<commit_message>
Tried to npm run build but failed. However, made a few corrections. Also, added testing docs (incomplete)
</commit_message>
<xml_diff>
--- a/F21MP/Journals/Journal5/Journal5.docx
+++ b/F21MP/Journals/Journal5/Journal5.docx
@@ -87,7 +87,7 @@
                 <w:lang w:val="en-US" w:eastAsia="en-AE"/>
                 <w14:ligatures w14:val="none"/>
               </w:rPr>
-              <w:t>3</w:t>
+              <w:t>5</w:t>
             </w:r>
           </w:p>
           <w:p>
@@ -204,7 +204,7 @@
                 <w:lang w:val="en-US" w:eastAsia="en-AE"/>
                 <w14:ligatures w14:val="none"/>
               </w:rPr>
-              <w:t xml:space="preserve"> </w:t>
+              <w:t xml:space="preserve"> /</w:t>
             </w:r>
             <w:r>
               <w:rPr>
@@ -217,46 +217,7 @@
                 <w:lang w:val="en-US" w:eastAsia="en-AE"/>
                 <w14:ligatures w14:val="none"/>
               </w:rPr>
-              <w:t>1</w:t>
-            </w:r>
-            <w:r>
-              <w:rPr>
-                <w:rFonts w:ascii="Arial" w:eastAsia="Times New Roman" w:hAnsi="Arial" w:cs="Arial"/>
-                <w:b/>
-                <w:bCs/>
-                <w:color w:val="0F9ED5" w:themeColor="accent4"/>
-                <w:sz w:val="24"/>
-                <w:szCs w:val="24"/>
-                <w:lang w:val="en-US" w:eastAsia="en-AE"/>
-                <w14:ligatures w14:val="none"/>
-              </w:rPr>
-              <w:t>9</w:t>
-            </w:r>
-            <w:r>
-              <w:rPr>
-                <w:rFonts w:ascii="Arial" w:eastAsia="Times New Roman" w:hAnsi="Arial" w:cs="Arial"/>
-                <w:b/>
-                <w:bCs/>
-                <w:color w:val="0F9ED5" w:themeColor="accent4"/>
-                <w:sz w:val="24"/>
-                <w:szCs w:val="24"/>
-                <w:lang w:val="en-US" w:eastAsia="en-AE"/>
-                <w14:ligatures w14:val="none"/>
-              </w:rPr>
-              <w:t>/0</w:t>
-            </w:r>
-            <w:r>
-              <w:rPr>
-                <w:rFonts w:ascii="Arial" w:eastAsia="Times New Roman" w:hAnsi="Arial" w:cs="Arial"/>
-                <w:b/>
-                <w:bCs/>
-                <w:color w:val="0F9ED5" w:themeColor="accent4"/>
-                <w:sz w:val="24"/>
-                <w:szCs w:val="24"/>
-                <w:lang w:val="en-US" w:eastAsia="en-AE"/>
-                <w14:ligatures w14:val="none"/>
-              </w:rPr>
-              <w:t>8</w:t>
+              <w:t>10</w:t>
             </w:r>
             <w:r>
               <w:rPr>
@@ -549,51 +510,18 @@
                 <w:lang w:eastAsia="en-AE"/>
                 <w14:ligatures w14:val="none"/>
               </w:rPr>
-              <w:t>7</w:t>
-            </w:r>
-            <w:r>
-              <w:rPr>
-                <w:rFonts w:ascii="Arial" w:eastAsia="Times New Roman" w:hAnsi="Arial" w:cs="Arial"/>
-                <w:color w:val="000000" w:themeColor="dark1"/>
-                <w:sz w:val="24"/>
-                <w:szCs w:val="24"/>
-                <w:lang w:eastAsia="en-AE"/>
-                <w14:ligatures w14:val="none"/>
-              </w:rPr>
-              <w:t>/</w:t>
-            </w:r>
-            <w:r>
-              <w:rPr>
-                <w:rFonts w:ascii="Arial" w:eastAsia="Times New Roman" w:hAnsi="Arial" w:cs="Arial"/>
-                <w:color w:val="000000" w:themeColor="dark1"/>
-                <w:sz w:val="24"/>
-                <w:szCs w:val="24"/>
-                <w:lang w:eastAsia="en-AE"/>
-                <w14:ligatures w14:val="none"/>
-              </w:rPr>
-              <w:t>7</w:t>
-            </w:r>
-            <w:r>
-              <w:rPr>
-                <w:rFonts w:ascii="Arial" w:eastAsia="Times New Roman" w:hAnsi="Arial" w:cs="Arial"/>
-                <w:color w:val="000000" w:themeColor="dark1"/>
-                <w:sz w:val="24"/>
-                <w:szCs w:val="24"/>
-                <w:lang w:val="en-US" w:eastAsia="en-AE"/>
-                <w14:ligatures w14:val="none"/>
-              </w:rPr>
-              <w:t>/24</w:t>
-            </w:r>
-            <w:r>
-              <w:rPr>
-                <w:rFonts w:ascii="Arial" w:eastAsia="Times New Roman" w:hAnsi="Arial" w:cs="Arial"/>
-                <w:color w:val="000000" w:themeColor="dark1"/>
-                <w:sz w:val="24"/>
-                <w:szCs w:val="24"/>
-                <w:lang w:val="en-US" w:eastAsia="en-AE"/>
-                <w14:ligatures w14:val="none"/>
-              </w:rPr>
-              <w:t xml:space="preserve"> (</w:t>
+              <w:t xml:space="preserve">4/10/24 </w:t>
+            </w:r>
+            <w:r>
+              <w:rPr>
+                <w:rFonts w:ascii="Arial" w:eastAsia="Times New Roman" w:hAnsi="Arial" w:cs="Arial"/>
+                <w:color w:val="000000" w:themeColor="dark1"/>
+                <w:sz w:val="24"/>
+                <w:szCs w:val="24"/>
+                <w:lang w:val="en-US" w:eastAsia="en-AE"/>
+                <w14:ligatures w14:val="none"/>
+              </w:rPr>
+              <w:t>(</w:t>
             </w:r>
             <w:r>
               <w:rPr>
@@ -637,18 +565,18 @@
                 <w:lang w:val="en-US" w:eastAsia="en-AE"/>
                 <w14:ligatures w14:val="none"/>
               </w:rPr>
-              <w:t>Prototype review 1</w:t>
-            </w:r>
-            <w:r>
-              <w:rPr>
-                <w:rFonts w:ascii="Arial" w:eastAsia="Times New Roman" w:hAnsi="Arial" w:cs="Arial"/>
-                <w:color w:val="000000" w:themeColor="dark1"/>
-                <w:sz w:val="24"/>
-                <w:szCs w:val="24"/>
-                <w:lang w:val="en-US" w:eastAsia="en-AE"/>
-                <w14:ligatures w14:val="none"/>
-              </w:rPr>
-              <w:t xml:space="preserve"> feedback</w:t>
+              <w:t>Front end review and testing discussion</w:t>
+            </w:r>
+            <w:r>
+              <w:rPr>
+                <w:rFonts w:ascii="Arial" w:eastAsia="Times New Roman" w:hAnsi="Arial" w:cs="Arial"/>
+                <w:color w:val="000000" w:themeColor="dark1"/>
+                <w:sz w:val="24"/>
+                <w:szCs w:val="24"/>
+                <w:lang w:val="en-US" w:eastAsia="en-AE"/>
+                <w14:ligatures w14:val="none"/>
+              </w:rPr>
+              <w:t xml:space="preserve"> (I)</w:t>
             </w:r>
           </w:p>
           <w:p>
@@ -677,7 +605,65 @@
                 <w:lang w:val="en-US" w:eastAsia="en-AE"/>
                 <w14:ligatures w14:val="none"/>
               </w:rPr>
-              <w:t>Replace calendar with timeline</w:t>
+              <w:t>Assumptions:</w:t>
+            </w:r>
+          </w:p>
+          <w:p>
+            <w:pPr>
+              <w:pStyle w:val="ListParagraph"/>
+              <w:numPr>
+                <w:ilvl w:val="2"/>
+                <w:numId w:val="3"/>
+              </w:numPr>
+              <w:spacing w:after="0" w:line="256" w:lineRule="auto"/>
+              <w:rPr>
+                <w:rFonts w:ascii="Arial" w:eastAsia="Times New Roman" w:hAnsi="Arial" w:cs="Arial"/>
+                <w:color w:val="000000" w:themeColor="dark1"/>
+                <w:sz w:val="24"/>
+                <w:szCs w:val="24"/>
+                <w:lang w:val="en-US" w:eastAsia="en-AE"/>
+                <w14:ligatures w14:val="none"/>
+              </w:rPr>
+            </w:pPr>
+            <w:r>
+              <w:rPr>
+                <w:rFonts w:ascii="Arial" w:eastAsia="Times New Roman" w:hAnsi="Arial" w:cs="Arial"/>
+                <w:color w:val="000000" w:themeColor="dark1"/>
+                <w:sz w:val="24"/>
+                <w:szCs w:val="24"/>
+                <w:lang w:val="en-US" w:eastAsia="en-AE"/>
+                <w14:ligatures w14:val="none"/>
+              </w:rPr>
+              <w:t>Does not support group projects</w:t>
+            </w:r>
+          </w:p>
+          <w:p>
+            <w:pPr>
+              <w:pStyle w:val="ListParagraph"/>
+              <w:numPr>
+                <w:ilvl w:val="2"/>
+                <w:numId w:val="3"/>
+              </w:numPr>
+              <w:spacing w:after="0" w:line="256" w:lineRule="auto"/>
+              <w:rPr>
+                <w:rFonts w:ascii="Arial" w:eastAsia="Times New Roman" w:hAnsi="Arial" w:cs="Arial"/>
+                <w:color w:val="000000" w:themeColor="dark1"/>
+                <w:sz w:val="24"/>
+                <w:szCs w:val="24"/>
+                <w:lang w:val="en-US" w:eastAsia="en-AE"/>
+                <w14:ligatures w14:val="none"/>
+              </w:rPr>
+            </w:pPr>
+            <w:r>
+              <w:rPr>
+                <w:rFonts w:ascii="Arial" w:eastAsia="Times New Roman" w:hAnsi="Arial" w:cs="Arial"/>
+                <w:color w:val="000000" w:themeColor="dark1"/>
+                <w:sz w:val="24"/>
+                <w:szCs w:val="24"/>
+                <w:lang w:val="en-US" w:eastAsia="en-AE"/>
+                <w14:ligatures w14:val="none"/>
+              </w:rPr>
+              <w:t>Deadline submission is before midnight (GMT +4)</w:t>
             </w:r>
           </w:p>
           <w:p>
@@ -706,7 +692,7 @@
                 <w:lang w:val="en-US" w:eastAsia="en-AE"/>
                 <w14:ligatures w14:val="none"/>
               </w:rPr>
-              <w:t>Fix the progress circles</w:t>
+              <w:t>Github is not secure for backups, can crash so have other local backups</w:t>
             </w:r>
           </w:p>
           <w:p>
@@ -735,7 +721,29 @@
                 <w:lang w:val="en-US" w:eastAsia="en-AE"/>
                 <w14:ligatures w14:val="none"/>
               </w:rPr>
-              <w:t>Replace name pronunciation with preferred name</w:t>
+              <w:t xml:space="preserve">The final report must have </w:t>
+            </w:r>
+            <w:r>
+              <w:rPr>
+                <w:rFonts w:ascii="Arial" w:eastAsia="Times New Roman" w:hAnsi="Arial" w:cs="Arial"/>
+                <w:color w:val="000000" w:themeColor="dark1"/>
+                <w:sz w:val="24"/>
+                <w:szCs w:val="24"/>
+                <w:lang w:val="en-US" w:eastAsia="en-AE"/>
+                <w14:ligatures w14:val="none"/>
+              </w:rPr>
+              <w:t>a</w:t>
+            </w:r>
+            <w:r>
+              <w:rPr>
+                <w:rFonts w:ascii="Arial" w:eastAsia="Times New Roman" w:hAnsi="Arial" w:cs="Arial"/>
+                <w:color w:val="000000" w:themeColor="dark1"/>
+                <w:sz w:val="24"/>
+                <w:szCs w:val="24"/>
+                <w:lang w:val="en-US" w:eastAsia="en-AE"/>
+                <w14:ligatures w14:val="none"/>
+              </w:rPr>
+              <w:t xml:space="preserve"> revised literature review, methodology and evaluation. Testing is crucial</w:t>
             </w:r>
           </w:p>
           <w:p>
@@ -764,7 +772,7 @@
                 <w:lang w:val="en-US" w:eastAsia="en-AE"/>
                 <w14:ligatures w14:val="none"/>
               </w:rPr>
-              <w:t>Make the courses a tab instead of having a separate button</w:t>
+              <w:t>Mention student or instructor dashboard</w:t>
             </w:r>
           </w:p>
           <w:p>
@@ -793,7 +801,18 @@
                 <w:lang w:val="en-US" w:eastAsia="en-AE"/>
                 <w14:ligatures w14:val="none"/>
               </w:rPr>
-              <w:t>Replace task with subtask</w:t>
+              <w:t>K</w:t>
+            </w:r>
+            <w:r>
+              <w:rPr>
+                <w:rFonts w:ascii="Arial" w:eastAsia="Times New Roman" w:hAnsi="Arial" w:cs="Arial"/>
+                <w:color w:val="000000" w:themeColor="dark1"/>
+                <w:sz w:val="24"/>
+                <w:szCs w:val="24"/>
+                <w:lang w:val="en-US" w:eastAsia="en-AE"/>
+                <w14:ligatures w14:val="none"/>
+              </w:rPr>
+              <w:t>eep the colours of the courses same (timeline and dashboard), make the dashboard coursework colour light grey and only the border colour different</w:t>
             </w:r>
           </w:p>
           <w:p>
@@ -822,7 +841,18 @@
                 <w:lang w:val="en-US" w:eastAsia="en-AE"/>
                 <w14:ligatures w14:val="none"/>
               </w:rPr>
-              <w:t>Mention that the deadline is for the subtask</w:t>
+              <w:t>coursework progress bar colour does not match with a darker shade of the tab</w:t>
+            </w:r>
+            <w:r>
+              <w:rPr>
+                <w:rFonts w:ascii="Arial" w:eastAsia="Times New Roman" w:hAnsi="Arial" w:cs="Arial"/>
+                <w:color w:val="000000" w:themeColor="dark1"/>
+                <w:sz w:val="24"/>
+                <w:szCs w:val="24"/>
+                <w:lang w:val="en-US" w:eastAsia="en-AE"/>
+                <w14:ligatures w14:val="none"/>
+              </w:rPr>
+              <w:t>s</w:t>
             </w:r>
           </w:p>
           <w:p>
@@ -851,7 +881,29 @@
                 <w:lang w:val="en-US" w:eastAsia="en-AE"/>
                 <w14:ligatures w14:val="none"/>
               </w:rPr>
-              <w:t>Subtask can only be viewed and not edited</w:t>
+              <w:t>competitor application coursework (heading</w:t>
+            </w:r>
+            <w:r>
+              <w:rPr>
+                <w:rFonts w:ascii="Arial" w:eastAsia="Times New Roman" w:hAnsi="Arial" w:cs="Arial"/>
+                <w:color w:val="000000" w:themeColor="dark1"/>
+                <w:sz w:val="24"/>
+                <w:szCs w:val="24"/>
+                <w:lang w:val="en-US" w:eastAsia="en-AE"/>
+                <w14:ligatures w14:val="none"/>
+              </w:rPr>
+              <w:t xml:space="preserve"> must mention that it is a coursework</w:t>
+            </w:r>
+            <w:r>
+              <w:rPr>
+                <w:rFonts w:ascii="Arial" w:eastAsia="Times New Roman" w:hAnsi="Arial" w:cs="Arial"/>
+                <w:color w:val="000000" w:themeColor="dark1"/>
+                <w:sz w:val="24"/>
+                <w:szCs w:val="24"/>
+                <w:lang w:val="en-US" w:eastAsia="en-AE"/>
+                <w14:ligatures w14:val="none"/>
+              </w:rPr>
+              <w:t>)</w:t>
             </w:r>
           </w:p>
           <w:p>
@@ -880,7 +932,7 @@
                 <w:lang w:val="en-US" w:eastAsia="en-AE"/>
                 <w14:ligatures w14:val="none"/>
               </w:rPr>
-              <w:t>Add delete option for coursework (staff)</w:t>
+              <w:t>board renamed progress board</w:t>
             </w:r>
           </w:p>
           <w:p>
@@ -909,7 +961,7 @@
                 <w:lang w:val="en-US" w:eastAsia="en-AE"/>
                 <w14:ligatures w14:val="none"/>
               </w:rPr>
-              <w:t>The progress displaced will be based on the weightage. Each subtask will have a weight (hours)</w:t>
+              <w:t>Students only focus on deadlines not on the process. this tool will help them in work life since it is a mix of lms with project management tool (kanban)</w:t>
             </w:r>
           </w:p>
           <w:p>
@@ -938,7 +990,7 @@
                 <w:lang w:val="en-US" w:eastAsia="en-AE"/>
                 <w14:ligatures w14:val="none"/>
               </w:rPr>
-              <w:t>When adding a coursework, the system should ask for the number for independent and dependent subtasks</w:t>
+              <w:t>Justify and reflect how your tool evolved</w:t>
             </w:r>
           </w:p>
           <w:p>
@@ -967,7 +1019,7 @@
                 <w:lang w:val="en-US" w:eastAsia="en-AE"/>
                 <w14:ligatures w14:val="none"/>
               </w:rPr>
-              <w:t>Dependent or sequential subtasks will have prerequisites</w:t>
+              <w:t xml:space="preserve">use journals to show progress </w:t>
             </w:r>
           </w:p>
           <w:p>
@@ -996,7 +1048,7 @@
                 <w:lang w:val="en-US" w:eastAsia="en-AE"/>
                 <w14:ligatures w14:val="none"/>
               </w:rPr>
-              <w:t>The weight will be added by the lecturer and only visible to them</w:t>
+              <w:t>mention all issues</w:t>
             </w:r>
           </w:p>
           <w:p>
@@ -1025,7 +1077,7 @@
                 <w:lang w:val="en-US" w:eastAsia="en-AE"/>
                 <w14:ligatures w14:val="none"/>
               </w:rPr>
-              <w:t>Circles will be hours*students</w:t>
+              <w:t>include the approach, agile solo, considering supervisor as a client</w:t>
             </w:r>
           </w:p>
           <w:p>
@@ -1054,18 +1106,48 @@
                 <w:lang w:val="en-US" w:eastAsia="en-AE"/>
                 <w14:ligatures w14:val="none"/>
               </w:rPr>
-              <w:t>staff - the lecturer can release the class performance to students so that they can see how many students hav</w:t>
-            </w:r>
-            <w:r>
-              <w:rPr>
-                <w:rFonts w:ascii="Arial" w:eastAsia="Times New Roman" w:hAnsi="Arial" w:cs="Arial"/>
-                <w:color w:val="000000" w:themeColor="dark1"/>
-                <w:sz w:val="24"/>
-                <w:szCs w:val="24"/>
-                <w:lang w:val="en-US" w:eastAsia="en-AE"/>
-                <w14:ligatures w14:val="none"/>
-              </w:rPr>
-              <w:t>e completed</w:t>
+              <w:t>screenshots in appendix</w:t>
+            </w:r>
+          </w:p>
+          <w:p>
+            <w:pPr>
+              <w:pStyle w:val="ListParagraph"/>
+              <w:numPr>
+                <w:ilvl w:val="0"/>
+                <w:numId w:val="3"/>
+              </w:numPr>
+              <w:spacing w:after="0" w:line="256" w:lineRule="auto"/>
+              <w:rPr>
+                <w:rFonts w:ascii="Arial" w:eastAsia="Times New Roman" w:hAnsi="Arial" w:cs="Arial"/>
+                <w:color w:val="000000" w:themeColor="dark1"/>
+                <w:sz w:val="24"/>
+                <w:szCs w:val="24"/>
+                <w:lang w:val="en-US" w:eastAsia="en-AE"/>
+                <w14:ligatures w14:val="none"/>
+              </w:rPr>
+            </w:pPr>
+            <w:r>
+              <w:rPr>
+                <w:rFonts w:ascii="Arial" w:eastAsia="Times New Roman" w:hAnsi="Arial" w:cs="Arial"/>
+                <w:color w:val="000000" w:themeColor="dark1"/>
+                <w:sz w:val="24"/>
+                <w:szCs w:val="24"/>
+                <w:lang w:eastAsia="en-AE"/>
+                <w14:ligatures w14:val="none"/>
+              </w:rPr>
+              <w:lastRenderedPageBreak/>
+              <w:t>7/10/24 (Teams</w:t>
+            </w:r>
+            <w:r>
+              <w:rPr>
+                <w:rFonts w:ascii="Arial" w:eastAsia="Times New Roman" w:hAnsi="Arial" w:cs="Arial"/>
+                <w:color w:val="000000" w:themeColor="dark1"/>
+                <w:sz w:val="24"/>
+                <w:szCs w:val="24"/>
+                <w:lang w:val="en-US" w:eastAsia="en-AE"/>
+                <w14:ligatures w14:val="none"/>
+              </w:rPr>
+              <w:t>): Front end review and testing discussion (II)</w:t>
             </w:r>
           </w:p>
           <w:p>
@@ -1094,7 +1176,7 @@
                 <w:lang w:val="en-US" w:eastAsia="en-AE"/>
                 <w14:ligatures w14:val="none"/>
               </w:rPr>
-              <w:t>The dashboard should show the students who have zero submissions</w:t>
+              <w:t>Make the borders thicker for the student dashboard boxes</w:t>
             </w:r>
           </w:p>
           <w:p>
@@ -1123,7 +1205,7 @@
                 <w:lang w:val="en-US" w:eastAsia="en-AE"/>
                 <w14:ligatures w14:val="none"/>
               </w:rPr>
-              <w:t>Change logo</w:t>
+              <w:t>Leave the sharing part</w:t>
             </w:r>
           </w:p>
           <w:p>
@@ -1152,114 +1234,7 @@
                 <w:lang w:val="en-US" w:eastAsia="en-AE"/>
                 <w14:ligatures w14:val="none"/>
               </w:rPr>
-              <w:lastRenderedPageBreak/>
-              <w:t>Lecturers only teach 2 courses</w:t>
-            </w:r>
-          </w:p>
-          <w:p>
-            <w:pPr>
-              <w:pStyle w:val="ListParagraph"/>
-              <w:numPr>
-                <w:ilvl w:val="0"/>
-                <w:numId w:val="3"/>
-              </w:numPr>
-              <w:spacing w:after="0" w:line="256" w:lineRule="auto"/>
-              <w:rPr>
-                <w:rFonts w:ascii="Arial" w:eastAsia="Times New Roman" w:hAnsi="Arial" w:cs="Arial"/>
-                <w:kern w:val="0"/>
-                <w:sz w:val="36"/>
-                <w:szCs w:val="36"/>
-                <w:lang w:eastAsia="en-AE"/>
-                <w14:ligatures w14:val="none"/>
-              </w:rPr>
-            </w:pPr>
-            <w:r>
-              <w:rPr>
-                <w:rFonts w:ascii="Arial" w:eastAsia="Times New Roman" w:hAnsi="Arial" w:cs="Arial"/>
-                <w:color w:val="000000" w:themeColor="dark1"/>
-                <w:sz w:val="24"/>
-                <w:szCs w:val="24"/>
-                <w:lang w:val="en-US" w:eastAsia="en-AE"/>
-                <w14:ligatures w14:val="none"/>
-              </w:rPr>
-              <w:t>16</w:t>
-            </w:r>
-            <w:r>
-              <w:rPr>
-                <w:rFonts w:ascii="Arial" w:eastAsia="Times New Roman" w:hAnsi="Arial" w:cs="Arial"/>
-                <w:color w:val="000000" w:themeColor="dark1"/>
-                <w:sz w:val="24"/>
-                <w:szCs w:val="24"/>
-                <w:lang w:val="en-US" w:eastAsia="en-AE"/>
-                <w14:ligatures w14:val="none"/>
-              </w:rPr>
-              <w:t>/</w:t>
-            </w:r>
-            <w:r>
-              <w:rPr>
-                <w:rFonts w:ascii="Arial" w:eastAsia="Times New Roman" w:hAnsi="Arial" w:cs="Arial"/>
-                <w:color w:val="000000" w:themeColor="dark1"/>
-                <w:sz w:val="24"/>
-                <w:szCs w:val="24"/>
-                <w:lang w:val="en-US" w:eastAsia="en-AE"/>
-                <w14:ligatures w14:val="none"/>
-              </w:rPr>
-              <w:t>8</w:t>
-            </w:r>
-            <w:r>
-              <w:rPr>
-                <w:rFonts w:ascii="Arial" w:eastAsia="Times New Roman" w:hAnsi="Arial" w:cs="Arial"/>
-                <w:color w:val="000000" w:themeColor="dark1"/>
-                <w:sz w:val="24"/>
-                <w:szCs w:val="24"/>
-                <w:lang w:val="en-US" w:eastAsia="en-AE"/>
-                <w14:ligatures w14:val="none"/>
-              </w:rPr>
-              <w:t>/24 (</w:t>
-            </w:r>
-            <w:r>
-              <w:rPr>
-                <w:rFonts w:ascii="Arial" w:eastAsia="Times New Roman" w:hAnsi="Arial" w:cs="Arial"/>
-                <w:color w:val="000000" w:themeColor="dark1"/>
-                <w:sz w:val="24"/>
-                <w:szCs w:val="24"/>
-                <w:lang w:val="en-US" w:eastAsia="en-AE"/>
-                <w14:ligatures w14:val="none"/>
-              </w:rPr>
-              <w:t>Teams</w:t>
-            </w:r>
-            <w:r>
-              <w:rPr>
-                <w:rFonts w:ascii="Arial" w:eastAsia="Times New Roman" w:hAnsi="Arial" w:cs="Arial"/>
-                <w:color w:val="000000" w:themeColor="dark1"/>
-                <w:sz w:val="24"/>
-                <w:szCs w:val="24"/>
-                <w:lang w:val="en-US" w:eastAsia="en-AE"/>
-                <w14:ligatures w14:val="none"/>
-              </w:rPr>
-              <w:t xml:space="preserve">): </w:t>
-            </w:r>
-            <w:r>
-              <w:rPr>
-                <w:rFonts w:ascii="Arial" w:eastAsia="Times New Roman" w:hAnsi="Arial" w:cs="Arial"/>
-                <w:color w:val="000000" w:themeColor="dark1"/>
-                <w:sz w:val="24"/>
-                <w:szCs w:val="24"/>
-                <w:lang w:val="en-US" w:eastAsia="en-AE"/>
-                <w14:ligatures w14:val="none"/>
-              </w:rPr>
-              <w:t>Prototype review 2</w:t>
-            </w:r>
-            <w:r>
-              <w:rPr>
-                <w:rFonts w:ascii="Arial" w:eastAsia="Times New Roman" w:hAnsi="Arial" w:cs="Arial"/>
-                <w:color w:val="000000" w:themeColor="dark1"/>
-                <w:sz w:val="24"/>
-                <w:szCs w:val="24"/>
-                <w:lang w:val="en-US" w:eastAsia="en-AE"/>
-                <w14:ligatures w14:val="none"/>
-              </w:rPr>
-              <w:t xml:space="preserve"> feedback</w:t>
+              <w:t>Add all students in one course</w:t>
             </w:r>
           </w:p>
           <w:p>
@@ -1288,7 +1263,7 @@
                 <w:lang w:val="en-US" w:eastAsia="en-AE"/>
                 <w14:ligatures w14:val="none"/>
               </w:rPr>
-              <w:t>Staff will also have a timeline instead of a calendar</w:t>
+              <w:t>Testing for students on 21st October</w:t>
             </w:r>
           </w:p>
           <w:p>
@@ -1317,7 +1292,7 @@
                 <w:lang w:val="en-US" w:eastAsia="en-AE"/>
                 <w14:ligatures w14:val="none"/>
               </w:rPr>
-              <w:t>When the subtasks on the timeline are clicked, a movable popup should appear with subtask details</w:t>
+              <w:t>10 students</w:t>
             </w:r>
           </w:p>
           <w:p>
@@ -1346,7 +1321,7 @@
                 <w:lang w:val="en-US" w:eastAsia="en-AE"/>
                 <w14:ligatures w14:val="none"/>
               </w:rPr>
-              <w:t>Student SHOULD NOT see the hours/weight of subtasks</w:t>
+              <w:t>5 professors</w:t>
             </w:r>
           </w:p>
           <w:p>
@@ -1375,7 +1350,7 @@
                 <w:lang w:val="en-US" w:eastAsia="en-AE"/>
                 <w14:ligatures w14:val="none"/>
               </w:rPr>
-              <w:t>For staff, add instructions or a guide about adding coursework and how it cannot be edited later</w:t>
+              <w:t>For students, print consent, 2 questionnaires, and task sheet</w:t>
             </w:r>
           </w:p>
           <w:p>
@@ -1404,7 +1379,7 @@
                 <w:lang w:val="en-US" w:eastAsia="en-AE"/>
                 <w14:ligatures w14:val="none"/>
               </w:rPr>
-              <w:t>The prerequisite for subtask 1 will be the lecture material of week 3</w:t>
+              <w:t>Ask if screen recording is allowed</w:t>
             </w:r>
           </w:p>
           <w:p>
@@ -1433,7 +1408,7 @@
                 <w:lang w:val="en-US" w:eastAsia="en-AE"/>
                 <w14:ligatures w14:val="none"/>
               </w:rPr>
-              <w:t>Add a “view timeline” button after the coursework is added to see the updated timeline</w:t>
+              <w:t>All testing I did should be there in the report. The ones I have done so far during development. Consult GitHub and make those test cases. The failed ones and passed ones. Justify failing</w:t>
             </w:r>
           </w:p>
           <w:p>
@@ -1462,7 +1437,7 @@
                 <w:lang w:val="en-US" w:eastAsia="en-AE"/>
                 <w14:ligatures w14:val="none"/>
               </w:rPr>
-              <w:t>The lecturer should be able to reorder the subtasks and delete them during the adding process</w:t>
+              <w:t>One questionnaire will be SUS, and the second will be specific asking them how important this feature is, etc... to get feedback</w:t>
             </w:r>
           </w:p>
           <w:p>
@@ -1485,30 +1460,35 @@
             <w:r>
               <w:rPr>
                 <w:rFonts w:ascii="Arial" w:eastAsia="Times New Roman" w:hAnsi="Arial" w:cs="Arial"/>
-                <w:b/>
-                <w:bCs/>
-                <w:color w:val="000000" w:themeColor="dark1"/>
-                <w:sz w:val="24"/>
-                <w:szCs w:val="24"/>
-                <w:highlight w:val="yellow"/>
-                <w:lang w:val="en-US" w:eastAsia="en-AE"/>
-                <w14:ligatures w14:val="none"/>
-              </w:rPr>
-              <w:t>Focus on the testing strategy</w:t>
-            </w:r>
-            <w:r>
-              <w:rPr>
-                <w:rFonts w:ascii="Arial" w:eastAsia="Times New Roman" w:hAnsi="Arial" w:cs="Arial"/>
-                <w:b/>
-                <w:bCs/>
-                <w:color w:val="000000" w:themeColor="dark1"/>
-                <w:sz w:val="24"/>
-                <w:szCs w:val="24"/>
-                <w:highlight w:val="yellow"/>
-                <w:lang w:val="en-US" w:eastAsia="en-AE"/>
-                <w14:ligatures w14:val="none"/>
-              </w:rPr>
-              <w:t xml:space="preserve"> and Evaluation. SUPER IMPORTANT</w:t>
+                <w:color w:val="000000" w:themeColor="dark1"/>
+                <w:sz w:val="24"/>
+                <w:szCs w:val="24"/>
+                <w:lang w:val="en-US" w:eastAsia="en-AE"/>
+                <w14:ligatures w14:val="none"/>
+              </w:rPr>
+              <w:t xml:space="preserve">29th </w:t>
+            </w:r>
+            <w:r>
+              <w:rPr>
+                <w:rFonts w:ascii="Arial" w:eastAsia="Times New Roman" w:hAnsi="Arial" w:cs="Arial"/>
+                <w:color w:val="000000" w:themeColor="dark1"/>
+                <w:sz w:val="24"/>
+                <w:szCs w:val="24"/>
+                <w:lang w:val="en-US" w:eastAsia="en-AE"/>
+                <w14:ligatures w14:val="none"/>
+              </w:rPr>
+              <w:t>N</w:t>
+            </w:r>
+            <w:r>
+              <w:rPr>
+                <w:rFonts w:ascii="Arial" w:eastAsia="Times New Roman" w:hAnsi="Arial" w:cs="Arial"/>
+                <w:color w:val="000000" w:themeColor="dark1"/>
+                <w:sz w:val="24"/>
+                <w:szCs w:val="24"/>
+                <w:lang w:val="en-US" w:eastAsia="en-AE"/>
+                <w14:ligatures w14:val="none"/>
+              </w:rPr>
+              <w:t>ov is the submission</w:t>
             </w:r>
           </w:p>
           <w:p>
@@ -1531,1338 +1511,81 @@
             <w:r>
               <w:rPr>
                 <w:rFonts w:ascii="Arial" w:eastAsia="Times New Roman" w:hAnsi="Arial" w:cs="Arial"/>
-                <w:b/>
-                <w:bCs/>
-                <w:color w:val="000000" w:themeColor="dark1"/>
-                <w:sz w:val="24"/>
-                <w:szCs w:val="24"/>
-                <w:lang w:val="en-US" w:eastAsia="en-AE"/>
-                <w14:ligatures w14:val="none"/>
-              </w:rPr>
-              <w:t>Do not depend on GitHub because it can crash</w:t>
-            </w:r>
-            <w:r>
-              <w:rPr>
-                <w:rFonts w:ascii="Arial" w:eastAsia="Times New Roman" w:hAnsi="Arial" w:cs="Arial"/>
-                <w:b/>
-                <w:bCs/>
-                <w:color w:val="000000" w:themeColor="dark1"/>
-                <w:sz w:val="24"/>
-                <w:szCs w:val="24"/>
-                <w:lang w:val="en-US" w:eastAsia="en-AE"/>
-                <w14:ligatures w14:val="none"/>
-              </w:rPr>
-              <w:t>. Mention in report</w:t>
-            </w:r>
-          </w:p>
-          <w:p>
-            <w:pPr>
-              <w:pStyle w:val="ListParagraph"/>
-              <w:numPr>
-                <w:ilvl w:val="1"/>
-                <w:numId w:val="3"/>
-              </w:numPr>
-              <w:spacing w:after="0" w:line="256" w:lineRule="auto"/>
-              <w:rPr>
-                <w:rFonts w:ascii="Arial" w:eastAsia="Times New Roman" w:hAnsi="Arial" w:cs="Arial"/>
-                <w:color w:val="000000" w:themeColor="dark1"/>
-                <w:sz w:val="24"/>
-                <w:szCs w:val="24"/>
-                <w:lang w:val="en-US" w:eastAsia="en-AE"/>
-                <w14:ligatures w14:val="none"/>
-              </w:rPr>
-            </w:pPr>
-            <w:r>
-              <w:rPr>
-                <w:rFonts w:ascii="Arial" w:eastAsia="Times New Roman" w:hAnsi="Arial" w:cs="Arial"/>
-                <w:b/>
-                <w:bCs/>
-                <w:color w:val="000000" w:themeColor="dark1"/>
-                <w:sz w:val="24"/>
-                <w:szCs w:val="24"/>
-                <w:lang w:val="en-US" w:eastAsia="en-AE"/>
-                <w14:ligatures w14:val="none"/>
-              </w:rPr>
-              <w:t>Assumption 1: Not for group projects</w:t>
-            </w:r>
-          </w:p>
-          <w:p>
-            <w:pPr>
-              <w:pStyle w:val="ListParagraph"/>
-              <w:numPr>
-                <w:ilvl w:val="1"/>
-                <w:numId w:val="3"/>
-              </w:numPr>
-              <w:spacing w:after="0" w:line="256" w:lineRule="auto"/>
-              <w:rPr>
-                <w:rFonts w:ascii="Arial" w:eastAsia="Times New Roman" w:hAnsi="Arial" w:cs="Arial"/>
-                <w:color w:val="000000" w:themeColor="dark1"/>
-                <w:sz w:val="24"/>
-                <w:szCs w:val="24"/>
-                <w:lang w:val="en-US" w:eastAsia="en-AE"/>
-                <w14:ligatures w14:val="none"/>
-              </w:rPr>
-            </w:pPr>
-            <w:r>
-              <w:rPr>
-                <w:rFonts w:ascii="Arial" w:eastAsia="Times New Roman" w:hAnsi="Arial" w:cs="Arial"/>
-                <w:b/>
-                <w:bCs/>
-                <w:color w:val="000000" w:themeColor="dark1"/>
-                <w:sz w:val="24"/>
-                <w:szCs w:val="24"/>
-                <w:lang w:val="en-US" w:eastAsia="en-AE"/>
-                <w14:ligatures w14:val="none"/>
-              </w:rPr>
-              <w:t>Assumption 2: Deadline will be set to midnight for all submissions</w:t>
-            </w:r>
-          </w:p>
-        </w:tc>
-      </w:tr>
-      <w:tr>
-        <w:trPr>
-          <w:trHeight w:val="2801"/>
-        </w:trPr>
-        <w:tc>
-          <w:tcPr>
-            <w:tcW w:w="3840" w:type="dxa"/>
-            <w:tcBorders>
-              <w:top w:val="single" w:sz="8" w:space="0" w:color="FFFFFF"/>
-              <w:left w:val="single" w:sz="8" w:space="0" w:color="FFFFFF"/>
-              <w:bottom w:val="single" w:sz="8" w:space="0" w:color="FFFFFF"/>
-              <w:right w:val="single" w:sz="8" w:space="0" w:color="FFFFFF"/>
-            </w:tcBorders>
-            <w:shd w:val="clear" w:color="auto" w:fill="BBE0E3"/>
-            <w:tcMar>
-              <w:top w:w="15" w:type="dxa"/>
-              <w:left w:w="95" w:type="dxa"/>
-              <w:bottom w:w="0" w:type="dxa"/>
-              <w:right w:w="95" w:type="dxa"/>
-            </w:tcMar>
-            <w:hideMark/>
-          </w:tcPr>
-          <w:p>
-            <w:pPr>
-              <w:spacing w:after="0" w:line="256" w:lineRule="auto"/>
-              <w:rPr>
-                <w:rFonts w:ascii="Arial" w:eastAsia="Times New Roman" w:hAnsi="Arial" w:cs="Arial"/>
-                <w:kern w:val="0"/>
-                <w:sz w:val="36"/>
-                <w:szCs w:val="36"/>
-                <w:lang w:eastAsia="en-AE"/>
-                <w14:ligatures w14:val="none"/>
-              </w:rPr>
-            </w:pPr>
-            <w:r>
-              <w:rPr>
-                <w:rFonts w:ascii="Arial" w:eastAsia="Times New Roman" w:hAnsi="Arial" w:cs="Arial"/>
-                <w:b/>
-                <w:bCs/>
-                <w:color w:val="0F9ED5" w:themeColor="accent4"/>
-                <w:sz w:val="24"/>
-                <w:szCs w:val="24"/>
-                <w:lang w:val="en-US" w:eastAsia="en-AE"/>
-                <w14:ligatures w14:val="none"/>
-              </w:rPr>
-              <w:lastRenderedPageBreak/>
-              <w:t>References consulted</w:t>
-            </w:r>
-          </w:p>
-        </w:tc>
-        <w:tc>
-          <w:tcPr>
-            <w:tcW w:w="10800" w:type="dxa"/>
-            <w:tcBorders>
-              <w:top w:val="single" w:sz="8" w:space="0" w:color="FFFFFF"/>
-              <w:left w:val="single" w:sz="8" w:space="0" w:color="FFFFFF"/>
-              <w:bottom w:val="single" w:sz="8" w:space="0" w:color="FFFFFF"/>
-              <w:right w:val="single" w:sz="8" w:space="0" w:color="FFFFFF"/>
-            </w:tcBorders>
-            <w:shd w:val="clear" w:color="auto" w:fill="E7F3F4"/>
-            <w:tcMar>
-              <w:top w:w="15" w:type="dxa"/>
-              <w:left w:w="95" w:type="dxa"/>
-              <w:bottom w:w="0" w:type="dxa"/>
-              <w:right w:w="95" w:type="dxa"/>
-            </w:tcMar>
-            <w:hideMark/>
-          </w:tcPr>
-          <w:p>
-            <w:pPr>
-              <w:pStyle w:val="ListParagraph"/>
-              <w:numPr>
-                <w:ilvl w:val="0"/>
-                <w:numId w:val="4"/>
-              </w:numPr>
-              <w:spacing w:after="0" w:line="256" w:lineRule="auto"/>
-              <w:rPr>
-                <w:rFonts w:ascii="Arial" w:eastAsia="Times New Roman" w:hAnsi="Arial" w:cs="Arial"/>
-                <w:color w:val="000000" w:themeColor="dark1"/>
-                <w:sz w:val="24"/>
-                <w:szCs w:val="24"/>
-                <w:lang w:val="en-US" w:eastAsia="en-AE"/>
-                <w14:ligatures w14:val="none"/>
-              </w:rPr>
-            </w:pPr>
-            <w:r>
-              <w:rPr>
-                <w:rFonts w:ascii="Arial" w:eastAsia="Times New Roman" w:hAnsi="Arial" w:cs="Arial"/>
-                <w:color w:val="000000" w:themeColor="dark1"/>
-                <w:sz w:val="24"/>
-                <w:szCs w:val="24"/>
-                <w:lang w:val="en-US" w:eastAsia="en-AE"/>
-                <w14:ligatures w14:val="none"/>
-              </w:rPr>
-              <w:t>YouTube: Tutorials on JavaScript, React, N</w:t>
-            </w:r>
-            <w:r>
-              <w:rPr>
-                <w:rFonts w:ascii="Arial" w:eastAsia="Times New Roman" w:hAnsi="Arial" w:cs="Arial"/>
-                <w:color w:val="000000" w:themeColor="dark1"/>
-                <w:sz w:val="24"/>
-                <w:szCs w:val="24"/>
-                <w:lang w:val="en-US" w:eastAsia="en-AE"/>
-                <w14:ligatures w14:val="none"/>
-              </w:rPr>
-              <w:t>ode</w:t>
-            </w:r>
-            <w:r>
-              <w:rPr>
-                <w:rFonts w:ascii="Arial" w:eastAsia="Times New Roman" w:hAnsi="Arial" w:cs="Arial"/>
-                <w:color w:val="000000" w:themeColor="dark1"/>
-                <w:sz w:val="24"/>
-                <w:szCs w:val="24"/>
-                <w:lang w:val="en-US" w:eastAsia="en-AE"/>
-                <w14:ligatures w14:val="none"/>
-              </w:rPr>
-              <w:t>, and Figma (progress circles, draggable window, and tables)</w:t>
-            </w:r>
-          </w:p>
-          <w:p>
-            <w:pPr>
-              <w:pStyle w:val="ListParagraph"/>
-              <w:numPr>
-                <w:ilvl w:val="0"/>
-                <w:numId w:val="4"/>
-              </w:numPr>
-              <w:spacing w:after="0" w:line="256" w:lineRule="auto"/>
-              <w:rPr>
-                <w:rFonts w:ascii="Arial" w:eastAsia="Times New Roman" w:hAnsi="Arial" w:cs="Arial"/>
-                <w:color w:val="000000" w:themeColor="dark1"/>
-                <w:sz w:val="24"/>
-                <w:szCs w:val="24"/>
-                <w:lang w:val="en-US" w:eastAsia="en-AE"/>
-                <w14:ligatures w14:val="none"/>
-              </w:rPr>
-            </w:pPr>
-            <w:r>
-              <w:rPr>
-                <w:rFonts w:ascii="Arial" w:eastAsia="Times New Roman" w:hAnsi="Arial" w:cs="Arial"/>
-                <w:color w:val="000000" w:themeColor="dark1"/>
-                <w:sz w:val="24"/>
-                <w:szCs w:val="24"/>
-                <w:lang w:val="en-US" w:eastAsia="en-AE"/>
-                <w14:ligatures w14:val="none"/>
-              </w:rPr>
-              <w:t>F21RP Report: For requirements</w:t>
-            </w:r>
-          </w:p>
-          <w:p>
-            <w:pPr>
-              <w:pStyle w:val="ListParagraph"/>
-              <w:numPr>
-                <w:ilvl w:val="0"/>
-                <w:numId w:val="4"/>
-              </w:numPr>
-              <w:spacing w:after="0" w:line="256" w:lineRule="auto"/>
-              <w:rPr>
-                <w:rFonts w:ascii="Arial" w:eastAsia="Times New Roman" w:hAnsi="Arial" w:cs="Arial"/>
-                <w:color w:val="000000" w:themeColor="dark1"/>
-                <w:sz w:val="24"/>
-                <w:szCs w:val="24"/>
-                <w:lang w:val="en-US" w:eastAsia="en-AE"/>
-                <w14:ligatures w14:val="none"/>
-              </w:rPr>
-            </w:pPr>
-            <w:r>
-              <w:rPr>
-                <w:rFonts w:ascii="Arial" w:eastAsia="Times New Roman" w:hAnsi="Arial" w:cs="Arial"/>
-                <w:color w:val="000000" w:themeColor="dark1"/>
-                <w:sz w:val="24"/>
-                <w:szCs w:val="24"/>
-                <w:lang w:val="en-US" w:eastAsia="en-AE"/>
-                <w14:ligatures w14:val="none"/>
-              </w:rPr>
-              <w:t>Canvas: Design inspiration</w:t>
-            </w:r>
-            <w:r>
-              <w:rPr>
-                <w:rFonts w:ascii="Arial" w:eastAsia="Times New Roman" w:hAnsi="Arial" w:cs="Arial"/>
-                <w:color w:val="000000" w:themeColor="dark1"/>
-                <w:sz w:val="24"/>
-                <w:szCs w:val="24"/>
-                <w:lang w:val="en-US" w:eastAsia="en-AE"/>
-                <w14:ligatures w14:val="none"/>
-              </w:rPr>
-              <w:t xml:space="preserve"> for the design</w:t>
-            </w:r>
-          </w:p>
-          <w:p>
-            <w:pPr>
-              <w:pStyle w:val="ListParagraph"/>
-              <w:numPr>
-                <w:ilvl w:val="0"/>
-                <w:numId w:val="4"/>
-              </w:numPr>
-              <w:spacing w:after="0" w:line="256" w:lineRule="auto"/>
-              <w:rPr>
-                <w:rFonts w:ascii="Arial" w:eastAsia="Times New Roman" w:hAnsi="Arial" w:cs="Arial"/>
-                <w:color w:val="000000" w:themeColor="dark1"/>
-                <w:sz w:val="24"/>
-                <w:szCs w:val="24"/>
-                <w:lang w:val="en-US" w:eastAsia="en-AE"/>
-                <w14:ligatures w14:val="none"/>
-              </w:rPr>
-            </w:pPr>
-            <w:r>
-              <w:rPr>
-                <w:rFonts w:ascii="Arial" w:eastAsia="Times New Roman" w:hAnsi="Arial" w:cs="Arial"/>
-                <w:color w:val="000000" w:themeColor="dark1"/>
-                <w:sz w:val="24"/>
-                <w:szCs w:val="24"/>
-                <w:lang w:val="en-US" w:eastAsia="en-AE"/>
-                <w14:ligatures w14:val="none"/>
-              </w:rPr>
-              <w:t>Google: Design inspiration</w:t>
-            </w:r>
-            <w:r>
-              <w:rPr>
-                <w:rFonts w:ascii="Arial" w:eastAsia="Times New Roman" w:hAnsi="Arial" w:cs="Arial"/>
-                <w:color w:val="000000" w:themeColor="dark1"/>
-                <w:sz w:val="24"/>
-                <w:szCs w:val="24"/>
-                <w:lang w:val="en-US" w:eastAsia="en-AE"/>
-                <w14:ligatures w14:val="none"/>
-              </w:rPr>
-              <w:t xml:space="preserve"> for the staff portal</w:t>
-            </w:r>
-          </w:p>
-          <w:p>
-            <w:pPr>
-              <w:pStyle w:val="ListParagraph"/>
-              <w:numPr>
-                <w:ilvl w:val="0"/>
-                <w:numId w:val="4"/>
-              </w:numPr>
-              <w:spacing w:after="0" w:line="256" w:lineRule="auto"/>
-              <w:rPr>
-                <w:rFonts w:ascii="Arial" w:eastAsia="Times New Roman" w:hAnsi="Arial" w:cs="Arial"/>
-                <w:color w:val="000000" w:themeColor="dark1"/>
-                <w:sz w:val="24"/>
-                <w:szCs w:val="24"/>
-                <w:lang w:val="en-US" w:eastAsia="en-AE"/>
-                <w14:ligatures w14:val="none"/>
-              </w:rPr>
-            </w:pPr>
-            <w:r>
-              <w:rPr>
-                <w:rFonts w:ascii="Arial" w:eastAsia="Times New Roman" w:hAnsi="Arial" w:cs="Arial"/>
-                <w:color w:val="000000" w:themeColor="dark1"/>
-                <w:sz w:val="24"/>
-                <w:szCs w:val="24"/>
-                <w:lang w:val="en-US" w:eastAsia="en-AE"/>
-                <w14:ligatures w14:val="none"/>
-              </w:rPr>
-              <w:t xml:space="preserve">JIRA; Design inspiration for the Kanban board and the </w:t>
-            </w:r>
-            <w:r>
-              <w:rPr>
-                <w:rFonts w:ascii="Arial" w:eastAsia="Times New Roman" w:hAnsi="Arial" w:cs="Arial"/>
-                <w:color w:val="000000" w:themeColor="dark1"/>
-                <w:sz w:val="24"/>
-                <w:szCs w:val="24"/>
-                <w:lang w:val="en-US" w:eastAsia="en-AE"/>
-                <w14:ligatures w14:val="none"/>
-              </w:rPr>
-              <w:t>timeline</w:t>
-            </w:r>
-          </w:p>
-          <w:p>
-            <w:pPr>
-              <w:pStyle w:val="ListParagraph"/>
-              <w:numPr>
-                <w:ilvl w:val="0"/>
-                <w:numId w:val="4"/>
-              </w:numPr>
-              <w:spacing w:after="0" w:line="256" w:lineRule="auto"/>
-              <w:rPr>
-                <w:rFonts w:ascii="Arial" w:eastAsia="Times New Roman" w:hAnsi="Arial" w:cs="Arial"/>
-                <w:color w:val="000000" w:themeColor="dark1"/>
-                <w:sz w:val="24"/>
-                <w:szCs w:val="24"/>
-                <w:lang w:val="en-US" w:eastAsia="en-AE"/>
-                <w14:ligatures w14:val="none"/>
-              </w:rPr>
-            </w:pPr>
-            <w:r>
-              <w:rPr>
-                <w:rFonts w:ascii="Arial" w:eastAsia="Times New Roman" w:hAnsi="Arial" w:cs="Arial"/>
-                <w:color w:val="000000" w:themeColor="dark1"/>
-                <w:sz w:val="24"/>
-                <w:szCs w:val="24"/>
-                <w:lang w:val="en-US" w:eastAsia="en-AE"/>
-                <w14:ligatures w14:val="none"/>
-              </w:rPr>
-              <w:t>Node js Documentation: For installing node js</w:t>
-            </w:r>
-          </w:p>
-          <w:p>
-            <w:pPr>
-              <w:pStyle w:val="ListParagraph"/>
-              <w:numPr>
-                <w:ilvl w:val="0"/>
-                <w:numId w:val="4"/>
-              </w:numPr>
-              <w:spacing w:after="0" w:line="256" w:lineRule="auto"/>
-              <w:rPr>
-                <w:rFonts w:ascii="Arial" w:eastAsia="Times New Roman" w:hAnsi="Arial" w:cs="Arial"/>
-                <w:color w:val="000000" w:themeColor="dark1"/>
-                <w:sz w:val="24"/>
-                <w:szCs w:val="24"/>
-                <w:lang w:val="en-US" w:eastAsia="en-AE"/>
-                <w14:ligatures w14:val="none"/>
-              </w:rPr>
-            </w:pPr>
-            <w:r>
-              <w:rPr>
-                <w:rFonts w:ascii="Arial" w:eastAsia="Times New Roman" w:hAnsi="Arial" w:cs="Arial"/>
-                <w:color w:val="000000" w:themeColor="dark1"/>
-                <w:sz w:val="24"/>
-                <w:szCs w:val="24"/>
-                <w:lang w:val="en-US" w:eastAsia="en-AE"/>
-                <w14:ligatures w14:val="none"/>
-              </w:rPr>
-              <w:t>React Documentation: For creating my Next js application on console and powershell</w:t>
-            </w:r>
-          </w:p>
-          <w:p>
-            <w:pPr>
-              <w:pStyle w:val="ListParagraph"/>
-              <w:numPr>
-                <w:ilvl w:val="0"/>
-                <w:numId w:val="4"/>
-              </w:numPr>
-              <w:spacing w:after="0" w:line="256" w:lineRule="auto"/>
-              <w:rPr>
-                <w:rFonts w:ascii="Arial" w:eastAsia="Times New Roman" w:hAnsi="Arial" w:cs="Arial"/>
-                <w:color w:val="000000" w:themeColor="dark1"/>
-                <w:sz w:val="24"/>
-                <w:szCs w:val="24"/>
-                <w:lang w:val="en-US" w:eastAsia="en-AE"/>
-                <w14:ligatures w14:val="none"/>
-              </w:rPr>
-            </w:pPr>
-            <w:r>
-              <w:rPr>
-                <w:rFonts w:ascii="Arial" w:eastAsia="Times New Roman" w:hAnsi="Arial" w:cs="Arial"/>
-                <w:color w:val="000000" w:themeColor="dark1"/>
-                <w:sz w:val="24"/>
-                <w:szCs w:val="24"/>
-                <w:lang w:val="en-US" w:eastAsia="en-AE"/>
-                <w14:ligatures w14:val="none"/>
-              </w:rPr>
-              <w:t>Etihad airways: Design inspiration for the help/FAQs page</w:t>
-            </w:r>
-          </w:p>
-        </w:tc>
-      </w:tr>
-      <w:tr>
-        <w:trPr>
-          <w:trHeight w:val="2517"/>
-        </w:trPr>
-        <w:tc>
-          <w:tcPr>
-            <w:tcW w:w="3840" w:type="dxa"/>
-            <w:tcBorders>
-              <w:top w:val="single" w:sz="8" w:space="0" w:color="FFFFFF"/>
-              <w:left w:val="single" w:sz="8" w:space="0" w:color="FFFFFF"/>
-              <w:bottom w:val="single" w:sz="8" w:space="0" w:color="FFFFFF"/>
-              <w:right w:val="single" w:sz="8" w:space="0" w:color="FFFFFF"/>
-            </w:tcBorders>
-            <w:shd w:val="clear" w:color="auto" w:fill="BBE0E3"/>
-            <w:tcMar>
-              <w:top w:w="15" w:type="dxa"/>
-              <w:left w:w="95" w:type="dxa"/>
-              <w:bottom w:w="0" w:type="dxa"/>
-              <w:right w:w="95" w:type="dxa"/>
-            </w:tcMar>
-            <w:hideMark/>
-          </w:tcPr>
-          <w:p>
-            <w:pPr>
-              <w:spacing w:after="0" w:line="256" w:lineRule="auto"/>
-              <w:rPr>
-                <w:rFonts w:ascii="Arial" w:eastAsia="Times New Roman" w:hAnsi="Arial" w:cs="Arial"/>
-                <w:kern w:val="0"/>
-                <w:sz w:val="36"/>
-                <w:szCs w:val="36"/>
-                <w:lang w:eastAsia="en-AE"/>
-                <w14:ligatures w14:val="none"/>
-              </w:rPr>
-            </w:pPr>
-            <w:r>
-              <w:rPr>
-                <w:rFonts w:ascii="Arial" w:eastAsia="Times New Roman" w:hAnsi="Arial" w:cs="Arial"/>
-                <w:b/>
-                <w:bCs/>
-                <w:color w:val="0F9ED5" w:themeColor="accent4"/>
-                <w:sz w:val="24"/>
-                <w:szCs w:val="24"/>
-                <w:lang w:val="en-US" w:eastAsia="en-AE"/>
-                <w14:ligatures w14:val="none"/>
-              </w:rPr>
-              <w:lastRenderedPageBreak/>
-              <w:t xml:space="preserve">Tools </w:t>
-            </w:r>
-          </w:p>
-          <w:p>
-            <w:pPr>
-              <w:spacing w:after="0" w:line="256" w:lineRule="auto"/>
-              <w:rPr>
-                <w:rFonts w:ascii="Arial" w:eastAsia="Times New Roman" w:hAnsi="Arial" w:cs="Arial"/>
-                <w:kern w:val="0"/>
-                <w:sz w:val="36"/>
-                <w:szCs w:val="36"/>
-                <w:lang w:eastAsia="en-AE"/>
-                <w14:ligatures w14:val="none"/>
-              </w:rPr>
-            </w:pPr>
-            <w:r>
-              <w:rPr>
-                <w:rFonts w:ascii="Arial" w:eastAsia="Times New Roman" w:hAnsi="Arial" w:cs="Arial"/>
-                <w:b/>
-                <w:bCs/>
-                <w:color w:val="0F9ED5" w:themeColor="accent4"/>
-                <w:sz w:val="24"/>
-                <w:szCs w:val="24"/>
-                <w:lang w:val="en-US" w:eastAsia="en-AE"/>
-                <w14:ligatures w14:val="none"/>
-              </w:rPr>
-              <w:t xml:space="preserve">explored/used </w:t>
-            </w:r>
-          </w:p>
-        </w:tc>
-        <w:tc>
-          <w:tcPr>
-            <w:tcW w:w="10800" w:type="dxa"/>
-            <w:tcBorders>
-              <w:top w:val="single" w:sz="8" w:space="0" w:color="FFFFFF"/>
-              <w:left w:val="single" w:sz="8" w:space="0" w:color="FFFFFF"/>
-              <w:bottom w:val="single" w:sz="8" w:space="0" w:color="FFFFFF"/>
-              <w:right w:val="single" w:sz="8" w:space="0" w:color="FFFFFF"/>
-            </w:tcBorders>
-            <w:shd w:val="clear" w:color="auto" w:fill="F3F9FA"/>
-            <w:tcMar>
-              <w:top w:w="15" w:type="dxa"/>
-              <w:left w:w="95" w:type="dxa"/>
-              <w:bottom w:w="0" w:type="dxa"/>
-              <w:right w:w="95" w:type="dxa"/>
-            </w:tcMar>
-            <w:hideMark/>
-          </w:tcPr>
-          <w:p>
-            <w:pPr>
-              <w:pStyle w:val="ListParagraph"/>
-              <w:numPr>
-                <w:ilvl w:val="0"/>
-                <w:numId w:val="4"/>
-              </w:numPr>
-              <w:spacing w:after="0" w:line="256" w:lineRule="auto"/>
-              <w:rPr>
-                <w:rFonts w:ascii="Arial" w:eastAsia="Times New Roman" w:hAnsi="Arial" w:cs="Arial"/>
-                <w:color w:val="000000" w:themeColor="dark1"/>
-                <w:sz w:val="24"/>
-                <w:szCs w:val="24"/>
-                <w:lang w:val="en-US" w:eastAsia="en-AE"/>
-                <w14:ligatures w14:val="none"/>
-              </w:rPr>
-            </w:pPr>
-            <w:r>
-              <w:rPr>
-                <w:rFonts w:ascii="Arial" w:eastAsia="Times New Roman" w:hAnsi="Arial" w:cs="Arial"/>
-                <w:color w:val="000000" w:themeColor="dark1"/>
-                <w:sz w:val="24"/>
-                <w:szCs w:val="24"/>
-                <w:lang w:val="en-US" w:eastAsia="en-AE"/>
-                <w14:ligatures w14:val="none"/>
-              </w:rPr>
-              <w:t>FigmaAgent: For installing fonts</w:t>
-            </w:r>
-          </w:p>
-          <w:p>
-            <w:pPr>
-              <w:pStyle w:val="ListParagraph"/>
-              <w:numPr>
-                <w:ilvl w:val="0"/>
-                <w:numId w:val="4"/>
-              </w:numPr>
-              <w:spacing w:after="0" w:line="256" w:lineRule="auto"/>
-              <w:rPr>
-                <w:rFonts w:ascii="Arial" w:eastAsia="Times New Roman" w:hAnsi="Arial" w:cs="Arial"/>
-                <w:color w:val="000000" w:themeColor="dark1"/>
-                <w:sz w:val="24"/>
-                <w:szCs w:val="24"/>
-                <w:lang w:val="en-US" w:eastAsia="en-AE"/>
-                <w14:ligatures w14:val="none"/>
-              </w:rPr>
-            </w:pPr>
-            <w:r>
-              <w:rPr>
-                <w:rFonts w:ascii="Arial" w:eastAsia="Times New Roman" w:hAnsi="Arial" w:cs="Arial"/>
-                <w:color w:val="000000" w:themeColor="dark1"/>
-                <w:sz w:val="24"/>
-                <w:szCs w:val="24"/>
-                <w:lang w:val="en-US" w:eastAsia="en-AE"/>
-                <w14:ligatures w14:val="none"/>
-              </w:rPr>
-              <w:t>Figma: To create the prototype</w:t>
-            </w:r>
-          </w:p>
-          <w:p>
-            <w:pPr>
-              <w:pStyle w:val="ListParagraph"/>
-              <w:numPr>
-                <w:ilvl w:val="0"/>
-                <w:numId w:val="4"/>
-              </w:numPr>
-              <w:spacing w:after="0" w:line="256" w:lineRule="auto"/>
-              <w:rPr>
-                <w:rFonts w:ascii="Arial" w:eastAsia="Times New Roman" w:hAnsi="Arial" w:cs="Arial"/>
-                <w:color w:val="000000" w:themeColor="dark1"/>
-                <w:sz w:val="24"/>
-                <w:szCs w:val="24"/>
-                <w:lang w:val="en-US" w:eastAsia="en-AE"/>
-                <w14:ligatures w14:val="none"/>
-              </w:rPr>
-            </w:pPr>
-            <w:r>
-              <w:rPr>
-                <w:rFonts w:ascii="Arial" w:eastAsia="Times New Roman" w:hAnsi="Arial" w:cs="Arial"/>
-                <w:color w:val="000000" w:themeColor="dark1"/>
-                <w:sz w:val="24"/>
-                <w:szCs w:val="24"/>
-                <w:lang w:val="en-US" w:eastAsia="en-AE"/>
-                <w14:ligatures w14:val="none"/>
-              </w:rPr>
-              <w:t>Jira: For Scrum</w:t>
-            </w:r>
-          </w:p>
-          <w:p>
-            <w:pPr>
-              <w:pStyle w:val="ListParagraph"/>
-              <w:numPr>
-                <w:ilvl w:val="0"/>
-                <w:numId w:val="4"/>
-              </w:numPr>
-              <w:spacing w:after="0" w:line="256" w:lineRule="auto"/>
-              <w:rPr>
-                <w:rFonts w:ascii="Arial" w:eastAsia="Times New Roman" w:hAnsi="Arial" w:cs="Arial"/>
-                <w:color w:val="000000" w:themeColor="dark1"/>
-                <w:sz w:val="24"/>
-                <w:szCs w:val="24"/>
-                <w:lang w:val="en-US" w:eastAsia="en-AE"/>
-                <w14:ligatures w14:val="none"/>
-              </w:rPr>
-            </w:pPr>
-            <w:r>
-              <w:rPr>
-                <w:rFonts w:ascii="Arial" w:eastAsia="Times New Roman" w:hAnsi="Arial" w:cs="Arial"/>
-                <w:color w:val="000000" w:themeColor="dark1"/>
-                <w:sz w:val="24"/>
-                <w:szCs w:val="24"/>
-                <w:lang w:val="en-US" w:eastAsia="en-AE"/>
-                <w14:ligatures w14:val="none"/>
-              </w:rPr>
-              <w:t>GitHub: For version control and backup</w:t>
-            </w:r>
-          </w:p>
-          <w:p>
-            <w:pPr>
-              <w:pStyle w:val="ListParagraph"/>
-              <w:numPr>
-                <w:ilvl w:val="0"/>
-                <w:numId w:val="4"/>
-              </w:numPr>
-              <w:spacing w:after="0" w:line="256" w:lineRule="auto"/>
-              <w:rPr>
-                <w:rFonts w:ascii="Arial" w:eastAsia="Times New Roman" w:hAnsi="Arial" w:cs="Arial"/>
-                <w:color w:val="000000" w:themeColor="dark1"/>
-                <w:sz w:val="24"/>
-                <w:szCs w:val="24"/>
-                <w:lang w:val="en-US" w:eastAsia="en-AE"/>
-                <w14:ligatures w14:val="none"/>
-              </w:rPr>
-            </w:pPr>
-            <w:r>
-              <w:rPr>
-                <w:rFonts w:ascii="Arial" w:eastAsia="Times New Roman" w:hAnsi="Arial" w:cs="Arial"/>
-                <w:color w:val="000000" w:themeColor="dark1"/>
-                <w:sz w:val="24"/>
-                <w:szCs w:val="24"/>
-                <w:lang w:val="en-US" w:eastAsia="en-AE"/>
-                <w14:ligatures w14:val="none"/>
-              </w:rPr>
-              <w:t>Lunapic: For editing the logo</w:t>
-            </w:r>
-          </w:p>
-          <w:p>
-            <w:pPr>
-              <w:pStyle w:val="ListParagraph"/>
-              <w:numPr>
-                <w:ilvl w:val="0"/>
-                <w:numId w:val="4"/>
-              </w:numPr>
-              <w:spacing w:after="0" w:line="256" w:lineRule="auto"/>
-              <w:rPr>
-                <w:rFonts w:ascii="Arial" w:eastAsia="Times New Roman" w:hAnsi="Arial" w:cs="Arial"/>
-                <w:color w:val="000000" w:themeColor="dark1"/>
-                <w:sz w:val="24"/>
-                <w:szCs w:val="24"/>
-                <w:lang w:val="en-US" w:eastAsia="en-AE"/>
-                <w14:ligatures w14:val="none"/>
-              </w:rPr>
-            </w:pPr>
-            <w:r>
-              <w:rPr>
-                <w:rFonts w:ascii="Arial" w:eastAsia="Times New Roman" w:hAnsi="Arial" w:cs="Arial"/>
-                <w:color w:val="000000" w:themeColor="dark1"/>
-                <w:sz w:val="24"/>
-                <w:szCs w:val="24"/>
-                <w:lang w:val="en-US" w:eastAsia="en-AE"/>
-                <w14:ligatures w14:val="none"/>
-              </w:rPr>
-              <w:t>Iconscout: For free icons</w:t>
-            </w:r>
-          </w:p>
-          <w:p>
-            <w:pPr>
-              <w:pStyle w:val="ListParagraph"/>
-              <w:numPr>
-                <w:ilvl w:val="0"/>
-                <w:numId w:val="4"/>
-              </w:numPr>
-              <w:spacing w:after="0" w:line="256" w:lineRule="auto"/>
-              <w:rPr>
-                <w:rFonts w:ascii="Arial" w:eastAsia="Times New Roman" w:hAnsi="Arial" w:cs="Arial"/>
-                <w:color w:val="000000" w:themeColor="dark1"/>
-                <w:sz w:val="24"/>
-                <w:szCs w:val="24"/>
-                <w:lang w:val="en-US" w:eastAsia="en-AE"/>
-                <w14:ligatures w14:val="none"/>
-              </w:rPr>
-            </w:pPr>
-            <w:r>
-              <w:rPr>
-                <w:rFonts w:ascii="Arial" w:eastAsia="Times New Roman" w:hAnsi="Arial" w:cs="Arial"/>
-                <w:color w:val="000000" w:themeColor="dark1"/>
-                <w:sz w:val="24"/>
-                <w:szCs w:val="24"/>
-                <w:lang w:val="en-US" w:eastAsia="en-AE"/>
-                <w14:ligatures w14:val="none"/>
-              </w:rPr>
-              <w:t>Figma: To get templates for grids, timelines, tables, and animated assets for design</w:t>
-            </w:r>
-          </w:p>
-        </w:tc>
-      </w:tr>
-      <w:tr>
-        <w:trPr>
-          <w:trHeight w:val="1942"/>
-        </w:trPr>
-        <w:tc>
-          <w:tcPr>
-            <w:tcW w:w="3840" w:type="dxa"/>
-            <w:tcBorders>
-              <w:top w:val="single" w:sz="8" w:space="0" w:color="FFFFFF"/>
-              <w:left w:val="single" w:sz="8" w:space="0" w:color="FFFFFF"/>
-              <w:bottom w:val="single" w:sz="8" w:space="0" w:color="FFFFFF"/>
-              <w:right w:val="single" w:sz="8" w:space="0" w:color="FFFFFF"/>
-            </w:tcBorders>
-            <w:shd w:val="clear" w:color="auto" w:fill="BBE0E3"/>
-            <w:tcMar>
-              <w:top w:w="15" w:type="dxa"/>
-              <w:left w:w="95" w:type="dxa"/>
-              <w:bottom w:w="0" w:type="dxa"/>
-              <w:right w:w="95" w:type="dxa"/>
-            </w:tcMar>
-            <w:hideMark/>
-          </w:tcPr>
-          <w:p>
-            <w:pPr>
-              <w:spacing w:after="0" w:line="256" w:lineRule="auto"/>
-              <w:rPr>
-                <w:rFonts w:ascii="Arial" w:eastAsia="Times New Roman" w:hAnsi="Arial" w:cs="Arial"/>
-                <w:kern w:val="0"/>
-                <w:sz w:val="36"/>
-                <w:szCs w:val="36"/>
-                <w:lang w:eastAsia="en-AE"/>
-                <w14:ligatures w14:val="none"/>
-              </w:rPr>
-            </w:pPr>
-            <w:r>
-              <w:rPr>
-                <w:rFonts w:ascii="Arial" w:eastAsia="Times New Roman" w:hAnsi="Arial" w:cs="Arial"/>
-                <w:b/>
-                <w:bCs/>
-                <w:color w:val="0F9ED5" w:themeColor="accent4"/>
-                <w:sz w:val="24"/>
-                <w:szCs w:val="24"/>
-                <w:lang w:val="en-US" w:eastAsia="en-AE"/>
-                <w14:ligatures w14:val="none"/>
-              </w:rPr>
-              <w:t>Other work carried out</w:t>
-            </w:r>
-          </w:p>
-        </w:tc>
-        <w:tc>
-          <w:tcPr>
-            <w:tcW w:w="10800" w:type="dxa"/>
-            <w:tcBorders>
-              <w:top w:val="single" w:sz="8" w:space="0" w:color="FFFFFF"/>
-              <w:left w:val="single" w:sz="8" w:space="0" w:color="FFFFFF"/>
-              <w:bottom w:val="single" w:sz="8" w:space="0" w:color="FFFFFF"/>
-              <w:right w:val="single" w:sz="8" w:space="0" w:color="FFFFFF"/>
-            </w:tcBorders>
-            <w:shd w:val="clear" w:color="auto" w:fill="E7F3F4"/>
-            <w:tcMar>
-              <w:top w:w="15" w:type="dxa"/>
-              <w:left w:w="95" w:type="dxa"/>
-              <w:bottom w:w="0" w:type="dxa"/>
-              <w:right w:w="95" w:type="dxa"/>
-            </w:tcMar>
-            <w:hideMark/>
-          </w:tcPr>
-          <w:p>
-            <w:pPr>
-              <w:pStyle w:val="ListParagraph"/>
-              <w:numPr>
-                <w:ilvl w:val="0"/>
-                <w:numId w:val="9"/>
-              </w:numPr>
-              <w:tabs>
-                <w:tab w:val="left" w:pos="5585"/>
-              </w:tabs>
-              <w:spacing w:after="0" w:line="256" w:lineRule="auto"/>
-              <w:rPr>
-                <w:rFonts w:ascii="Arial" w:eastAsia="Times New Roman" w:hAnsi="Arial" w:cs="Arial"/>
-                <w:color w:val="000000" w:themeColor="dark1"/>
-                <w:sz w:val="24"/>
-                <w:szCs w:val="24"/>
-                <w:lang w:val="en-US" w:eastAsia="en-AE"/>
-                <w14:ligatures w14:val="none"/>
-              </w:rPr>
-            </w:pPr>
-            <w:r>
-              <w:rPr>
-                <w:rFonts w:ascii="Arial" w:eastAsia="Times New Roman" w:hAnsi="Arial" w:cs="Arial"/>
-                <w:color w:val="000000" w:themeColor="dark1"/>
-                <w:sz w:val="24"/>
-                <w:szCs w:val="24"/>
-                <w:lang w:val="en-US" w:eastAsia="en-AE"/>
-                <w14:ligatures w14:val="none"/>
-              </w:rPr>
-              <w:t>Figma prototype complete</w:t>
-            </w:r>
-          </w:p>
-          <w:p>
-            <w:pPr>
-              <w:pStyle w:val="ListParagraph"/>
-              <w:numPr>
-                <w:ilvl w:val="0"/>
-                <w:numId w:val="9"/>
-              </w:numPr>
-              <w:tabs>
-                <w:tab w:val="left" w:pos="5585"/>
-              </w:tabs>
-              <w:spacing w:after="0" w:line="256" w:lineRule="auto"/>
-              <w:rPr>
-                <w:rFonts w:ascii="Arial" w:eastAsia="Times New Roman" w:hAnsi="Arial" w:cs="Arial"/>
-                <w:color w:val="000000" w:themeColor="dark1"/>
-                <w:sz w:val="24"/>
-                <w:szCs w:val="24"/>
-                <w:lang w:val="en-US" w:eastAsia="en-AE"/>
-                <w14:ligatures w14:val="none"/>
-              </w:rPr>
-            </w:pPr>
-            <w:r>
-              <w:rPr>
-                <w:rFonts w:ascii="Arial" w:eastAsia="Times New Roman" w:hAnsi="Arial" w:cs="Arial"/>
-                <w:color w:val="000000" w:themeColor="dark1"/>
-                <w:sz w:val="24"/>
-                <w:szCs w:val="24"/>
-                <w:lang w:val="en-US" w:eastAsia="en-AE"/>
-                <w14:ligatures w14:val="none"/>
-              </w:rPr>
-              <w:t xml:space="preserve">Tutorials on </w:t>
-            </w:r>
-            <w:r>
-              <w:rPr>
-                <w:rFonts w:ascii="Arial" w:eastAsia="Times New Roman" w:hAnsi="Arial" w:cs="Arial"/>
-                <w:color w:val="000000" w:themeColor="dark1"/>
-                <w:sz w:val="24"/>
-                <w:szCs w:val="24"/>
-                <w:lang w:val="en-US" w:eastAsia="en-AE"/>
-                <w14:ligatures w14:val="none"/>
-              </w:rPr>
-              <w:t>JavaScript and React</w:t>
-            </w:r>
-          </w:p>
-          <w:p>
-            <w:pPr>
-              <w:pStyle w:val="ListParagraph"/>
-              <w:numPr>
-                <w:ilvl w:val="0"/>
-                <w:numId w:val="9"/>
-              </w:numPr>
-              <w:tabs>
-                <w:tab w:val="left" w:pos="5585"/>
-              </w:tabs>
-              <w:spacing w:after="0" w:line="256" w:lineRule="auto"/>
-              <w:rPr>
-                <w:rFonts w:ascii="Arial" w:eastAsia="Times New Roman" w:hAnsi="Arial" w:cs="Arial"/>
-                <w:color w:val="000000" w:themeColor="dark1"/>
-                <w:sz w:val="24"/>
-                <w:szCs w:val="24"/>
-                <w:lang w:val="en-US" w:eastAsia="en-AE"/>
-                <w14:ligatures w14:val="none"/>
-              </w:rPr>
-            </w:pPr>
-            <w:r>
-              <w:rPr>
-                <w:rFonts w:ascii="Arial" w:eastAsia="Times New Roman" w:hAnsi="Arial" w:cs="Arial"/>
-                <w:color w:val="000000" w:themeColor="dark1"/>
-                <w:sz w:val="24"/>
-                <w:szCs w:val="24"/>
-                <w:lang w:val="en-US" w:eastAsia="en-AE"/>
-                <w14:ligatures w14:val="none"/>
-              </w:rPr>
-              <w:t>Created prototype on Figma</w:t>
-            </w:r>
-          </w:p>
-          <w:p>
-            <w:pPr>
-              <w:pStyle w:val="ListParagraph"/>
-              <w:numPr>
-                <w:ilvl w:val="0"/>
-                <w:numId w:val="9"/>
-              </w:numPr>
-              <w:tabs>
-                <w:tab w:val="left" w:pos="5585"/>
-              </w:tabs>
-              <w:spacing w:after="0" w:line="256" w:lineRule="auto"/>
-              <w:rPr>
-                <w:rFonts w:ascii="Arial" w:eastAsia="Times New Roman" w:hAnsi="Arial" w:cs="Arial"/>
-                <w:color w:val="000000" w:themeColor="dark1"/>
-                <w:sz w:val="24"/>
-                <w:szCs w:val="24"/>
-                <w:lang w:val="en-US" w:eastAsia="en-AE"/>
-                <w14:ligatures w14:val="none"/>
-              </w:rPr>
-            </w:pPr>
-            <w:r>
-              <w:rPr>
-                <w:rFonts w:ascii="Arial" w:eastAsia="Times New Roman" w:hAnsi="Arial" w:cs="Arial"/>
-                <w:color w:val="000000" w:themeColor="dark1"/>
-                <w:sz w:val="24"/>
-                <w:szCs w:val="24"/>
-                <w:lang w:val="en-US" w:eastAsia="en-AE"/>
-                <w14:ligatures w14:val="none"/>
-              </w:rPr>
-              <w:t>Version control and backup on GitHub</w:t>
-            </w:r>
-          </w:p>
-          <w:p>
-            <w:pPr>
-              <w:pStyle w:val="ListParagraph"/>
-              <w:numPr>
-                <w:ilvl w:val="0"/>
-                <w:numId w:val="9"/>
-              </w:numPr>
-              <w:tabs>
-                <w:tab w:val="left" w:pos="5585"/>
-              </w:tabs>
-              <w:spacing w:after="0" w:line="256" w:lineRule="auto"/>
-              <w:rPr>
-                <w:rFonts w:ascii="Arial" w:eastAsia="Times New Roman" w:hAnsi="Arial" w:cs="Arial"/>
-                <w:color w:val="000000" w:themeColor="dark1"/>
-                <w:sz w:val="24"/>
-                <w:szCs w:val="24"/>
-                <w:lang w:val="en-US" w:eastAsia="en-AE"/>
-                <w14:ligatures w14:val="none"/>
-              </w:rPr>
-            </w:pPr>
-            <w:r>
-              <w:rPr>
-                <w:rFonts w:ascii="Arial" w:eastAsia="Times New Roman" w:hAnsi="Arial" w:cs="Arial"/>
-                <w:color w:val="000000" w:themeColor="dark1"/>
-                <w:sz w:val="24"/>
-                <w:szCs w:val="24"/>
-                <w:lang w:val="en-US" w:eastAsia="en-AE"/>
-                <w14:ligatures w14:val="none"/>
-              </w:rPr>
-              <w:t>Project management on JIRA</w:t>
-            </w:r>
-            <w:r>
-              <w:rPr>
-                <w:rFonts w:ascii="Arial" w:eastAsia="Times New Roman" w:hAnsi="Arial" w:cs="Arial"/>
-                <w:color w:val="000000" w:themeColor="dark1"/>
-                <w:sz w:val="24"/>
-                <w:szCs w:val="24"/>
-                <w:lang w:val="en-US" w:eastAsia="en-AE"/>
-                <w14:ligatures w14:val="none"/>
-              </w:rPr>
-              <w:t xml:space="preserve"> and Confluence</w:t>
-            </w:r>
-          </w:p>
-        </w:tc>
-      </w:tr>
-      <w:tr>
-        <w:trPr>
-          <w:trHeight w:val="3374"/>
-        </w:trPr>
-        <w:tc>
-          <w:tcPr>
-            <w:tcW w:w="3840" w:type="dxa"/>
-            <w:tcBorders>
-              <w:top w:val="single" w:sz="8" w:space="0" w:color="FFFFFF"/>
-              <w:left w:val="single" w:sz="8" w:space="0" w:color="FFFFFF"/>
-              <w:bottom w:val="single" w:sz="8" w:space="0" w:color="FFFFFF"/>
-              <w:right w:val="single" w:sz="8" w:space="0" w:color="FFFFFF"/>
-            </w:tcBorders>
-            <w:shd w:val="clear" w:color="auto" w:fill="BBE0E3"/>
-            <w:tcMar>
-              <w:top w:w="15" w:type="dxa"/>
-              <w:left w:w="95" w:type="dxa"/>
-              <w:bottom w:w="0" w:type="dxa"/>
-              <w:right w:w="95" w:type="dxa"/>
-            </w:tcMar>
-            <w:hideMark/>
-          </w:tcPr>
-          <w:p>
-            <w:pPr>
-              <w:spacing w:after="0" w:line="256" w:lineRule="auto"/>
-              <w:rPr>
-                <w:rFonts w:ascii="Arial" w:eastAsia="Times New Roman" w:hAnsi="Arial" w:cs="Arial"/>
-                <w:kern w:val="0"/>
-                <w:sz w:val="36"/>
-                <w:szCs w:val="36"/>
-                <w:lang w:eastAsia="en-AE"/>
-                <w14:ligatures w14:val="none"/>
-              </w:rPr>
-            </w:pPr>
-            <w:r>
-              <w:rPr>
-                <w:rFonts w:ascii="Arial" w:eastAsia="Times New Roman" w:hAnsi="Arial" w:cs="Arial"/>
-                <w:b/>
-                <w:bCs/>
-                <w:color w:val="0F9ED5" w:themeColor="accent4"/>
-                <w:sz w:val="24"/>
-                <w:szCs w:val="24"/>
-                <w:lang w:val="en-US" w:eastAsia="en-AE"/>
-                <w14:ligatures w14:val="none"/>
-              </w:rPr>
-              <w:t>Plan the next 2 to 3 weeks</w:t>
-            </w:r>
-          </w:p>
-        </w:tc>
-        <w:tc>
-          <w:tcPr>
-            <w:tcW w:w="10800" w:type="dxa"/>
-            <w:tcBorders>
-              <w:top w:val="single" w:sz="8" w:space="0" w:color="FFFFFF"/>
-              <w:left w:val="single" w:sz="8" w:space="0" w:color="FFFFFF"/>
-              <w:bottom w:val="single" w:sz="8" w:space="0" w:color="FFFFFF"/>
-              <w:right w:val="single" w:sz="8" w:space="0" w:color="FFFFFF"/>
-            </w:tcBorders>
-            <w:shd w:val="clear" w:color="auto" w:fill="F3F9FA"/>
-            <w:tcMar>
-              <w:top w:w="15" w:type="dxa"/>
-              <w:left w:w="95" w:type="dxa"/>
-              <w:bottom w:w="0" w:type="dxa"/>
-              <w:right w:w="95" w:type="dxa"/>
-            </w:tcMar>
-            <w:hideMark/>
-          </w:tcPr>
-          <w:p>
-            <w:pPr>
-              <w:pStyle w:val="ListParagraph"/>
-              <w:numPr>
-                <w:ilvl w:val="0"/>
-                <w:numId w:val="8"/>
-              </w:numPr>
-              <w:spacing w:after="0" w:line="256" w:lineRule="auto"/>
-              <w:rPr>
-                <w:rFonts w:ascii="Arial" w:eastAsia="Times New Roman" w:hAnsi="Arial" w:cs="Arial"/>
-                <w:kern w:val="0"/>
-                <w:sz w:val="24"/>
-                <w:szCs w:val="24"/>
-                <w:lang w:eastAsia="en-AE"/>
-                <w14:ligatures w14:val="none"/>
-              </w:rPr>
-            </w:pPr>
-            <w:r>
-              <w:rPr>
-                <w:rFonts w:ascii="Arial" w:eastAsia="Times New Roman" w:hAnsi="Arial" w:cs="Arial"/>
-                <w:kern w:val="0"/>
-                <w:sz w:val="24"/>
-                <w:szCs w:val="24"/>
-                <w:lang w:eastAsia="en-AE"/>
-                <w14:ligatures w14:val="none"/>
-              </w:rPr>
-              <w:t>Start front-end development</w:t>
-            </w:r>
-          </w:p>
-          <w:p>
-            <w:pPr>
-              <w:pStyle w:val="ListParagraph"/>
-              <w:numPr>
-                <w:ilvl w:val="0"/>
-                <w:numId w:val="8"/>
-              </w:numPr>
-              <w:spacing w:after="0" w:line="256" w:lineRule="auto"/>
-              <w:rPr>
-                <w:rFonts w:ascii="Arial" w:eastAsia="Times New Roman" w:hAnsi="Arial" w:cs="Arial"/>
-                <w:kern w:val="0"/>
-                <w:sz w:val="24"/>
-                <w:szCs w:val="24"/>
-                <w:lang w:eastAsia="en-AE"/>
-                <w14:ligatures w14:val="none"/>
-              </w:rPr>
-            </w:pPr>
-            <w:r>
-              <w:rPr>
-                <w:rFonts w:ascii="Arial" w:eastAsia="Times New Roman" w:hAnsi="Arial" w:cs="Arial"/>
-                <w:kern w:val="0"/>
-                <w:sz w:val="24"/>
-                <w:szCs w:val="24"/>
-                <w:lang w:eastAsia="en-AE"/>
-                <w14:ligatures w14:val="none"/>
-              </w:rPr>
-              <w:t>First, complete the JavaScript course</w:t>
-            </w:r>
-          </w:p>
-          <w:p>
-            <w:pPr>
-              <w:pStyle w:val="ListParagraph"/>
-              <w:numPr>
-                <w:ilvl w:val="0"/>
-                <w:numId w:val="8"/>
-              </w:numPr>
-              <w:spacing w:after="0" w:line="256" w:lineRule="auto"/>
-              <w:rPr>
-                <w:rFonts w:ascii="Arial" w:eastAsia="Times New Roman" w:hAnsi="Arial" w:cs="Arial"/>
-                <w:kern w:val="0"/>
-                <w:sz w:val="24"/>
-                <w:szCs w:val="24"/>
-                <w:lang w:eastAsia="en-AE"/>
-                <w14:ligatures w14:val="none"/>
-              </w:rPr>
-            </w:pPr>
-            <w:r>
-              <w:rPr>
-                <w:rFonts w:ascii="Arial" w:eastAsia="Times New Roman" w:hAnsi="Arial" w:cs="Arial"/>
-                <w:kern w:val="0"/>
-                <w:sz w:val="24"/>
-                <w:szCs w:val="24"/>
-                <w:lang w:eastAsia="en-AE"/>
-                <w14:ligatures w14:val="none"/>
-              </w:rPr>
-              <w:t xml:space="preserve">Second, React </w:t>
-            </w:r>
-            <w:r>
-              <w:rPr>
-                <w:rFonts w:ascii="Arial" w:eastAsia="Times New Roman" w:hAnsi="Arial" w:cs="Arial"/>
-                <w:kern w:val="0"/>
-                <w:sz w:val="24"/>
-                <w:szCs w:val="24"/>
-                <w:lang w:eastAsia="en-AE"/>
-                <w14:ligatures w14:val="none"/>
-              </w:rPr>
-              <w:t>tutorials and documentation</w:t>
-            </w:r>
-          </w:p>
-          <w:p>
-            <w:pPr>
-              <w:pStyle w:val="ListParagraph"/>
-              <w:numPr>
-                <w:ilvl w:val="0"/>
-                <w:numId w:val="8"/>
-              </w:numPr>
-              <w:spacing w:after="0" w:line="256" w:lineRule="auto"/>
-              <w:rPr>
-                <w:rFonts w:ascii="Arial" w:eastAsia="Times New Roman" w:hAnsi="Arial" w:cs="Arial"/>
-                <w:kern w:val="0"/>
-                <w:sz w:val="24"/>
-                <w:szCs w:val="24"/>
-                <w:lang w:eastAsia="en-AE"/>
-                <w14:ligatures w14:val="none"/>
-              </w:rPr>
-            </w:pPr>
-            <w:r>
-              <w:rPr>
-                <w:rFonts w:ascii="Arial" w:eastAsia="Times New Roman" w:hAnsi="Arial" w:cs="Arial"/>
-                <w:kern w:val="0"/>
-                <w:sz w:val="24"/>
-                <w:szCs w:val="24"/>
-                <w:lang w:eastAsia="en-AE"/>
-                <w14:ligatures w14:val="none"/>
-              </w:rPr>
-              <w:t>Third, lay the foundation by setting up the colour theme, font styles, etc</w:t>
-            </w:r>
-          </w:p>
-          <w:p>
-            <w:pPr>
-              <w:pStyle w:val="ListParagraph"/>
-              <w:numPr>
-                <w:ilvl w:val="0"/>
-                <w:numId w:val="8"/>
-              </w:numPr>
-              <w:spacing w:after="0" w:line="256" w:lineRule="auto"/>
-              <w:rPr>
-                <w:rFonts w:ascii="Arial" w:eastAsia="Times New Roman" w:hAnsi="Arial" w:cs="Arial"/>
-                <w:kern w:val="0"/>
-                <w:sz w:val="24"/>
-                <w:szCs w:val="24"/>
-                <w:lang w:eastAsia="en-AE"/>
-                <w14:ligatures w14:val="none"/>
-              </w:rPr>
-            </w:pPr>
-            <w:r>
-              <w:rPr>
-                <w:rFonts w:ascii="Arial" w:eastAsia="Times New Roman" w:hAnsi="Arial" w:cs="Arial"/>
-                <w:kern w:val="0"/>
-                <w:sz w:val="24"/>
-                <w:szCs w:val="24"/>
-                <w:lang w:eastAsia="en-AE"/>
-                <w14:ligatures w14:val="none"/>
-              </w:rPr>
-              <w:t>Fourth, home, login, forget password, contact us and help pages. Start with small pages to gain proficiency</w:t>
-            </w:r>
-          </w:p>
-          <w:p>
-            <w:pPr>
-              <w:pStyle w:val="ListParagraph"/>
-              <w:numPr>
-                <w:ilvl w:val="0"/>
-                <w:numId w:val="8"/>
-              </w:numPr>
-              <w:spacing w:after="0" w:line="256" w:lineRule="auto"/>
-              <w:rPr>
-                <w:rFonts w:ascii="Arial" w:eastAsia="Times New Roman" w:hAnsi="Arial" w:cs="Arial"/>
-                <w:kern w:val="0"/>
-                <w:sz w:val="24"/>
-                <w:szCs w:val="24"/>
-                <w:lang w:eastAsia="en-AE"/>
-                <w14:ligatures w14:val="none"/>
-              </w:rPr>
-            </w:pPr>
-            <w:r>
-              <w:rPr>
-                <w:rFonts w:ascii="Arial" w:eastAsia="Times New Roman" w:hAnsi="Arial" w:cs="Arial"/>
-                <w:kern w:val="0"/>
-                <w:sz w:val="24"/>
-                <w:szCs w:val="24"/>
-                <w:lang w:eastAsia="en-AE"/>
-                <w14:ligatures w14:val="none"/>
-              </w:rPr>
-              <w:t>Fifth, hop on to the student portal</w:t>
-            </w:r>
-          </w:p>
-          <w:p>
-            <w:pPr>
-              <w:pStyle w:val="ListParagraph"/>
-              <w:numPr>
-                <w:ilvl w:val="0"/>
-                <w:numId w:val="8"/>
-              </w:numPr>
-              <w:spacing w:after="0" w:line="256" w:lineRule="auto"/>
-              <w:rPr>
-                <w:rFonts w:ascii="Arial" w:eastAsia="Times New Roman" w:hAnsi="Arial" w:cs="Arial"/>
-                <w:kern w:val="0"/>
-                <w:sz w:val="24"/>
-                <w:szCs w:val="24"/>
-                <w:lang w:eastAsia="en-AE"/>
-                <w14:ligatures w14:val="none"/>
-              </w:rPr>
-            </w:pPr>
-            <w:r>
-              <w:rPr>
-                <w:rFonts w:ascii="Arial" w:eastAsia="Times New Roman" w:hAnsi="Arial" w:cs="Arial"/>
-                <w:kern w:val="0"/>
-                <w:sz w:val="24"/>
-                <w:szCs w:val="24"/>
-                <w:lang w:eastAsia="en-AE"/>
-                <w14:ligatures w14:val="none"/>
-              </w:rPr>
-              <w:t>Last, the staff portal</w:t>
-            </w:r>
-          </w:p>
-          <w:p>
-            <w:pPr>
-              <w:pStyle w:val="ListParagraph"/>
-              <w:numPr>
-                <w:ilvl w:val="0"/>
-                <w:numId w:val="8"/>
-              </w:numPr>
-              <w:spacing w:after="0" w:line="256" w:lineRule="auto"/>
-              <w:rPr>
-                <w:rFonts w:ascii="Arial" w:eastAsia="Times New Roman" w:hAnsi="Arial" w:cs="Arial"/>
-                <w:kern w:val="0"/>
-                <w:sz w:val="24"/>
-                <w:szCs w:val="24"/>
-                <w:lang w:eastAsia="en-AE"/>
-                <w14:ligatures w14:val="none"/>
-              </w:rPr>
-            </w:pPr>
-            <w:r>
-              <w:rPr>
-                <w:rFonts w:ascii="Arial" w:eastAsia="Times New Roman" w:hAnsi="Arial" w:cs="Arial"/>
-                <w:b/>
-                <w:bCs/>
-                <w:kern w:val="0"/>
-                <w:sz w:val="24"/>
-                <w:szCs w:val="24"/>
-                <w:lang w:eastAsia="en-AE"/>
-                <w14:ligatures w14:val="none"/>
-              </w:rPr>
-              <w:t>AIM: NEED TO GET DONE WITH THE FRONT-END WITHIN ONE MONTH. 15</w:t>
-            </w:r>
-            <w:r>
-              <w:rPr>
-                <w:rFonts w:ascii="Arial" w:eastAsia="Times New Roman" w:hAnsi="Arial" w:cs="Arial"/>
-                <w:b/>
-                <w:bCs/>
-                <w:kern w:val="0"/>
+                <w:color w:val="000000" w:themeColor="dark1"/>
+                <w:sz w:val="24"/>
+                <w:szCs w:val="24"/>
+                <w:lang w:val="en-US" w:eastAsia="en-AE"/>
+                <w14:ligatures w14:val="none"/>
+              </w:rPr>
+              <w:t>Supervisor will set me up with 4</w:t>
+            </w:r>
+            <w:r>
+              <w:rPr>
+                <w:rFonts w:ascii="Arial" w:eastAsia="Times New Roman" w:hAnsi="Arial" w:cs="Arial"/>
+                <w:color w:val="000000" w:themeColor="dark1"/>
                 <w:sz w:val="24"/>
                 <w:szCs w:val="24"/>
                 <w:vertAlign w:val="superscript"/>
-                <w:lang w:eastAsia="en-AE"/>
-                <w14:ligatures w14:val="none"/>
-              </w:rPr>
-              <w:t>TH</w:t>
-            </w:r>
-            <w:r>
-              <w:rPr>
-                <w:rFonts w:ascii="Arial" w:eastAsia="Times New Roman" w:hAnsi="Arial" w:cs="Arial"/>
-                <w:b/>
-                <w:bCs/>
-                <w:kern w:val="0"/>
-                <w:sz w:val="24"/>
-                <w:szCs w:val="24"/>
-                <w:lang w:eastAsia="en-AE"/>
-                <w14:ligatures w14:val="none"/>
-              </w:rPr>
-              <w:t xml:space="preserve"> SEPTEMBER WILL BE THE DEADLINE.</w:t>
+                <w:lang w:val="en-US" w:eastAsia="en-AE"/>
+                <w14:ligatures w14:val="none"/>
+              </w:rPr>
+              <w:t>th</w:t>
+            </w:r>
+            <w:r>
+              <w:rPr>
+                <w:rFonts w:ascii="Arial" w:eastAsia="Times New Roman" w:hAnsi="Arial" w:cs="Arial"/>
+                <w:color w:val="000000" w:themeColor="dark1"/>
+                <w:sz w:val="24"/>
+                <w:szCs w:val="24"/>
+                <w:lang w:val="en-US" w:eastAsia="en-AE"/>
+                <w14:ligatures w14:val="none"/>
+              </w:rPr>
+              <w:t xml:space="preserve"> year undergraduate students attending a lecture on Monday, 21</w:t>
+            </w:r>
+            <w:r>
+              <w:rPr>
+                <w:rFonts w:ascii="Arial" w:eastAsia="Times New Roman" w:hAnsi="Arial" w:cs="Arial"/>
+                <w:color w:val="000000" w:themeColor="dark1"/>
+                <w:sz w:val="24"/>
+                <w:szCs w:val="24"/>
+                <w:vertAlign w:val="superscript"/>
+                <w:lang w:val="en-US" w:eastAsia="en-AE"/>
+                <w14:ligatures w14:val="none"/>
+              </w:rPr>
+              <w:t>st</w:t>
+            </w:r>
+            <w:r>
+              <w:rPr>
+                <w:rFonts w:ascii="Arial" w:eastAsia="Times New Roman" w:hAnsi="Arial" w:cs="Arial"/>
+                <w:color w:val="000000" w:themeColor="dark1"/>
+                <w:sz w:val="24"/>
+                <w:szCs w:val="24"/>
+                <w:lang w:val="en-US" w:eastAsia="en-AE"/>
+                <w14:ligatures w14:val="none"/>
+              </w:rPr>
+              <w:t xml:space="preserve"> of October at 5 PM. Testing might continue the next day if I don’t get </w:t>
+            </w:r>
+            <w:r>
+              <w:rPr>
+                <w:rFonts w:ascii="Arial" w:eastAsia="Times New Roman" w:hAnsi="Arial" w:cs="Arial"/>
+                <w:color w:val="000000" w:themeColor="dark1"/>
+                <w:sz w:val="24"/>
+                <w:szCs w:val="24"/>
+                <w:lang w:val="en-US" w:eastAsia="en-AE"/>
+                <w14:ligatures w14:val="none"/>
+              </w:rPr>
+              <w:t>enough</w:t>
+            </w:r>
+            <w:r>
+              <w:rPr>
+                <w:rFonts w:ascii="Arial" w:eastAsia="Times New Roman" w:hAnsi="Arial" w:cs="Arial"/>
+                <w:color w:val="000000" w:themeColor="dark1"/>
+                <w:sz w:val="24"/>
+                <w:szCs w:val="24"/>
+                <w:lang w:val="en-US" w:eastAsia="en-AE"/>
+                <w14:ligatures w14:val="none"/>
+              </w:rPr>
+              <w:t xml:space="preserve"> participants on the first day</w:t>
             </w:r>
           </w:p>
         </w:tc>
@@ -2913,33 +1636,7 @@
                 <w14:ligatures w14:val="none"/>
               </w:rPr>
               <w:lastRenderedPageBreak/>
-              <w:t>Overall Reflection</w:t>
-            </w:r>
-            <w:r>
-              <w:rPr>
-                <w:rFonts w:ascii="Arial" w:eastAsia="Times New Roman" w:hAnsi="Arial" w:cs="Arial"/>
-                <w:b/>
-                <w:bCs/>
-                <w:color w:val="0F9ED5" w:themeColor="accent4"/>
-                <w:sz w:val="24"/>
-                <w:szCs w:val="24"/>
-                <w:lang w:val="en-US" w:eastAsia="en-AE"/>
-                <w14:ligatures w14:val="none"/>
-              </w:rPr>
-              <w:t>\</w:t>
-            </w:r>
-            <w:r>
-              <w:rPr>
-                <w:rFonts w:ascii="Arial" w:eastAsia="Times New Roman" w:hAnsi="Arial" w:cs="Arial"/>
-                <w:b/>
-                <w:bCs/>
-                <w:color w:val="0F9ED5" w:themeColor="accent4"/>
-                <w:sz w:val="24"/>
-                <w:szCs w:val="24"/>
-                <w:lang w:val="en-US" w:eastAsia="en-AE"/>
-                <w14:ligatures w14:val="none"/>
-              </w:rPr>
-              <w:t>n</w:t>
+              <w:t>References consulted</w:t>
             </w:r>
           </w:p>
         </w:tc>
@@ -2963,26 +1660,1516 @@
           </w:tcPr>
           <w:p>
             <w:pPr>
-              <w:spacing w:after="0" w:line="256" w:lineRule="auto"/>
-              <w:rPr>
-                <w:rFonts w:ascii="Arial" w:eastAsia="Times New Roman" w:hAnsi="Arial" w:cs="Arial"/>
-                <w:color w:val="000000" w:themeColor="dark1"/>
-                <w:sz w:val="24"/>
-                <w:szCs w:val="24"/>
-                <w:lang w:val="en-US" w:eastAsia="en-AE"/>
-                <w14:ligatures w14:val="none"/>
-              </w:rPr>
-            </w:pPr>
-            <w:r>
-              <w:rPr>
-                <w:rFonts w:ascii="Arial" w:eastAsia="Times New Roman" w:hAnsi="Arial" w:cs="Arial"/>
-                <w:color w:val="000000" w:themeColor="dark1"/>
-                <w:sz w:val="24"/>
-                <w:szCs w:val="24"/>
-                <w:lang w:val="en-US" w:eastAsia="en-AE"/>
-                <w14:ligatures w14:val="none"/>
-              </w:rPr>
-              <w:t>Slightly optimistic. With the prototype ready, front-end should be easy. The main hurdle would be the language syntax and interacting with different libraries. Need to be smart and use libraries instead of trying to recreate everything from scratch. No plans to use plugins or addons for converting Figma to code; cannot rely on them and very risky. I think I have a clear vision for the front-end development. Back-end is fogged but I’m sure it’ll be possible. The past months were terrible, but this month’s progress is an A+.</w:t>
+              <w:pStyle w:val="ListParagraph"/>
+              <w:numPr>
+                <w:ilvl w:val="0"/>
+                <w:numId w:val="4"/>
+              </w:numPr>
+              <w:spacing w:after="0" w:line="256" w:lineRule="auto"/>
+              <w:rPr>
+                <w:rFonts w:ascii="Arial" w:eastAsia="Times New Roman" w:hAnsi="Arial" w:cs="Arial"/>
+                <w:color w:val="000000" w:themeColor="dark1"/>
+                <w:sz w:val="24"/>
+                <w:szCs w:val="24"/>
+                <w:lang w:val="en-US" w:eastAsia="en-AE"/>
+                <w14:ligatures w14:val="none"/>
+              </w:rPr>
+            </w:pPr>
+            <w:r>
+              <w:rPr>
+                <w:rFonts w:ascii="Arial" w:eastAsia="Times New Roman" w:hAnsi="Arial" w:cs="Arial"/>
+                <w:color w:val="000000" w:themeColor="dark1"/>
+                <w:sz w:val="24"/>
+                <w:szCs w:val="24"/>
+                <w:lang w:val="en-US" w:eastAsia="en-AE"/>
+                <w14:ligatures w14:val="none"/>
+              </w:rPr>
+              <w:t>YouTube: Tutorials on N</w:t>
+            </w:r>
+            <w:r>
+              <w:rPr>
+                <w:rFonts w:ascii="Arial" w:eastAsia="Times New Roman" w:hAnsi="Arial" w:cs="Arial"/>
+                <w:color w:val="000000" w:themeColor="dark1"/>
+                <w:sz w:val="24"/>
+                <w:szCs w:val="24"/>
+                <w:lang w:val="en-US" w:eastAsia="en-AE"/>
+                <w14:ligatures w14:val="none"/>
+              </w:rPr>
+              <w:t>ext</w:t>
+            </w:r>
+          </w:p>
+          <w:p>
+            <w:pPr>
+              <w:pStyle w:val="ListParagraph"/>
+              <w:numPr>
+                <w:ilvl w:val="0"/>
+                <w:numId w:val="4"/>
+              </w:numPr>
+              <w:spacing w:after="0" w:line="256" w:lineRule="auto"/>
+              <w:rPr>
+                <w:rFonts w:ascii="Arial" w:eastAsia="Times New Roman" w:hAnsi="Arial" w:cs="Arial"/>
+                <w:color w:val="000000" w:themeColor="dark1"/>
+                <w:sz w:val="24"/>
+                <w:szCs w:val="24"/>
+                <w:lang w:val="en-US" w:eastAsia="en-AE"/>
+                <w14:ligatures w14:val="none"/>
+              </w:rPr>
+            </w:pPr>
+            <w:r>
+              <w:rPr>
+                <w:rFonts w:ascii="Arial" w:eastAsia="Times New Roman" w:hAnsi="Arial" w:cs="Arial"/>
+                <w:color w:val="000000" w:themeColor="dark1"/>
+                <w:sz w:val="24"/>
+                <w:szCs w:val="24"/>
+                <w:lang w:val="en-US" w:eastAsia="en-AE"/>
+                <w14:ligatures w14:val="none"/>
+              </w:rPr>
+              <w:t>Documentation</w:t>
+            </w:r>
+            <w:r>
+              <w:rPr>
+                <w:rFonts w:ascii="Arial" w:eastAsia="Times New Roman" w:hAnsi="Arial" w:cs="Arial"/>
+                <w:color w:val="000000" w:themeColor="dark1"/>
+                <w:sz w:val="24"/>
+                <w:szCs w:val="24"/>
+                <w:lang w:val="en-US" w:eastAsia="en-AE"/>
+                <w14:ligatures w14:val="none"/>
+              </w:rPr>
+              <w:t>, ChatGPT,</w:t>
+            </w:r>
+            <w:r>
+              <w:rPr>
+                <w:rFonts w:ascii="Arial" w:eastAsia="Times New Roman" w:hAnsi="Arial" w:cs="Arial"/>
+                <w:color w:val="000000" w:themeColor="dark1"/>
+                <w:sz w:val="24"/>
+                <w:szCs w:val="24"/>
+                <w:lang w:val="en-US" w:eastAsia="en-AE"/>
+                <w14:ligatures w14:val="none"/>
+              </w:rPr>
+              <w:t xml:space="preserve"> and stackoverflow: Help with coding</w:t>
+            </w:r>
+            <w:r>
+              <w:rPr>
+                <w:rFonts w:ascii="Arial" w:eastAsia="Times New Roman" w:hAnsi="Arial" w:cs="Arial"/>
+                <w:color w:val="000000" w:themeColor="dark1"/>
+                <w:sz w:val="24"/>
+                <w:szCs w:val="24"/>
+                <w:lang w:val="en-US" w:eastAsia="en-AE"/>
+                <w14:ligatures w14:val="none"/>
+              </w:rPr>
+              <w:t xml:space="preserve"> and debugging</w:t>
+            </w:r>
+          </w:p>
+          <w:p>
+            <w:pPr>
+              <w:pStyle w:val="ListParagraph"/>
+              <w:numPr>
+                <w:ilvl w:val="0"/>
+                <w:numId w:val="4"/>
+              </w:numPr>
+              <w:spacing w:after="0" w:line="256" w:lineRule="auto"/>
+              <w:rPr>
+                <w:rFonts w:ascii="Arial" w:eastAsia="Times New Roman" w:hAnsi="Arial" w:cs="Arial"/>
+                <w:color w:val="000000" w:themeColor="dark1"/>
+                <w:sz w:val="24"/>
+                <w:szCs w:val="24"/>
+                <w:lang w:val="en-US" w:eastAsia="en-AE"/>
+                <w14:ligatures w14:val="none"/>
+              </w:rPr>
+            </w:pPr>
+            <w:r>
+              <w:rPr>
+                <w:rFonts w:ascii="Arial" w:eastAsia="Times New Roman" w:hAnsi="Arial" w:cs="Arial"/>
+                <w:color w:val="000000" w:themeColor="dark1"/>
+                <w:sz w:val="24"/>
+                <w:szCs w:val="24"/>
+                <w:lang w:val="en-US" w:eastAsia="en-AE"/>
+                <w14:ligatures w14:val="none"/>
+              </w:rPr>
+              <w:t>Figma: Design</w:t>
+            </w:r>
+          </w:p>
+          <w:p>
+            <w:pPr>
+              <w:pStyle w:val="ListParagraph"/>
+              <w:numPr>
+                <w:ilvl w:val="0"/>
+                <w:numId w:val="4"/>
+              </w:numPr>
+              <w:spacing w:after="0" w:line="256" w:lineRule="auto"/>
+              <w:rPr>
+                <w:rFonts w:ascii="Arial" w:eastAsia="Times New Roman" w:hAnsi="Arial" w:cs="Arial"/>
+                <w:color w:val="000000" w:themeColor="dark1"/>
+                <w:sz w:val="24"/>
+                <w:szCs w:val="24"/>
+                <w:lang w:val="en-US" w:eastAsia="en-AE"/>
+                <w14:ligatures w14:val="none"/>
+              </w:rPr>
+            </w:pPr>
+            <w:r>
+              <w:rPr>
+                <w:rFonts w:ascii="Arial" w:eastAsia="Times New Roman" w:hAnsi="Arial" w:cs="Arial"/>
+                <w:color w:val="000000" w:themeColor="dark1"/>
+                <w:sz w:val="24"/>
+                <w:szCs w:val="24"/>
+                <w:lang w:val="en-US" w:eastAsia="en-AE"/>
+                <w14:ligatures w14:val="none"/>
+              </w:rPr>
+              <w:t>LTDI</w:t>
+            </w:r>
+            <w:r>
+              <w:rPr>
+                <w:rFonts w:ascii="Arial" w:eastAsia="Times New Roman" w:hAnsi="Arial" w:cs="Arial"/>
+                <w:color w:val="000000" w:themeColor="dark1"/>
+                <w:sz w:val="24"/>
+                <w:szCs w:val="24"/>
+                <w:lang w:val="en-US" w:eastAsia="en-AE"/>
+                <w14:ligatures w14:val="none"/>
+              </w:rPr>
+              <w:t xml:space="preserve"> pdf (Canvas): To get information about evaluation and system log data (screen recording for testing)</w:t>
+            </w:r>
+          </w:p>
+          <w:p>
+            <w:pPr>
+              <w:pStyle w:val="ListParagraph"/>
+              <w:numPr>
+                <w:ilvl w:val="0"/>
+                <w:numId w:val="4"/>
+              </w:numPr>
+              <w:spacing w:after="0" w:line="256" w:lineRule="auto"/>
+              <w:rPr>
+                <w:rFonts w:ascii="Arial" w:eastAsia="Times New Roman" w:hAnsi="Arial" w:cs="Arial"/>
+                <w:color w:val="000000" w:themeColor="dark1"/>
+                <w:sz w:val="24"/>
+                <w:szCs w:val="24"/>
+                <w:lang w:val="en-US" w:eastAsia="en-AE"/>
+                <w14:ligatures w14:val="none"/>
+              </w:rPr>
+            </w:pPr>
+            <w:hyperlink r:id="rId5" w:history="1">
+              <w:r>
+                <w:rPr>
+                  <w:rStyle w:val="Hyperlink"/>
+                  <w:rFonts w:ascii="Arial" w:eastAsia="Times New Roman" w:hAnsi="Arial" w:cs="Arial"/>
+                  <w:sz w:val="24"/>
+                  <w:szCs w:val="24"/>
+                  <w:lang w:val="en-US" w:eastAsia="en-AE"/>
+                  <w14:ligatures w14:val="none"/>
+                </w:rPr>
+                <w:t>https://marker.io/blog/usability-testing-template#website-homepage-usability-template</w:t>
+              </w:r>
+            </w:hyperlink>
+            <w:r>
+              <w:rPr>
+                <w:rFonts w:ascii="Arial" w:eastAsia="Times New Roman" w:hAnsi="Arial" w:cs="Arial"/>
+                <w:color w:val="000000" w:themeColor="dark1"/>
+                <w:sz w:val="24"/>
+                <w:szCs w:val="24"/>
+                <w:lang w:val="en-US" w:eastAsia="en-AE"/>
+                <w14:ligatures w14:val="none"/>
+              </w:rPr>
+              <w:t>: For usability testing documents like questionnaire and task sheets</w:t>
+            </w:r>
+          </w:p>
+          <w:p>
+            <w:pPr>
+              <w:pStyle w:val="ListParagraph"/>
+              <w:numPr>
+                <w:ilvl w:val="0"/>
+                <w:numId w:val="4"/>
+              </w:numPr>
+              <w:spacing w:after="0" w:line="256" w:lineRule="auto"/>
+              <w:rPr>
+                <w:rFonts w:ascii="Arial" w:eastAsia="Times New Roman" w:hAnsi="Arial" w:cs="Arial"/>
+                <w:color w:val="000000" w:themeColor="dark1"/>
+                <w:sz w:val="24"/>
+                <w:szCs w:val="24"/>
+                <w:lang w:val="en-US" w:eastAsia="en-AE"/>
+                <w14:ligatures w14:val="none"/>
+              </w:rPr>
+            </w:pPr>
+            <w:hyperlink r:id="rId6" w:history="1">
+              <w:r>
+                <w:rPr>
+                  <w:rStyle w:val="Hyperlink"/>
+                  <w:rFonts w:ascii="Arial" w:eastAsia="Times New Roman" w:hAnsi="Arial" w:cs="Arial"/>
+                  <w:sz w:val="24"/>
+                  <w:szCs w:val="24"/>
+                  <w:lang w:val="en-US" w:eastAsia="en-AE"/>
+                  <w14:ligatures w14:val="none"/>
+                </w:rPr>
+                <w:t>https://testfort.com/blog/why-your-project-needs-ui-ux-testing</w:t>
+              </w:r>
+            </w:hyperlink>
+            <w:r>
+              <w:rPr>
+                <w:rFonts w:ascii="Arial" w:eastAsia="Times New Roman" w:hAnsi="Arial" w:cs="Arial"/>
+                <w:color w:val="000000" w:themeColor="dark1"/>
+                <w:sz w:val="24"/>
+                <w:szCs w:val="24"/>
+                <w:lang w:val="en-US" w:eastAsia="en-AE"/>
+                <w14:ligatures w14:val="none"/>
+              </w:rPr>
+              <w:t>: testing checklists</w:t>
+            </w:r>
+          </w:p>
+          <w:p>
+            <w:pPr>
+              <w:pStyle w:val="ListParagraph"/>
+              <w:numPr>
+                <w:ilvl w:val="0"/>
+                <w:numId w:val="4"/>
+              </w:numPr>
+              <w:spacing w:after="0" w:line="256" w:lineRule="auto"/>
+              <w:rPr>
+                <w:rFonts w:ascii="Arial" w:eastAsia="Times New Roman" w:hAnsi="Arial" w:cs="Arial"/>
+                <w:color w:val="000000" w:themeColor="dark1"/>
+                <w:sz w:val="24"/>
+                <w:szCs w:val="24"/>
+                <w:lang w:val="en-US" w:eastAsia="en-AE"/>
+                <w14:ligatures w14:val="none"/>
+              </w:rPr>
+            </w:pPr>
+            <w:hyperlink r:id="rId7" w:history="1">
+              <w:r>
+                <w:rPr>
+                  <w:rStyle w:val="Hyperlink"/>
+                  <w:rFonts w:ascii="Arial" w:eastAsia="Times New Roman" w:hAnsi="Arial" w:cs="Arial"/>
+                  <w:sz w:val="24"/>
+                  <w:szCs w:val="24"/>
+                  <w:lang w:val="en-US" w:eastAsia="en-AE"/>
+                  <w14:ligatures w14:val="none"/>
+                </w:rPr>
+                <w:t>https://medium.com/@userfocus/the-1-page-usability-test-plan-dbc8c3d7fb54</w:t>
+              </w:r>
+            </w:hyperlink>
+            <w:r>
+              <w:rPr>
+                <w:rFonts w:ascii="Arial" w:eastAsia="Times New Roman" w:hAnsi="Arial" w:cs="Arial"/>
+                <w:color w:val="000000" w:themeColor="dark1"/>
+                <w:sz w:val="24"/>
+                <w:szCs w:val="24"/>
+                <w:lang w:val="en-US" w:eastAsia="en-AE"/>
+                <w14:ligatures w14:val="none"/>
+              </w:rPr>
+              <w:t>: usability plan template</w:t>
+            </w:r>
+          </w:p>
+        </w:tc>
+      </w:tr>
+      <w:tr>
+        <w:trPr>
+          <w:trHeight w:val="3087"/>
+        </w:trPr>
+        <w:tc>
+          <w:tcPr>
+            <w:tcW w:w="3840" w:type="dxa"/>
+            <w:tcBorders>
+              <w:top w:val="single" w:sz="8" w:space="0" w:color="FFFFFF"/>
+              <w:left w:val="single" w:sz="8" w:space="0" w:color="FFFFFF"/>
+              <w:bottom w:val="single" w:sz="8" w:space="0" w:color="FFFFFF"/>
+              <w:right w:val="single" w:sz="8" w:space="0" w:color="FFFFFF"/>
+            </w:tcBorders>
+            <w:shd w:val="clear" w:color="auto" w:fill="BBE0E3"/>
+            <w:tcMar>
+              <w:top w:w="15" w:type="dxa"/>
+              <w:left w:w="95" w:type="dxa"/>
+              <w:bottom w:w="0" w:type="dxa"/>
+              <w:right w:w="95" w:type="dxa"/>
+            </w:tcMar>
+            <w:hideMark/>
+          </w:tcPr>
+          <w:p>
+            <w:pPr>
+              <w:spacing w:after="0" w:line="256" w:lineRule="auto"/>
+              <w:rPr>
+                <w:rFonts w:ascii="Arial" w:eastAsia="Times New Roman" w:hAnsi="Arial" w:cs="Arial"/>
+                <w:kern w:val="0"/>
+                <w:sz w:val="36"/>
+                <w:szCs w:val="36"/>
+                <w:lang w:eastAsia="en-AE"/>
+                <w14:ligatures w14:val="none"/>
+              </w:rPr>
+            </w:pPr>
+            <w:r>
+              <w:rPr>
+                <w:rFonts w:ascii="Arial" w:eastAsia="Times New Roman" w:hAnsi="Arial" w:cs="Arial"/>
+                <w:b/>
+                <w:bCs/>
+                <w:color w:val="0F9ED5" w:themeColor="accent4"/>
+                <w:sz w:val="24"/>
+                <w:szCs w:val="24"/>
+                <w:lang w:val="en-US" w:eastAsia="en-AE"/>
+                <w14:ligatures w14:val="none"/>
+              </w:rPr>
+              <w:lastRenderedPageBreak/>
+              <w:t xml:space="preserve">Tools </w:t>
+            </w:r>
+          </w:p>
+          <w:p>
+            <w:pPr>
+              <w:spacing w:after="0" w:line="256" w:lineRule="auto"/>
+              <w:rPr>
+                <w:rFonts w:ascii="Arial" w:eastAsia="Times New Roman" w:hAnsi="Arial" w:cs="Arial"/>
+                <w:kern w:val="0"/>
+                <w:sz w:val="36"/>
+                <w:szCs w:val="36"/>
+                <w:lang w:eastAsia="en-AE"/>
+                <w14:ligatures w14:val="none"/>
+              </w:rPr>
+            </w:pPr>
+            <w:r>
+              <w:rPr>
+                <w:rFonts w:ascii="Arial" w:eastAsia="Times New Roman" w:hAnsi="Arial" w:cs="Arial"/>
+                <w:b/>
+                <w:bCs/>
+                <w:color w:val="0F9ED5" w:themeColor="accent4"/>
+                <w:sz w:val="24"/>
+                <w:szCs w:val="24"/>
+                <w:lang w:val="en-US" w:eastAsia="en-AE"/>
+                <w14:ligatures w14:val="none"/>
+              </w:rPr>
+              <w:t xml:space="preserve">explored/used </w:t>
+            </w:r>
+          </w:p>
+        </w:tc>
+        <w:tc>
+          <w:tcPr>
+            <w:tcW w:w="10800" w:type="dxa"/>
+            <w:tcBorders>
+              <w:top w:val="single" w:sz="8" w:space="0" w:color="FFFFFF"/>
+              <w:left w:val="single" w:sz="8" w:space="0" w:color="FFFFFF"/>
+              <w:bottom w:val="single" w:sz="8" w:space="0" w:color="FFFFFF"/>
+              <w:right w:val="single" w:sz="8" w:space="0" w:color="FFFFFF"/>
+            </w:tcBorders>
+            <w:shd w:val="clear" w:color="auto" w:fill="F3F9FA"/>
+            <w:tcMar>
+              <w:top w:w="15" w:type="dxa"/>
+              <w:left w:w="95" w:type="dxa"/>
+              <w:bottom w:w="0" w:type="dxa"/>
+              <w:right w:w="95" w:type="dxa"/>
+            </w:tcMar>
+            <w:hideMark/>
+          </w:tcPr>
+          <w:p>
+            <w:pPr>
+              <w:pStyle w:val="ListParagraph"/>
+              <w:numPr>
+                <w:ilvl w:val="0"/>
+                <w:numId w:val="4"/>
+              </w:numPr>
+              <w:spacing w:after="0" w:line="256" w:lineRule="auto"/>
+              <w:rPr>
+                <w:rFonts w:ascii="Arial" w:eastAsia="Times New Roman" w:hAnsi="Arial" w:cs="Arial"/>
+                <w:color w:val="000000" w:themeColor="dark1"/>
+                <w:sz w:val="24"/>
+                <w:szCs w:val="24"/>
+                <w:lang w:val="en-US" w:eastAsia="en-AE"/>
+                <w14:ligatures w14:val="none"/>
+              </w:rPr>
+            </w:pPr>
+            <w:r>
+              <w:rPr>
+                <w:rFonts w:ascii="Arial" w:eastAsia="Times New Roman" w:hAnsi="Arial" w:cs="Arial"/>
+                <w:color w:val="000000" w:themeColor="dark1"/>
+                <w:sz w:val="24"/>
+                <w:szCs w:val="24"/>
+                <w:lang w:val="en-US" w:eastAsia="en-AE"/>
+                <w14:ligatures w14:val="none"/>
+              </w:rPr>
+              <w:t>Jira: For Scrum</w:t>
+            </w:r>
+          </w:p>
+          <w:p>
+            <w:pPr>
+              <w:pStyle w:val="ListParagraph"/>
+              <w:numPr>
+                <w:ilvl w:val="0"/>
+                <w:numId w:val="4"/>
+              </w:numPr>
+              <w:spacing w:after="0" w:line="256" w:lineRule="auto"/>
+              <w:rPr>
+                <w:rFonts w:ascii="Arial" w:eastAsia="Times New Roman" w:hAnsi="Arial" w:cs="Arial"/>
+                <w:color w:val="000000" w:themeColor="dark1"/>
+                <w:sz w:val="24"/>
+                <w:szCs w:val="24"/>
+                <w:lang w:val="en-US" w:eastAsia="en-AE"/>
+                <w14:ligatures w14:val="none"/>
+              </w:rPr>
+            </w:pPr>
+            <w:r>
+              <w:rPr>
+                <w:rFonts w:ascii="Arial" w:eastAsia="Times New Roman" w:hAnsi="Arial" w:cs="Arial"/>
+                <w:color w:val="000000" w:themeColor="dark1"/>
+                <w:sz w:val="24"/>
+                <w:szCs w:val="24"/>
+                <w:lang w:val="en-US" w:eastAsia="en-AE"/>
+                <w14:ligatures w14:val="none"/>
+              </w:rPr>
+              <w:t>GitHub: For version control and backup</w:t>
+            </w:r>
+          </w:p>
+          <w:p>
+            <w:pPr>
+              <w:pStyle w:val="ListParagraph"/>
+              <w:numPr>
+                <w:ilvl w:val="0"/>
+                <w:numId w:val="4"/>
+              </w:numPr>
+              <w:spacing w:after="0" w:line="256" w:lineRule="auto"/>
+              <w:rPr>
+                <w:rFonts w:ascii="Arial" w:eastAsia="Times New Roman" w:hAnsi="Arial" w:cs="Arial"/>
+                <w:color w:val="000000" w:themeColor="dark1"/>
+                <w:sz w:val="24"/>
+                <w:szCs w:val="24"/>
+                <w:lang w:val="en-US" w:eastAsia="en-AE"/>
+                <w14:ligatures w14:val="none"/>
+              </w:rPr>
+            </w:pPr>
+            <w:r>
+              <w:rPr>
+                <w:rFonts w:ascii="Arial" w:eastAsia="Times New Roman" w:hAnsi="Arial" w:cs="Arial"/>
+                <w:color w:val="000000" w:themeColor="dark1"/>
+                <w:sz w:val="24"/>
+                <w:szCs w:val="24"/>
+                <w:lang w:val="en-US" w:eastAsia="en-AE"/>
+                <w14:ligatures w14:val="none"/>
+              </w:rPr>
+              <w:t>Iconscout: For free icons</w:t>
+            </w:r>
+            <w:r>
+              <w:rPr>
+                <w:rFonts w:ascii="Arial" w:eastAsia="Times New Roman" w:hAnsi="Arial" w:cs="Arial"/>
+                <w:color w:val="000000" w:themeColor="dark1"/>
+                <w:sz w:val="24"/>
+                <w:szCs w:val="24"/>
+                <w:lang w:val="en-US" w:eastAsia="en-AE"/>
+                <w14:ligatures w14:val="none"/>
+              </w:rPr>
+              <w:t xml:space="preserve"> (smiley faces)</w:t>
+            </w:r>
+          </w:p>
+          <w:p>
+            <w:pPr>
+              <w:pStyle w:val="ListParagraph"/>
+              <w:numPr>
+                <w:ilvl w:val="0"/>
+                <w:numId w:val="4"/>
+              </w:numPr>
+              <w:spacing w:after="0" w:line="256" w:lineRule="auto"/>
+              <w:rPr>
+                <w:rFonts w:ascii="Arial" w:eastAsia="Times New Roman" w:hAnsi="Arial" w:cs="Arial"/>
+                <w:color w:val="000000" w:themeColor="dark1"/>
+                <w:sz w:val="24"/>
+                <w:szCs w:val="24"/>
+                <w:lang w:val="en-US" w:eastAsia="en-AE"/>
+                <w14:ligatures w14:val="none"/>
+              </w:rPr>
+            </w:pPr>
+            <w:r>
+              <w:rPr>
+                <w:rFonts w:ascii="Arial" w:eastAsia="Times New Roman" w:hAnsi="Arial" w:cs="Arial"/>
+                <w:color w:val="000000" w:themeColor="dark1"/>
+                <w:sz w:val="24"/>
+                <w:szCs w:val="24"/>
+                <w:lang w:val="en-US" w:eastAsia="en-AE"/>
+                <w14:ligatures w14:val="none"/>
+              </w:rPr>
+              <w:t xml:space="preserve">Figma: </w:t>
+            </w:r>
+            <w:r>
+              <w:rPr>
+                <w:rFonts w:ascii="Arial" w:eastAsia="Times New Roman" w:hAnsi="Arial" w:cs="Arial"/>
+                <w:color w:val="000000" w:themeColor="dark1"/>
+                <w:sz w:val="24"/>
+                <w:szCs w:val="24"/>
+                <w:lang w:val="en-US" w:eastAsia="en-AE"/>
+                <w14:ligatures w14:val="none"/>
+              </w:rPr>
+              <w:t>Design</w:t>
+            </w:r>
+          </w:p>
+          <w:p>
+            <w:pPr>
+              <w:pStyle w:val="ListParagraph"/>
+              <w:numPr>
+                <w:ilvl w:val="0"/>
+                <w:numId w:val="4"/>
+              </w:numPr>
+              <w:spacing w:after="0" w:line="256" w:lineRule="auto"/>
+              <w:rPr>
+                <w:rFonts w:ascii="Arial" w:eastAsia="Times New Roman" w:hAnsi="Arial" w:cs="Arial"/>
+                <w:color w:val="000000" w:themeColor="dark1"/>
+                <w:sz w:val="24"/>
+                <w:szCs w:val="24"/>
+                <w:lang w:val="en-US" w:eastAsia="en-AE"/>
+                <w14:ligatures w14:val="none"/>
+              </w:rPr>
+            </w:pPr>
+            <w:hyperlink r:id="rId8" w:history="1">
+              <w:r>
+                <w:rPr>
+                  <w:rStyle w:val="Hyperlink"/>
+                  <w:rFonts w:ascii="Arial" w:eastAsia="Times New Roman" w:hAnsi="Arial" w:cs="Arial"/>
+                  <w:sz w:val="24"/>
+                  <w:szCs w:val="24"/>
+                  <w:lang w:val="en-US" w:eastAsia="en-AE"/>
+                  <w14:ligatures w14:val="none"/>
+                </w:rPr>
+                <w:t>https://www.freeconvert.com/png-to-ico/download</w:t>
+              </w:r>
+            </w:hyperlink>
+            <w:r>
+              <w:rPr>
+                <w:rFonts w:ascii="Arial" w:eastAsia="Times New Roman" w:hAnsi="Arial" w:cs="Arial"/>
+                <w:color w:val="000000" w:themeColor="dark1"/>
+                <w:sz w:val="24"/>
+                <w:szCs w:val="24"/>
+                <w:lang w:val="en-US" w:eastAsia="en-AE"/>
+                <w14:ligatures w14:val="none"/>
+              </w:rPr>
+              <w:t>: To get favicon</w:t>
+            </w:r>
+          </w:p>
+          <w:p>
+            <w:pPr>
+              <w:pStyle w:val="ListParagraph"/>
+              <w:numPr>
+                <w:ilvl w:val="0"/>
+                <w:numId w:val="4"/>
+              </w:numPr>
+              <w:spacing w:after="0" w:line="256" w:lineRule="auto"/>
+              <w:rPr>
+                <w:rFonts w:ascii="Arial" w:eastAsia="Times New Roman" w:hAnsi="Arial" w:cs="Arial"/>
+                <w:color w:val="000000" w:themeColor="dark1"/>
+                <w:sz w:val="24"/>
+                <w:szCs w:val="24"/>
+                <w:lang w:val="en-US" w:eastAsia="en-AE"/>
+                <w14:ligatures w14:val="none"/>
+              </w:rPr>
+            </w:pPr>
+            <w:r>
+              <w:rPr>
+                <w:rFonts w:ascii="Arial" w:eastAsia="Times New Roman" w:hAnsi="Arial" w:cs="Arial"/>
+                <w:color w:val="000000" w:themeColor="dark1"/>
+                <w:sz w:val="24"/>
+                <w:szCs w:val="24"/>
+                <w:lang w:val="en-US" w:eastAsia="en-AE"/>
+                <w14:ligatures w14:val="none"/>
+              </w:rPr>
+              <w:t>Postman: To test post apis</w:t>
+            </w:r>
+          </w:p>
+          <w:p>
+            <w:pPr>
+              <w:pStyle w:val="ListParagraph"/>
+              <w:numPr>
+                <w:ilvl w:val="0"/>
+                <w:numId w:val="4"/>
+              </w:numPr>
+              <w:spacing w:after="0" w:line="256" w:lineRule="auto"/>
+              <w:rPr>
+                <w:rFonts w:ascii="Arial" w:eastAsia="Times New Roman" w:hAnsi="Arial" w:cs="Arial"/>
+                <w:color w:val="000000" w:themeColor="dark1"/>
+                <w:sz w:val="24"/>
+                <w:szCs w:val="24"/>
+                <w:lang w:val="en-US" w:eastAsia="en-AE"/>
+                <w14:ligatures w14:val="none"/>
+              </w:rPr>
+            </w:pPr>
+            <w:r>
+              <w:rPr>
+                <w:rFonts w:ascii="Arial" w:eastAsia="Times New Roman" w:hAnsi="Arial" w:cs="Arial"/>
+                <w:color w:val="000000" w:themeColor="dark1"/>
+                <w:sz w:val="24"/>
+                <w:szCs w:val="24"/>
+                <w:lang w:val="en-US" w:eastAsia="en-AE"/>
+                <w14:ligatures w14:val="none"/>
+              </w:rPr>
+              <w:t>MySQL Workbench: Creating database and ERD</w:t>
+            </w:r>
+          </w:p>
+          <w:p>
+            <w:pPr>
+              <w:pStyle w:val="ListParagraph"/>
+              <w:numPr>
+                <w:ilvl w:val="0"/>
+                <w:numId w:val="4"/>
+              </w:numPr>
+              <w:spacing w:after="0" w:line="256" w:lineRule="auto"/>
+              <w:rPr>
+                <w:rFonts w:ascii="Arial" w:eastAsia="Times New Roman" w:hAnsi="Arial" w:cs="Arial"/>
+                <w:color w:val="000000" w:themeColor="dark1"/>
+                <w:sz w:val="24"/>
+                <w:szCs w:val="24"/>
+                <w:lang w:val="en-US" w:eastAsia="en-AE"/>
+                <w14:ligatures w14:val="none"/>
+              </w:rPr>
+            </w:pPr>
+            <w:r>
+              <w:rPr>
+                <w:rFonts w:ascii="Arial" w:eastAsia="Times New Roman" w:hAnsi="Arial" w:cs="Arial"/>
+                <w:color w:val="000000" w:themeColor="dark1"/>
+                <w:sz w:val="24"/>
+                <w:szCs w:val="24"/>
+                <w:lang w:val="en-US" w:eastAsia="en-AE"/>
+                <w14:ligatures w14:val="none"/>
+              </w:rPr>
+              <w:t>Microsoft forms: To create SUS</w:t>
+            </w:r>
+          </w:p>
+        </w:tc>
+      </w:tr>
+      <w:tr>
+        <w:trPr>
+          <w:trHeight w:val="3226"/>
+        </w:trPr>
+        <w:tc>
+          <w:tcPr>
+            <w:tcW w:w="3840" w:type="dxa"/>
+            <w:tcBorders>
+              <w:top w:val="single" w:sz="8" w:space="0" w:color="FFFFFF"/>
+              <w:left w:val="single" w:sz="8" w:space="0" w:color="FFFFFF"/>
+              <w:bottom w:val="single" w:sz="8" w:space="0" w:color="FFFFFF"/>
+              <w:right w:val="single" w:sz="8" w:space="0" w:color="FFFFFF"/>
+            </w:tcBorders>
+            <w:shd w:val="clear" w:color="auto" w:fill="BBE0E3"/>
+            <w:tcMar>
+              <w:top w:w="15" w:type="dxa"/>
+              <w:left w:w="95" w:type="dxa"/>
+              <w:bottom w:w="0" w:type="dxa"/>
+              <w:right w:w="95" w:type="dxa"/>
+            </w:tcMar>
+            <w:hideMark/>
+          </w:tcPr>
+          <w:p>
+            <w:pPr>
+              <w:spacing w:after="0" w:line="256" w:lineRule="auto"/>
+              <w:rPr>
+                <w:rFonts w:ascii="Arial" w:eastAsia="Times New Roman" w:hAnsi="Arial" w:cs="Arial"/>
+                <w:kern w:val="0"/>
+                <w:sz w:val="36"/>
+                <w:szCs w:val="36"/>
+                <w:lang w:eastAsia="en-AE"/>
+                <w14:ligatures w14:val="none"/>
+              </w:rPr>
+            </w:pPr>
+            <w:r>
+              <w:rPr>
+                <w:rFonts w:ascii="Arial" w:eastAsia="Times New Roman" w:hAnsi="Arial" w:cs="Arial"/>
+                <w:b/>
+                <w:bCs/>
+                <w:color w:val="0F9ED5" w:themeColor="accent4"/>
+                <w:sz w:val="24"/>
+                <w:szCs w:val="24"/>
+                <w:lang w:val="en-US" w:eastAsia="en-AE"/>
+                <w14:ligatures w14:val="none"/>
+              </w:rPr>
+              <w:t>Other work carried out</w:t>
+            </w:r>
+          </w:p>
+        </w:tc>
+        <w:tc>
+          <w:tcPr>
+            <w:tcW w:w="10800" w:type="dxa"/>
+            <w:tcBorders>
+              <w:top w:val="single" w:sz="8" w:space="0" w:color="FFFFFF"/>
+              <w:left w:val="single" w:sz="8" w:space="0" w:color="FFFFFF"/>
+              <w:bottom w:val="single" w:sz="8" w:space="0" w:color="FFFFFF"/>
+              <w:right w:val="single" w:sz="8" w:space="0" w:color="FFFFFF"/>
+            </w:tcBorders>
+            <w:shd w:val="clear" w:color="auto" w:fill="E7F3F4"/>
+            <w:tcMar>
+              <w:top w:w="15" w:type="dxa"/>
+              <w:left w:w="95" w:type="dxa"/>
+              <w:bottom w:w="0" w:type="dxa"/>
+              <w:right w:w="95" w:type="dxa"/>
+            </w:tcMar>
+            <w:hideMark/>
+          </w:tcPr>
+          <w:p>
+            <w:pPr>
+              <w:pStyle w:val="ListParagraph"/>
+              <w:numPr>
+                <w:ilvl w:val="0"/>
+                <w:numId w:val="9"/>
+              </w:numPr>
+              <w:tabs>
+                <w:tab w:val="left" w:pos="5585"/>
+              </w:tabs>
+              <w:spacing w:after="0" w:line="256" w:lineRule="auto"/>
+              <w:rPr>
+                <w:rFonts w:ascii="Arial" w:eastAsia="Times New Roman" w:hAnsi="Arial" w:cs="Arial"/>
+                <w:color w:val="000000" w:themeColor="dark1"/>
+                <w:sz w:val="24"/>
+                <w:szCs w:val="24"/>
+                <w:lang w:val="en-US" w:eastAsia="en-AE"/>
+                <w14:ligatures w14:val="none"/>
+              </w:rPr>
+            </w:pPr>
+            <w:r>
+              <w:rPr>
+                <w:rFonts w:ascii="Arial" w:eastAsia="Times New Roman" w:hAnsi="Arial" w:cs="Arial"/>
+                <w:color w:val="000000" w:themeColor="dark1"/>
+                <w:sz w:val="24"/>
+                <w:szCs w:val="24"/>
+                <w:lang w:val="en-US" w:eastAsia="en-AE"/>
+                <w14:ligatures w14:val="none"/>
+              </w:rPr>
+              <w:t>Completed the front-end for the whole website</w:t>
+            </w:r>
+          </w:p>
+          <w:p>
+            <w:pPr>
+              <w:pStyle w:val="ListParagraph"/>
+              <w:numPr>
+                <w:ilvl w:val="0"/>
+                <w:numId w:val="9"/>
+              </w:numPr>
+              <w:tabs>
+                <w:tab w:val="left" w:pos="5585"/>
+              </w:tabs>
+              <w:spacing w:after="0" w:line="256" w:lineRule="auto"/>
+              <w:rPr>
+                <w:rFonts w:ascii="Arial" w:eastAsia="Times New Roman" w:hAnsi="Arial" w:cs="Arial"/>
+                <w:color w:val="000000" w:themeColor="dark1"/>
+                <w:sz w:val="24"/>
+                <w:szCs w:val="24"/>
+                <w:lang w:val="en-US" w:eastAsia="en-AE"/>
+                <w14:ligatures w14:val="none"/>
+              </w:rPr>
+            </w:pPr>
+            <w:r>
+              <w:rPr>
+                <w:rFonts w:ascii="Arial" w:eastAsia="Times New Roman" w:hAnsi="Arial" w:cs="Arial"/>
+                <w:color w:val="000000" w:themeColor="dark1"/>
+                <w:sz w:val="24"/>
+                <w:szCs w:val="24"/>
+                <w:lang w:val="en-US" w:eastAsia="en-AE"/>
+                <w14:ligatures w14:val="none"/>
+              </w:rPr>
+              <w:t>Created</w:t>
+            </w:r>
+            <w:r>
+              <w:rPr>
+                <w:rFonts w:ascii="Arial" w:eastAsia="Times New Roman" w:hAnsi="Arial" w:cs="Arial"/>
+                <w:color w:val="000000" w:themeColor="dark1"/>
+                <w:sz w:val="24"/>
+                <w:szCs w:val="24"/>
+                <w:lang w:val="en-US" w:eastAsia="en-AE"/>
+                <w14:ligatures w14:val="none"/>
+              </w:rPr>
+              <w:t xml:space="preserve"> ERD</w:t>
+            </w:r>
+          </w:p>
+          <w:p>
+            <w:pPr>
+              <w:pStyle w:val="ListParagraph"/>
+              <w:numPr>
+                <w:ilvl w:val="0"/>
+                <w:numId w:val="9"/>
+              </w:numPr>
+              <w:tabs>
+                <w:tab w:val="left" w:pos="5585"/>
+              </w:tabs>
+              <w:spacing w:after="0" w:line="256" w:lineRule="auto"/>
+              <w:rPr>
+                <w:rFonts w:ascii="Arial" w:eastAsia="Times New Roman" w:hAnsi="Arial" w:cs="Arial"/>
+                <w:color w:val="000000" w:themeColor="dark1"/>
+                <w:sz w:val="24"/>
+                <w:szCs w:val="24"/>
+                <w:lang w:val="en-US" w:eastAsia="en-AE"/>
+                <w14:ligatures w14:val="none"/>
+              </w:rPr>
+            </w:pPr>
+            <w:r>
+              <w:rPr>
+                <w:rFonts w:ascii="Arial" w:eastAsia="Times New Roman" w:hAnsi="Arial" w:cs="Arial"/>
+                <w:color w:val="000000" w:themeColor="dark1"/>
+                <w:sz w:val="24"/>
+                <w:szCs w:val="24"/>
+                <w:lang w:val="en-US" w:eastAsia="en-AE"/>
+                <w14:ligatures w14:val="none"/>
+              </w:rPr>
+              <w:t>Created database</w:t>
+            </w:r>
+          </w:p>
+          <w:p>
+            <w:pPr>
+              <w:pStyle w:val="ListParagraph"/>
+              <w:numPr>
+                <w:ilvl w:val="0"/>
+                <w:numId w:val="9"/>
+              </w:numPr>
+              <w:tabs>
+                <w:tab w:val="left" w:pos="5585"/>
+              </w:tabs>
+              <w:spacing w:after="0" w:line="256" w:lineRule="auto"/>
+              <w:rPr>
+                <w:rFonts w:ascii="Arial" w:eastAsia="Times New Roman" w:hAnsi="Arial" w:cs="Arial"/>
+                <w:color w:val="000000" w:themeColor="dark1"/>
+                <w:sz w:val="24"/>
+                <w:szCs w:val="24"/>
+                <w:lang w:val="en-US" w:eastAsia="en-AE"/>
+                <w14:ligatures w14:val="none"/>
+              </w:rPr>
+            </w:pPr>
+            <w:r>
+              <w:rPr>
+                <w:rFonts w:ascii="Arial" w:eastAsia="Times New Roman" w:hAnsi="Arial" w:cs="Arial"/>
+                <w:color w:val="000000" w:themeColor="dark1"/>
+                <w:sz w:val="24"/>
+                <w:szCs w:val="24"/>
+                <w:lang w:val="en-US" w:eastAsia="en-AE"/>
+                <w14:ligatures w14:val="none"/>
+              </w:rPr>
+              <w:t>Completed student backend</w:t>
+            </w:r>
+          </w:p>
+          <w:p>
+            <w:pPr>
+              <w:pStyle w:val="ListParagraph"/>
+              <w:numPr>
+                <w:ilvl w:val="0"/>
+                <w:numId w:val="9"/>
+              </w:numPr>
+              <w:tabs>
+                <w:tab w:val="left" w:pos="5585"/>
+              </w:tabs>
+              <w:spacing w:after="0" w:line="256" w:lineRule="auto"/>
+              <w:rPr>
+                <w:rFonts w:ascii="Arial" w:eastAsia="Times New Roman" w:hAnsi="Arial" w:cs="Arial"/>
+                <w:color w:val="000000" w:themeColor="dark1"/>
+                <w:sz w:val="24"/>
+                <w:szCs w:val="24"/>
+                <w:lang w:val="en-US" w:eastAsia="en-AE"/>
+                <w14:ligatures w14:val="none"/>
+              </w:rPr>
+            </w:pPr>
+            <w:r>
+              <w:rPr>
+                <w:rFonts w:ascii="Arial" w:eastAsia="Times New Roman" w:hAnsi="Arial" w:cs="Arial"/>
+                <w:color w:val="000000" w:themeColor="dark1"/>
+                <w:sz w:val="24"/>
+                <w:szCs w:val="24"/>
+                <w:lang w:val="en-US" w:eastAsia="en-AE"/>
+                <w14:ligatures w14:val="none"/>
+              </w:rPr>
+              <w:t>Created</w:t>
+            </w:r>
+            <w:r>
+              <w:rPr>
+                <w:rFonts w:ascii="Arial" w:eastAsia="Times New Roman" w:hAnsi="Arial" w:cs="Arial"/>
+                <w:color w:val="000000" w:themeColor="dark1"/>
+                <w:sz w:val="24"/>
+                <w:szCs w:val="24"/>
+                <w:lang w:val="en-US" w:eastAsia="en-AE"/>
+                <w14:ligatures w14:val="none"/>
+              </w:rPr>
+              <w:t xml:space="preserve"> SUS survey</w:t>
+            </w:r>
+          </w:p>
+          <w:p>
+            <w:pPr>
+              <w:pStyle w:val="ListParagraph"/>
+              <w:numPr>
+                <w:ilvl w:val="0"/>
+                <w:numId w:val="9"/>
+              </w:numPr>
+              <w:tabs>
+                <w:tab w:val="left" w:pos="5585"/>
+              </w:tabs>
+              <w:spacing w:after="0" w:line="256" w:lineRule="auto"/>
+              <w:rPr>
+                <w:rFonts w:ascii="Arial" w:eastAsia="Times New Roman" w:hAnsi="Arial" w:cs="Arial"/>
+                <w:color w:val="000000" w:themeColor="dark1"/>
+                <w:sz w:val="24"/>
+                <w:szCs w:val="24"/>
+                <w:lang w:val="en-US" w:eastAsia="en-AE"/>
+                <w14:ligatures w14:val="none"/>
+              </w:rPr>
+            </w:pPr>
+            <w:r>
+              <w:rPr>
+                <w:rFonts w:ascii="Arial" w:eastAsia="Times New Roman" w:hAnsi="Arial" w:cs="Arial"/>
+                <w:color w:val="000000" w:themeColor="dark1"/>
+                <w:sz w:val="24"/>
+                <w:szCs w:val="24"/>
+                <w:lang w:val="en-US" w:eastAsia="en-AE"/>
+                <w14:ligatures w14:val="none"/>
+              </w:rPr>
+              <w:t xml:space="preserve">Created testing </w:t>
+            </w:r>
+            <w:r>
+              <w:rPr>
+                <w:rFonts w:ascii="Arial" w:eastAsia="Times New Roman" w:hAnsi="Arial" w:cs="Arial"/>
+                <w:color w:val="000000" w:themeColor="dark1"/>
+                <w:sz w:val="24"/>
+                <w:szCs w:val="24"/>
+                <w:lang w:val="en-US" w:eastAsia="en-AE"/>
+                <w14:ligatures w14:val="none"/>
+              </w:rPr>
+              <w:t>information/</w:t>
+            </w:r>
+            <w:r>
+              <w:rPr>
+                <w:rFonts w:ascii="Arial" w:eastAsia="Times New Roman" w:hAnsi="Arial" w:cs="Arial"/>
+                <w:color w:val="000000" w:themeColor="dark1"/>
+                <w:sz w:val="24"/>
+                <w:szCs w:val="24"/>
+                <w:lang w:val="en-US" w:eastAsia="en-AE"/>
+                <w14:ligatures w14:val="none"/>
+              </w:rPr>
+              <w:t>task sheets for students</w:t>
+            </w:r>
+          </w:p>
+          <w:p>
+            <w:pPr>
+              <w:pStyle w:val="ListParagraph"/>
+              <w:numPr>
+                <w:ilvl w:val="0"/>
+                <w:numId w:val="9"/>
+              </w:numPr>
+              <w:tabs>
+                <w:tab w:val="left" w:pos="5585"/>
+              </w:tabs>
+              <w:spacing w:after="0" w:line="256" w:lineRule="auto"/>
+              <w:rPr>
+                <w:rFonts w:ascii="Arial" w:eastAsia="Times New Roman" w:hAnsi="Arial" w:cs="Arial"/>
+                <w:color w:val="000000" w:themeColor="dark1"/>
+                <w:sz w:val="24"/>
+                <w:szCs w:val="24"/>
+                <w:lang w:val="en-US" w:eastAsia="en-AE"/>
+                <w14:ligatures w14:val="none"/>
+              </w:rPr>
+            </w:pPr>
+            <w:r>
+              <w:rPr>
+                <w:rFonts w:ascii="Arial" w:eastAsia="Times New Roman" w:hAnsi="Arial" w:cs="Arial"/>
+                <w:color w:val="000000" w:themeColor="dark1"/>
+                <w:sz w:val="24"/>
+                <w:szCs w:val="24"/>
+                <w:lang w:val="en-US" w:eastAsia="en-AE"/>
+                <w14:ligatures w14:val="none"/>
+              </w:rPr>
+              <w:t>Created consent form</w:t>
+            </w:r>
+          </w:p>
+          <w:p>
+            <w:pPr>
+              <w:pStyle w:val="ListParagraph"/>
+              <w:numPr>
+                <w:ilvl w:val="0"/>
+                <w:numId w:val="9"/>
+              </w:numPr>
+              <w:tabs>
+                <w:tab w:val="left" w:pos="5585"/>
+              </w:tabs>
+              <w:spacing w:after="0" w:line="256" w:lineRule="auto"/>
+              <w:rPr>
+                <w:rFonts w:ascii="Arial" w:eastAsia="Times New Roman" w:hAnsi="Arial" w:cs="Arial"/>
+                <w:color w:val="000000" w:themeColor="dark1"/>
+                <w:sz w:val="24"/>
+                <w:szCs w:val="24"/>
+                <w:lang w:val="en-US" w:eastAsia="en-AE"/>
+                <w14:ligatures w14:val="none"/>
+              </w:rPr>
+            </w:pPr>
+            <w:r>
+              <w:rPr>
+                <w:rFonts w:ascii="Arial" w:eastAsia="Times New Roman" w:hAnsi="Arial" w:cs="Arial"/>
+                <w:color w:val="000000" w:themeColor="dark1"/>
+                <w:sz w:val="24"/>
+                <w:szCs w:val="24"/>
+                <w:lang w:val="en-US" w:eastAsia="en-AE"/>
+                <w14:ligatures w14:val="none"/>
+              </w:rPr>
+              <w:t>Created post-usability questionnaire</w:t>
+            </w:r>
+          </w:p>
+          <w:p>
+            <w:pPr>
+              <w:pStyle w:val="ListParagraph"/>
+              <w:numPr>
+                <w:ilvl w:val="0"/>
+                <w:numId w:val="9"/>
+              </w:numPr>
+              <w:tabs>
+                <w:tab w:val="left" w:pos="5585"/>
+              </w:tabs>
+              <w:spacing w:after="0" w:line="256" w:lineRule="auto"/>
+              <w:rPr>
+                <w:rFonts w:ascii="Arial" w:eastAsia="Times New Roman" w:hAnsi="Arial" w:cs="Arial"/>
+                <w:color w:val="000000" w:themeColor="dark1"/>
+                <w:sz w:val="24"/>
+                <w:szCs w:val="24"/>
+                <w:lang w:val="en-US" w:eastAsia="en-AE"/>
+                <w14:ligatures w14:val="none"/>
+              </w:rPr>
+            </w:pPr>
+            <w:r>
+              <w:rPr>
+                <w:rFonts w:ascii="Arial" w:eastAsia="Times New Roman" w:hAnsi="Arial" w:cs="Arial"/>
+                <w:color w:val="000000" w:themeColor="dark1"/>
+                <w:sz w:val="24"/>
+                <w:szCs w:val="24"/>
+                <w:lang w:val="en-US" w:eastAsia="en-AE"/>
+                <w14:ligatures w14:val="none"/>
+              </w:rPr>
+              <w:t>Created usability plan for myself</w:t>
+            </w:r>
+          </w:p>
+        </w:tc>
+      </w:tr>
+      <w:tr>
+        <w:trPr>
+          <w:trHeight w:val="3084"/>
+        </w:trPr>
+        <w:tc>
+          <w:tcPr>
+            <w:tcW w:w="3840" w:type="dxa"/>
+            <w:tcBorders>
+              <w:top w:val="single" w:sz="8" w:space="0" w:color="FFFFFF"/>
+              <w:left w:val="single" w:sz="8" w:space="0" w:color="FFFFFF"/>
+              <w:bottom w:val="single" w:sz="8" w:space="0" w:color="FFFFFF"/>
+              <w:right w:val="single" w:sz="8" w:space="0" w:color="FFFFFF"/>
+            </w:tcBorders>
+            <w:shd w:val="clear" w:color="auto" w:fill="BBE0E3"/>
+            <w:tcMar>
+              <w:top w:w="15" w:type="dxa"/>
+              <w:left w:w="95" w:type="dxa"/>
+              <w:bottom w:w="0" w:type="dxa"/>
+              <w:right w:w="95" w:type="dxa"/>
+            </w:tcMar>
+            <w:hideMark/>
+          </w:tcPr>
+          <w:p>
+            <w:pPr>
+              <w:spacing w:after="0" w:line="256" w:lineRule="auto"/>
+              <w:rPr>
+                <w:rFonts w:ascii="Arial" w:eastAsia="Times New Roman" w:hAnsi="Arial" w:cs="Arial"/>
+                <w:kern w:val="0"/>
+                <w:sz w:val="36"/>
+                <w:szCs w:val="36"/>
+                <w:lang w:eastAsia="en-AE"/>
+                <w14:ligatures w14:val="none"/>
+              </w:rPr>
+            </w:pPr>
+            <w:r>
+              <w:rPr>
+                <w:rFonts w:ascii="Arial" w:eastAsia="Times New Roman" w:hAnsi="Arial" w:cs="Arial"/>
+                <w:b/>
+                <w:bCs/>
+                <w:color w:val="0F9ED5" w:themeColor="accent4"/>
+                <w:sz w:val="24"/>
+                <w:szCs w:val="24"/>
+                <w:lang w:val="en-US" w:eastAsia="en-AE"/>
+                <w14:ligatures w14:val="none"/>
+              </w:rPr>
+              <w:lastRenderedPageBreak/>
+              <w:t>Plan the next 2 to 3 weeks</w:t>
+            </w:r>
+          </w:p>
+        </w:tc>
+        <w:tc>
+          <w:tcPr>
+            <w:tcW w:w="10800" w:type="dxa"/>
+            <w:tcBorders>
+              <w:top w:val="single" w:sz="8" w:space="0" w:color="FFFFFF"/>
+              <w:left w:val="single" w:sz="8" w:space="0" w:color="FFFFFF"/>
+              <w:bottom w:val="single" w:sz="8" w:space="0" w:color="FFFFFF"/>
+              <w:right w:val="single" w:sz="8" w:space="0" w:color="FFFFFF"/>
+            </w:tcBorders>
+            <w:shd w:val="clear" w:color="auto" w:fill="F3F9FA"/>
+            <w:tcMar>
+              <w:top w:w="15" w:type="dxa"/>
+              <w:left w:w="95" w:type="dxa"/>
+              <w:bottom w:w="0" w:type="dxa"/>
+              <w:right w:w="95" w:type="dxa"/>
+            </w:tcMar>
+            <w:hideMark/>
+          </w:tcPr>
+          <w:p>
+            <w:pPr>
+              <w:pStyle w:val="ListParagraph"/>
+              <w:numPr>
+                <w:ilvl w:val="0"/>
+                <w:numId w:val="8"/>
+              </w:numPr>
+              <w:spacing w:after="0" w:line="256" w:lineRule="auto"/>
+              <w:rPr>
+                <w:rFonts w:ascii="Arial" w:eastAsia="Times New Roman" w:hAnsi="Arial" w:cs="Arial"/>
+                <w:kern w:val="0"/>
+                <w:sz w:val="24"/>
+                <w:szCs w:val="24"/>
+                <w:lang w:eastAsia="en-AE"/>
+                <w14:ligatures w14:val="none"/>
+              </w:rPr>
+            </w:pPr>
+            <w:r>
+              <w:rPr>
+                <w:rFonts w:ascii="Arial" w:eastAsia="Times New Roman" w:hAnsi="Arial" w:cs="Arial"/>
+                <w:kern w:val="0"/>
+                <w:sz w:val="24"/>
+                <w:szCs w:val="24"/>
+                <w:lang w:eastAsia="en-AE"/>
+                <w14:ligatures w14:val="none"/>
+              </w:rPr>
+              <w:t>Complete staff portal</w:t>
+            </w:r>
+          </w:p>
+          <w:p>
+            <w:pPr>
+              <w:pStyle w:val="ListParagraph"/>
+              <w:numPr>
+                <w:ilvl w:val="0"/>
+                <w:numId w:val="8"/>
+              </w:numPr>
+              <w:spacing w:after="0" w:line="256" w:lineRule="auto"/>
+              <w:rPr>
+                <w:rFonts w:ascii="Arial" w:eastAsia="Times New Roman" w:hAnsi="Arial" w:cs="Arial"/>
+                <w:kern w:val="0"/>
+                <w:sz w:val="24"/>
+                <w:szCs w:val="24"/>
+                <w:lang w:eastAsia="en-AE"/>
+                <w14:ligatures w14:val="none"/>
+              </w:rPr>
+            </w:pPr>
+            <w:r>
+              <w:rPr>
+                <w:rFonts w:ascii="Arial" w:eastAsia="Times New Roman" w:hAnsi="Arial" w:cs="Arial"/>
+                <w:kern w:val="0"/>
+                <w:sz w:val="24"/>
+                <w:szCs w:val="24"/>
+                <w:lang w:eastAsia="en-AE"/>
+                <w14:ligatures w14:val="none"/>
+              </w:rPr>
+              <w:t>Fix literature review</w:t>
+            </w:r>
+          </w:p>
+          <w:p>
+            <w:pPr>
+              <w:pStyle w:val="ListParagraph"/>
+              <w:numPr>
+                <w:ilvl w:val="0"/>
+                <w:numId w:val="8"/>
+              </w:numPr>
+              <w:spacing w:after="0" w:line="256" w:lineRule="auto"/>
+              <w:rPr>
+                <w:rFonts w:ascii="Arial" w:eastAsia="Times New Roman" w:hAnsi="Arial" w:cs="Arial"/>
+                <w:kern w:val="0"/>
+                <w:sz w:val="24"/>
+                <w:szCs w:val="24"/>
+                <w:lang w:eastAsia="en-AE"/>
+                <w14:ligatures w14:val="none"/>
+              </w:rPr>
+            </w:pPr>
+            <w:r>
+              <w:rPr>
+                <w:rFonts w:ascii="Arial" w:eastAsia="Times New Roman" w:hAnsi="Arial" w:cs="Arial"/>
+                <w:kern w:val="0"/>
+                <w:sz w:val="24"/>
+                <w:szCs w:val="24"/>
+                <w:lang w:eastAsia="en-AE"/>
+                <w14:ligatures w14:val="none"/>
+              </w:rPr>
+              <w:t>Contact professors for testing and send invites</w:t>
+            </w:r>
+          </w:p>
+          <w:p>
+            <w:pPr>
+              <w:pStyle w:val="ListParagraph"/>
+              <w:numPr>
+                <w:ilvl w:val="0"/>
+                <w:numId w:val="8"/>
+              </w:numPr>
+              <w:spacing w:after="0" w:line="256" w:lineRule="auto"/>
+              <w:rPr>
+                <w:rFonts w:ascii="Arial" w:eastAsia="Times New Roman" w:hAnsi="Arial" w:cs="Arial"/>
+                <w:kern w:val="0"/>
+                <w:sz w:val="24"/>
+                <w:szCs w:val="24"/>
+                <w:lang w:eastAsia="en-AE"/>
+                <w14:ligatures w14:val="none"/>
+              </w:rPr>
+            </w:pPr>
+            <w:r>
+              <w:rPr>
+                <w:rFonts w:ascii="Arial" w:eastAsia="Times New Roman" w:hAnsi="Arial" w:cs="Arial"/>
+                <w:kern w:val="0"/>
+                <w:sz w:val="24"/>
+                <w:szCs w:val="24"/>
+                <w:lang w:eastAsia="en-AE"/>
+                <w14:ligatures w14:val="none"/>
+              </w:rPr>
+              <w:t>Prepare testing documents for staff testing</w:t>
+            </w:r>
+          </w:p>
+          <w:p>
+            <w:pPr>
+              <w:pStyle w:val="ListParagraph"/>
+              <w:numPr>
+                <w:ilvl w:val="0"/>
+                <w:numId w:val="8"/>
+              </w:numPr>
+              <w:spacing w:after="0" w:line="256" w:lineRule="auto"/>
+              <w:rPr>
+                <w:rFonts w:ascii="Arial" w:eastAsia="Times New Roman" w:hAnsi="Arial" w:cs="Arial"/>
+                <w:kern w:val="0"/>
+                <w:sz w:val="24"/>
+                <w:szCs w:val="24"/>
+                <w:lang w:eastAsia="en-AE"/>
+                <w14:ligatures w14:val="none"/>
+              </w:rPr>
+            </w:pPr>
+            <w:r>
+              <w:rPr>
+                <w:rFonts w:ascii="Arial" w:eastAsia="Times New Roman" w:hAnsi="Arial" w:cs="Arial"/>
+                <w:kern w:val="0"/>
+                <w:sz w:val="24"/>
+                <w:szCs w:val="24"/>
+                <w:lang w:eastAsia="en-AE"/>
+                <w14:ligatures w14:val="none"/>
+              </w:rPr>
+              <w:t>Consult previous journals and Git commits to prepare final report (especially the testing phase which includes unit and integration). Also mention all struggles and issues faced and all new skills that needed to be acquired in order to complete the project</w:t>
+            </w:r>
+          </w:p>
+        </w:tc>
+      </w:tr>
+      <w:tr>
+        <w:trPr>
+          <w:trHeight w:val="2092"/>
+        </w:trPr>
+        <w:tc>
+          <w:tcPr>
+            <w:tcW w:w="3840" w:type="dxa"/>
+            <w:tcBorders>
+              <w:top w:val="single" w:sz="8" w:space="0" w:color="FFFFFF"/>
+              <w:left w:val="single" w:sz="8" w:space="0" w:color="FFFFFF"/>
+              <w:bottom w:val="single" w:sz="8" w:space="0" w:color="FFFFFF"/>
+              <w:right w:val="single" w:sz="8" w:space="0" w:color="FFFFFF"/>
+            </w:tcBorders>
+            <w:shd w:val="clear" w:color="auto" w:fill="BBE0E3"/>
+            <w:tcMar>
+              <w:top w:w="15" w:type="dxa"/>
+              <w:left w:w="95" w:type="dxa"/>
+              <w:bottom w:w="0" w:type="dxa"/>
+              <w:right w:w="95" w:type="dxa"/>
+            </w:tcMar>
+            <w:hideMark/>
+          </w:tcPr>
+          <w:p>
+            <w:pPr>
+              <w:spacing w:after="0" w:line="256" w:lineRule="auto"/>
+              <w:rPr>
+                <w:rFonts w:ascii="Arial" w:eastAsia="Times New Roman" w:hAnsi="Arial" w:cs="Arial"/>
+                <w:kern w:val="0"/>
+                <w:sz w:val="36"/>
+                <w:szCs w:val="36"/>
+                <w:lang w:eastAsia="en-AE"/>
+                <w14:ligatures w14:val="none"/>
+              </w:rPr>
+            </w:pPr>
+            <w:r>
+              <w:rPr>
+                <w:rFonts w:ascii="Arial" w:eastAsia="Times New Roman" w:hAnsi="Arial" w:cs="Arial"/>
+                <w:b/>
+                <w:bCs/>
+                <w:color w:val="0F9ED5" w:themeColor="accent4"/>
+                <w:sz w:val="24"/>
+                <w:szCs w:val="24"/>
+                <w:lang w:val="en-US" w:eastAsia="en-AE"/>
+                <w14:ligatures w14:val="none"/>
+              </w:rPr>
+              <w:t>Overall Reflection</w:t>
+            </w:r>
+            <w:r>
+              <w:rPr>
+                <w:rFonts w:ascii="Arial" w:eastAsia="Times New Roman" w:hAnsi="Arial" w:cs="Arial"/>
+                <w:b/>
+                <w:bCs/>
+                <w:color w:val="0F9ED5" w:themeColor="accent4"/>
+                <w:sz w:val="24"/>
+                <w:szCs w:val="24"/>
+                <w:lang w:val="en-US" w:eastAsia="en-AE"/>
+                <w14:ligatures w14:val="none"/>
+              </w:rPr>
+              <w:t>\</w:t>
+            </w:r>
+            <w:r>
+              <w:rPr>
+                <w:rFonts w:ascii="Arial" w:eastAsia="Times New Roman" w:hAnsi="Arial" w:cs="Arial"/>
+                <w:b/>
+                <w:bCs/>
+                <w:color w:val="0F9ED5" w:themeColor="accent4"/>
+                <w:sz w:val="24"/>
+                <w:szCs w:val="24"/>
+                <w:lang w:val="en-US" w:eastAsia="en-AE"/>
+                <w14:ligatures w14:val="none"/>
+              </w:rPr>
+              <w:t>n</w:t>
+            </w:r>
+          </w:p>
+        </w:tc>
+        <w:tc>
+          <w:tcPr>
+            <w:tcW w:w="10800" w:type="dxa"/>
+            <w:tcBorders>
+              <w:top w:val="single" w:sz="8" w:space="0" w:color="FFFFFF"/>
+              <w:left w:val="single" w:sz="8" w:space="0" w:color="FFFFFF"/>
+              <w:bottom w:val="single" w:sz="8" w:space="0" w:color="FFFFFF"/>
+              <w:right w:val="single" w:sz="8" w:space="0" w:color="FFFFFF"/>
+            </w:tcBorders>
+            <w:shd w:val="clear" w:color="auto" w:fill="E7F3F4"/>
+            <w:tcMar>
+              <w:top w:w="15" w:type="dxa"/>
+              <w:left w:w="95" w:type="dxa"/>
+              <w:bottom w:w="0" w:type="dxa"/>
+              <w:right w:w="95" w:type="dxa"/>
+            </w:tcMar>
+            <w:hideMark/>
+          </w:tcPr>
+          <w:p>
+            <w:pPr>
+              <w:spacing w:after="0" w:line="256" w:lineRule="auto"/>
+              <w:rPr>
+                <w:rFonts w:ascii="Arial" w:eastAsia="Times New Roman" w:hAnsi="Arial" w:cs="Arial"/>
+                <w:color w:val="000000" w:themeColor="dark1"/>
+                <w:sz w:val="24"/>
+                <w:szCs w:val="24"/>
+                <w:lang w:val="en-US" w:eastAsia="en-AE"/>
+                <w14:ligatures w14:val="none"/>
+              </w:rPr>
+            </w:pPr>
+            <w:r>
+              <w:rPr>
+                <w:rFonts w:ascii="Arial" w:eastAsia="Times New Roman" w:hAnsi="Arial" w:cs="Arial"/>
+                <w:color w:val="000000" w:themeColor="dark1"/>
+                <w:sz w:val="24"/>
+                <w:szCs w:val="24"/>
+                <w:lang w:val="en-US" w:eastAsia="en-AE"/>
+                <w14:ligatures w14:val="none"/>
+              </w:rPr>
+              <w:t>It was difficult since I have never worked on backend and APIs. Some parts of the website are hardcoded due to time restrictions and increased complexity. Luckily, next js can be used for front and backend. I was afraid at first because of how there aren’t many tutorials on Next js 14 but it went fine. Especially, it saved me from learning node js and redux. That would have taken much longer I believe.</w:t>
+            </w:r>
+          </w:p>
+          <w:p>
+            <w:pPr>
+              <w:spacing w:after="0" w:line="256" w:lineRule="auto"/>
+              <w:rPr>
+                <w:rFonts w:ascii="Arial" w:eastAsia="Times New Roman" w:hAnsi="Arial" w:cs="Arial"/>
+                <w:color w:val="000000" w:themeColor="dark1"/>
+                <w:sz w:val="24"/>
+                <w:szCs w:val="24"/>
+                <w:lang w:val="en-US" w:eastAsia="en-AE"/>
+                <w14:ligatures w14:val="none"/>
+              </w:rPr>
+            </w:pPr>
+            <w:r>
+              <w:rPr>
+                <w:rFonts w:ascii="Arial" w:eastAsia="Times New Roman" w:hAnsi="Arial" w:cs="Arial"/>
+                <w:color w:val="000000" w:themeColor="dark1"/>
+                <w:sz w:val="24"/>
+                <w:szCs w:val="24"/>
+                <w:lang w:val="en-US" w:eastAsia="en-AE"/>
+                <w14:ligatures w14:val="none"/>
+              </w:rPr>
+              <w:t>The database part went smoothly too, but I need to make changes to the ERD because during development, I had to modify the database, add some columns, change datatypes (file attachment was blob but then I changed it to varchar 100).</w:t>
+            </w:r>
+            <w:r>
+              <w:rPr>
+                <w:rFonts w:ascii="Arial" w:eastAsia="Times New Roman" w:hAnsi="Arial" w:cs="Arial"/>
+                <w:color w:val="000000" w:themeColor="dark1"/>
+                <w:sz w:val="24"/>
+                <w:szCs w:val="24"/>
+                <w:lang w:val="en-US" w:eastAsia="en-AE"/>
+                <w14:ligatures w14:val="none"/>
+              </w:rPr>
+              <w:br/>
+              <w:t>However, I did make a few mistakes. I was using npm run dev the whole time since my focus was on development. The website is slower in development mode. Upon researching, I found out on the 17</w:t>
+            </w:r>
+            <w:r>
+              <w:rPr>
+                <w:rFonts w:ascii="Arial" w:eastAsia="Times New Roman" w:hAnsi="Arial" w:cs="Arial"/>
+                <w:color w:val="000000" w:themeColor="dark1"/>
+                <w:sz w:val="24"/>
+                <w:szCs w:val="24"/>
+                <w:vertAlign w:val="superscript"/>
+                <w:lang w:val="en-US" w:eastAsia="en-AE"/>
+                <w14:ligatures w14:val="none"/>
+              </w:rPr>
+              <w:t>th</w:t>
+            </w:r>
+            <w:r>
+              <w:rPr>
+                <w:rFonts w:ascii="Arial" w:eastAsia="Times New Roman" w:hAnsi="Arial" w:cs="Arial"/>
+                <w:color w:val="000000" w:themeColor="dark1"/>
+                <w:sz w:val="24"/>
+                <w:szCs w:val="24"/>
+                <w:lang w:val="en-US" w:eastAsia="en-AE"/>
+                <w14:ligatures w14:val="none"/>
+              </w:rPr>
+              <w:t xml:space="preserve"> of October that I can use npm run build and npm start to load my website in production mode. However, when I tried it, there were several warnings and errors regarding issues that needed to be resolved in order to build the app. This would take very long so I decided to proceed with npm run dev for testing. It will be slow but I can’t take major risks at this time. </w:t>
+            </w:r>
+            <w:r>
+              <w:rPr>
+                <w:rFonts w:ascii="Arial" w:eastAsia="Times New Roman" w:hAnsi="Arial" w:cs="Arial"/>
+                <w:color w:val="000000" w:themeColor="dark1"/>
+                <w:sz w:val="24"/>
+                <w:szCs w:val="24"/>
+                <w:lang w:val="en-US" w:eastAsia="en-AE"/>
+                <w14:ligatures w14:val="none"/>
+              </w:rPr>
+              <w:t>If I would have known earlier, I could have fixed those issues earlier during development. Making changes now will be very time consuming and the kanban API needs to be changed. Nope, can’t take the risk.</w:t>
+            </w:r>
+          </w:p>
+          <w:p>
+            <w:pPr>
+              <w:spacing w:after="0" w:line="256" w:lineRule="auto"/>
+              <w:rPr>
+                <w:rFonts w:ascii="Arial" w:eastAsia="Times New Roman" w:hAnsi="Arial" w:cs="Arial"/>
+                <w:color w:val="000000" w:themeColor="dark1"/>
+                <w:sz w:val="24"/>
+                <w:szCs w:val="24"/>
+                <w:lang w:val="en-US" w:eastAsia="en-AE"/>
+                <w14:ligatures w14:val="none"/>
+              </w:rPr>
+            </w:pPr>
+            <w:r>
+              <w:rPr>
+                <w:rFonts w:ascii="Arial" w:eastAsia="Times New Roman" w:hAnsi="Arial" w:cs="Arial"/>
+                <w:color w:val="000000" w:themeColor="dark1"/>
+                <w:sz w:val="24"/>
+                <w:szCs w:val="24"/>
+                <w:lang w:val="en-US" w:eastAsia="en-AE"/>
+                <w14:ligatures w14:val="none"/>
+              </w:rPr>
+              <w:t>The most difficult part for me was the kanban board and timeline. They took really long. Also, post is harder than get. That also took long because I did post at the end when I wanted to update the status, etc… It took me some time to get a hold of the backend like passing parameters and all.</w:t>
+            </w:r>
+          </w:p>
+          <w:p>
+            <w:pPr>
+              <w:spacing w:after="0" w:line="256" w:lineRule="auto"/>
+              <w:rPr>
+                <w:rFonts w:ascii="Arial" w:eastAsia="Times New Roman" w:hAnsi="Arial" w:cs="Arial"/>
+                <w:color w:val="000000" w:themeColor="dark1"/>
+                <w:sz w:val="24"/>
+                <w:szCs w:val="24"/>
+                <w:lang w:val="en-US" w:eastAsia="en-AE"/>
+                <w14:ligatures w14:val="none"/>
+              </w:rPr>
+            </w:pPr>
+            <w:r>
+              <w:rPr>
+                <w:rFonts w:ascii="Arial" w:eastAsia="Times New Roman" w:hAnsi="Arial" w:cs="Arial"/>
+                <w:color w:val="000000" w:themeColor="dark1"/>
+                <w:sz w:val="24"/>
+                <w:szCs w:val="24"/>
+                <w:lang w:val="en-US" w:eastAsia="en-AE"/>
+                <w14:ligatures w14:val="none"/>
+              </w:rPr>
+              <w:lastRenderedPageBreak/>
+              <w:t>I also added tailwind for help but that backfired because I added it almost at the end of the front-end development and tailwind has its own default styles. This completely changed my website’s styling so then I had to remove it from my website code. It is still there in the config file but I’m not using it.</w:t>
             </w:r>
           </w:p>
         </w:tc>
@@ -3032,6 +3219,7 @@
                 <w:lang w:val="en-US" w:eastAsia="en-AE"/>
                 <w14:ligatures w14:val="none"/>
               </w:rPr>
+              <w:lastRenderedPageBreak/>
               <w:t>Additional section</w:t>
             </w:r>
           </w:p>
@@ -3104,7 +3292,7 @@
                 <w:lang w:val="en-US" w:eastAsia="en-AE"/>
                 <w14:ligatures w14:val="none"/>
               </w:rPr>
-              <w:t>Need to try to start the report or refer to journals during report writing later</w:t>
+              <w:t>Need to complete staff portal before October ends</w:t>
             </w:r>
           </w:p>
           <w:p>
@@ -3133,30 +3321,7 @@
                 <w:lang w:val="en-US" w:eastAsia="en-AE"/>
                 <w14:ligatures w14:val="none"/>
               </w:rPr>
-              <w:t>15</w:t>
-            </w:r>
-            <w:r>
-              <w:rPr>
-                <w:rFonts w:ascii="Arial" w:eastAsia="Times New Roman" w:hAnsi="Arial" w:cs="Arial"/>
-                <w:color w:val="000000" w:themeColor="dark1"/>
-                <w:sz w:val="24"/>
-                <w:szCs w:val="24"/>
-                <w:vertAlign w:val="superscript"/>
-                <w:lang w:val="en-US" w:eastAsia="en-AE"/>
-                <w14:ligatures w14:val="none"/>
-              </w:rPr>
-              <w:t>th</w:t>
-            </w:r>
-            <w:r>
-              <w:rPr>
-                <w:rFonts w:ascii="Arial" w:eastAsia="Times New Roman" w:hAnsi="Arial" w:cs="Arial"/>
-                <w:color w:val="000000" w:themeColor="dark1"/>
-                <w:sz w:val="24"/>
-                <w:szCs w:val="24"/>
-                <w:lang w:val="en-US" w:eastAsia="en-AE"/>
-                <w14:ligatures w14:val="none"/>
-              </w:rPr>
-              <w:t xml:space="preserve"> September: Front-end deadline</w:t>
+              <w:t>Staff testing also needs to be completed immediately after the staff portal is ready</w:t>
             </w:r>
           </w:p>
           <w:p>
@@ -3185,7 +3350,7 @@
                 <w:lang w:val="en-US" w:eastAsia="en-AE"/>
                 <w14:ligatures w14:val="none"/>
               </w:rPr>
-              <w:t>For testing, contact people in October. They should get 4 weeks prior invitation ethically</w:t>
+              <w:t>I made mistakes because I didn’t research in depth. I jumped into the implementation without proper research on technologies and their setups. I found out too late about them. Having them earlier could have made my work easier</w:t>
             </w:r>
           </w:p>
           <w:p>
@@ -3214,7 +3379,7 @@
                 <w:lang w:val="en-US" w:eastAsia="en-AE"/>
                 <w14:ligatures w14:val="none"/>
               </w:rPr>
-              <w:t>Gantt chart and PELSI don’t make it to the finals</w:t>
+              <w:t>It was difficult and I regret not starting earlier but this is what my projects aims to change</w:t>
             </w:r>
           </w:p>
           <w:p>
@@ -3243,18 +3408,7 @@
                 <w:lang w:val="en-US" w:eastAsia="en-AE"/>
                 <w14:ligatures w14:val="none"/>
               </w:rPr>
-              <w:t>Please complete JavaScript</w:t>
-            </w:r>
-            <w:r>
-              <w:rPr>
-                <w:rFonts w:ascii="Arial" w:eastAsia="Times New Roman" w:hAnsi="Arial" w:cs="Arial"/>
-                <w:color w:val="000000" w:themeColor="dark1"/>
-                <w:sz w:val="24"/>
-                <w:szCs w:val="24"/>
-                <w:lang w:val="en-US" w:eastAsia="en-AE"/>
-                <w14:ligatures w14:val="none"/>
-              </w:rPr>
-              <w:t xml:space="preserve"> tutorial</w:t>
+              <w:t>Hardcoding exists but my focus is on delivering a usable design incorporated with time and project management functionalities to help students with their academics and prepare them for their professional lives</w:t>
             </w:r>
           </w:p>
         </w:tc>
@@ -4097,7 +4251,7 @@
         <w:szCs w:val="24"/>
       </w:rPr>
     </w:lvl>
-    <w:lvl w:ilvl="2" w:tplc="08090005" w:tentative="1">
+    <w:lvl w:ilvl="2" w:tplc="08090005">
       <w:start w:val="1"/>
       <w:numFmt w:val="bullet"/>
       <w:lvlText w:val=""/>

</xml_diff>

<commit_message>
Supervisor feedback - changes made accordingly
</commit_message>
<xml_diff>
--- a/F21MP/Journals/Journal5/Journal5.docx
+++ b/F21MP/Journals/Journal5/Journal5.docx
@@ -683,16 +683,29 @@
                 <w14:ligatures w14:val="none"/>
               </w:rPr>
             </w:pPr>
-            <w:r>
-              <w:rPr>
-                <w:rFonts w:ascii="Arial" w:eastAsia="Times New Roman" w:hAnsi="Arial" w:cs="Arial"/>
-                <w:color w:val="000000" w:themeColor="dark1"/>
-                <w:sz w:val="24"/>
-                <w:szCs w:val="24"/>
-                <w:lang w:val="en-US" w:eastAsia="en-AE"/>
-                <w14:ligatures w14:val="none"/>
-              </w:rPr>
-              <w:t>Github is not secure for backups, can crash so have other local backups</w:t>
+            <w:proofErr w:type="spellStart"/>
+            <w:r>
+              <w:rPr>
+                <w:rFonts w:ascii="Arial" w:eastAsia="Times New Roman" w:hAnsi="Arial" w:cs="Arial"/>
+                <w:color w:val="000000" w:themeColor="dark1"/>
+                <w:sz w:val="24"/>
+                <w:szCs w:val="24"/>
+                <w:lang w:val="en-US" w:eastAsia="en-AE"/>
+                <w14:ligatures w14:val="none"/>
+              </w:rPr>
+              <w:t>Github</w:t>
+            </w:r>
+            <w:proofErr w:type="spellEnd"/>
+            <w:r>
+              <w:rPr>
+                <w:rFonts w:ascii="Arial" w:eastAsia="Times New Roman" w:hAnsi="Arial" w:cs="Arial"/>
+                <w:color w:val="000000" w:themeColor="dark1"/>
+                <w:sz w:val="24"/>
+                <w:szCs w:val="24"/>
+                <w:lang w:val="en-US" w:eastAsia="en-AE"/>
+                <w14:ligatures w14:val="none"/>
+              </w:rPr>
+              <w:t xml:space="preserve"> is not secure for backups, can crash so have other local backups</w:t>
             </w:r>
           </w:p>
           <w:p>
@@ -812,7 +825,79 @@
                 <w:lang w:val="en-US" w:eastAsia="en-AE"/>
                 <w14:ligatures w14:val="none"/>
               </w:rPr>
-              <w:t>eep the colours of the courses same (timeline and dashboard), make the dashboard coursework colour light grey and only the border colour different</w:t>
+              <w:t xml:space="preserve">eep the </w:t>
+            </w:r>
+            <w:proofErr w:type="spellStart"/>
+            <w:r>
+              <w:rPr>
+                <w:rFonts w:ascii="Arial" w:eastAsia="Times New Roman" w:hAnsi="Arial" w:cs="Arial"/>
+                <w:color w:val="000000" w:themeColor="dark1"/>
+                <w:sz w:val="24"/>
+                <w:szCs w:val="24"/>
+                <w:lang w:val="en-US" w:eastAsia="en-AE"/>
+                <w14:ligatures w14:val="none"/>
+              </w:rPr>
+              <w:t>colours</w:t>
+            </w:r>
+            <w:proofErr w:type="spellEnd"/>
+            <w:r>
+              <w:rPr>
+                <w:rFonts w:ascii="Arial" w:eastAsia="Times New Roman" w:hAnsi="Arial" w:cs="Arial"/>
+                <w:color w:val="000000" w:themeColor="dark1"/>
+                <w:sz w:val="24"/>
+                <w:szCs w:val="24"/>
+                <w:lang w:val="en-US" w:eastAsia="en-AE"/>
+                <w14:ligatures w14:val="none"/>
+              </w:rPr>
+              <w:t xml:space="preserve"> of the courses same (timeline and dashboard), make the dashboard coursework </w:t>
+            </w:r>
+            <w:proofErr w:type="spellStart"/>
+            <w:r>
+              <w:rPr>
+                <w:rFonts w:ascii="Arial" w:eastAsia="Times New Roman" w:hAnsi="Arial" w:cs="Arial"/>
+                <w:color w:val="000000" w:themeColor="dark1"/>
+                <w:sz w:val="24"/>
+                <w:szCs w:val="24"/>
+                <w:lang w:val="en-US" w:eastAsia="en-AE"/>
+                <w14:ligatures w14:val="none"/>
+              </w:rPr>
+              <w:t>colour</w:t>
+            </w:r>
+            <w:proofErr w:type="spellEnd"/>
+            <w:r>
+              <w:rPr>
+                <w:rFonts w:ascii="Arial" w:eastAsia="Times New Roman" w:hAnsi="Arial" w:cs="Arial"/>
+                <w:color w:val="000000" w:themeColor="dark1"/>
+                <w:sz w:val="24"/>
+                <w:szCs w:val="24"/>
+                <w:lang w:val="en-US" w:eastAsia="en-AE"/>
+                <w14:ligatures w14:val="none"/>
+              </w:rPr>
+              <w:t xml:space="preserve"> light grey and only the border </w:t>
+            </w:r>
+            <w:proofErr w:type="spellStart"/>
+            <w:r>
+              <w:rPr>
+                <w:rFonts w:ascii="Arial" w:eastAsia="Times New Roman" w:hAnsi="Arial" w:cs="Arial"/>
+                <w:color w:val="000000" w:themeColor="dark1"/>
+                <w:sz w:val="24"/>
+                <w:szCs w:val="24"/>
+                <w:lang w:val="en-US" w:eastAsia="en-AE"/>
+                <w14:ligatures w14:val="none"/>
+              </w:rPr>
+              <w:t>colour</w:t>
+            </w:r>
+            <w:proofErr w:type="spellEnd"/>
+            <w:r>
+              <w:rPr>
+                <w:rFonts w:ascii="Arial" w:eastAsia="Times New Roman" w:hAnsi="Arial" w:cs="Arial"/>
+                <w:color w:val="000000" w:themeColor="dark1"/>
+                <w:sz w:val="24"/>
+                <w:szCs w:val="24"/>
+                <w:lang w:val="en-US" w:eastAsia="en-AE"/>
+                <w14:ligatures w14:val="none"/>
+              </w:rPr>
+              <w:t xml:space="preserve"> different</w:t>
             </w:r>
           </w:p>
           <w:p>
@@ -841,7 +926,31 @@
                 <w:lang w:val="en-US" w:eastAsia="en-AE"/>
                 <w14:ligatures w14:val="none"/>
               </w:rPr>
-              <w:t>coursework progress bar colour does not match with a darker shade of the tab</w:t>
+              <w:t xml:space="preserve">coursework progress bar </w:t>
+            </w:r>
+            <w:proofErr w:type="spellStart"/>
+            <w:r>
+              <w:rPr>
+                <w:rFonts w:ascii="Arial" w:eastAsia="Times New Roman" w:hAnsi="Arial" w:cs="Arial"/>
+                <w:color w:val="000000" w:themeColor="dark1"/>
+                <w:sz w:val="24"/>
+                <w:szCs w:val="24"/>
+                <w:lang w:val="en-US" w:eastAsia="en-AE"/>
+                <w14:ligatures w14:val="none"/>
+              </w:rPr>
+              <w:t>colour</w:t>
+            </w:r>
+            <w:proofErr w:type="spellEnd"/>
+            <w:r>
+              <w:rPr>
+                <w:rFonts w:ascii="Arial" w:eastAsia="Times New Roman" w:hAnsi="Arial" w:cs="Arial"/>
+                <w:color w:val="000000" w:themeColor="dark1"/>
+                <w:sz w:val="24"/>
+                <w:szCs w:val="24"/>
+                <w:lang w:val="en-US" w:eastAsia="en-AE"/>
+                <w14:ligatures w14:val="none"/>
+              </w:rPr>
+              <w:t xml:space="preserve"> does not match with a darker shade of the tab</w:t>
             </w:r>
             <w:r>
               <w:rPr>
@@ -961,7 +1070,31 @@
                 <w:lang w:val="en-US" w:eastAsia="en-AE"/>
                 <w14:ligatures w14:val="none"/>
               </w:rPr>
-              <w:t>Students only focus on deadlines not on the process. this tool will help them in work life since it is a mix of lms with project management tool (kanban)</w:t>
+              <w:t xml:space="preserve">Students only focus on deadlines not on the process. this tool will help them in work life since it is a mix of </w:t>
+            </w:r>
+            <w:proofErr w:type="spellStart"/>
+            <w:r>
+              <w:rPr>
+                <w:rFonts w:ascii="Arial" w:eastAsia="Times New Roman" w:hAnsi="Arial" w:cs="Arial"/>
+                <w:color w:val="000000" w:themeColor="dark1"/>
+                <w:sz w:val="24"/>
+                <w:szCs w:val="24"/>
+                <w:lang w:val="en-US" w:eastAsia="en-AE"/>
+                <w14:ligatures w14:val="none"/>
+              </w:rPr>
+              <w:t>lms</w:t>
+            </w:r>
+            <w:proofErr w:type="spellEnd"/>
+            <w:r>
+              <w:rPr>
+                <w:rFonts w:ascii="Arial" w:eastAsia="Times New Roman" w:hAnsi="Arial" w:cs="Arial"/>
+                <w:color w:val="000000" w:themeColor="dark1"/>
+                <w:sz w:val="24"/>
+                <w:szCs w:val="24"/>
+                <w:lang w:val="en-US" w:eastAsia="en-AE"/>
+                <w14:ligatures w14:val="none"/>
+              </w:rPr>
+              <w:t xml:space="preserve"> with project management tool (kanban)</w:t>
             </w:r>
           </w:p>
           <w:p>
@@ -1586,6 +1719,300 @@
                 <w14:ligatures w14:val="none"/>
               </w:rPr>
               <w:t xml:space="preserve"> participants on the first day</w:t>
+            </w:r>
+          </w:p>
+          <w:p>
+            <w:pPr>
+              <w:pStyle w:val="ListParagraph"/>
+              <w:numPr>
+                <w:ilvl w:val="0"/>
+                <w:numId w:val="3"/>
+              </w:numPr>
+              <w:spacing w:after="0" w:line="256" w:lineRule="auto"/>
+              <w:rPr>
+                <w:rFonts w:ascii="Arial" w:eastAsia="Times New Roman" w:hAnsi="Arial" w:cs="Arial"/>
+                <w:color w:val="000000" w:themeColor="dark1"/>
+                <w:sz w:val="24"/>
+                <w:szCs w:val="24"/>
+                <w:lang w:val="en-US" w:eastAsia="en-AE"/>
+                <w14:ligatures w14:val="none"/>
+              </w:rPr>
+            </w:pPr>
+            <w:r>
+              <w:rPr>
+                <w:rFonts w:ascii="Arial" w:eastAsia="Times New Roman" w:hAnsi="Arial" w:cs="Arial"/>
+                <w:color w:val="000000" w:themeColor="dark1"/>
+                <w:sz w:val="24"/>
+                <w:szCs w:val="24"/>
+                <w:lang w:val="en-US" w:eastAsia="en-AE"/>
+                <w14:ligatures w14:val="none"/>
+              </w:rPr>
+              <w:t>18/10/24 (Teams): Final student portal review (front-end, back-end, and testing strategy) before testing</w:t>
+            </w:r>
+          </w:p>
+          <w:p>
+            <w:pPr>
+              <w:pStyle w:val="ListParagraph"/>
+              <w:numPr>
+                <w:ilvl w:val="1"/>
+                <w:numId w:val="3"/>
+              </w:numPr>
+              <w:spacing w:after="0" w:line="256" w:lineRule="auto"/>
+              <w:rPr>
+                <w:rFonts w:ascii="Arial" w:eastAsia="Times New Roman" w:hAnsi="Arial" w:cs="Arial"/>
+                <w:color w:val="000000" w:themeColor="dark1"/>
+                <w:sz w:val="24"/>
+                <w:szCs w:val="24"/>
+                <w:lang w:val="en-US" w:eastAsia="en-AE"/>
+                <w14:ligatures w14:val="none"/>
+              </w:rPr>
+            </w:pPr>
+            <w:r>
+              <w:rPr>
+                <w:rFonts w:ascii="Arial" w:eastAsia="Times New Roman" w:hAnsi="Arial" w:cs="Arial"/>
+                <w:color w:val="000000" w:themeColor="dark1"/>
+                <w:sz w:val="24"/>
+                <w:szCs w:val="24"/>
+                <w:lang w:val="en-US" w:eastAsia="en-AE"/>
+                <w14:ligatures w14:val="none"/>
+              </w:rPr>
+              <w:t>O</w:t>
+            </w:r>
+            <w:r>
+              <w:rPr>
+                <w:rFonts w:ascii="Arial" w:eastAsia="Times New Roman" w:hAnsi="Arial" w:cs="Arial"/>
+                <w:color w:val="000000" w:themeColor="dark1"/>
+                <w:sz w:val="24"/>
+                <w:szCs w:val="24"/>
+                <w:lang w:val="en-US" w:eastAsia="en-AE"/>
+                <w14:ligatures w14:val="none"/>
+              </w:rPr>
+              <w:t>utline for the progress bar, call it work progress, and show the percentage on the bar</w:t>
+            </w:r>
+          </w:p>
+          <w:p>
+            <w:pPr>
+              <w:pStyle w:val="ListParagraph"/>
+              <w:numPr>
+                <w:ilvl w:val="1"/>
+                <w:numId w:val="3"/>
+              </w:numPr>
+              <w:spacing w:after="0" w:line="256" w:lineRule="auto"/>
+              <w:rPr>
+                <w:rFonts w:ascii="Arial" w:eastAsia="Times New Roman" w:hAnsi="Arial" w:cs="Arial"/>
+                <w:color w:val="000000" w:themeColor="dark1"/>
+                <w:sz w:val="24"/>
+                <w:szCs w:val="24"/>
+                <w:lang w:val="en-US" w:eastAsia="en-AE"/>
+                <w14:ligatures w14:val="none"/>
+              </w:rPr>
+            </w:pPr>
+            <w:r>
+              <w:rPr>
+                <w:rFonts w:ascii="Arial" w:eastAsia="Times New Roman" w:hAnsi="Arial" w:cs="Arial"/>
+                <w:color w:val="000000" w:themeColor="dark1"/>
+                <w:sz w:val="24"/>
+                <w:szCs w:val="24"/>
+                <w:lang w:val="en-US" w:eastAsia="en-AE"/>
+                <w14:ligatures w14:val="none"/>
+              </w:rPr>
+              <w:t>R</w:t>
+            </w:r>
+            <w:r>
+              <w:rPr>
+                <w:rFonts w:ascii="Arial" w:eastAsia="Times New Roman" w:hAnsi="Arial" w:cs="Arial"/>
+                <w:color w:val="000000" w:themeColor="dark1"/>
+                <w:sz w:val="24"/>
+                <w:szCs w:val="24"/>
+                <w:lang w:val="en-US" w:eastAsia="en-AE"/>
+                <w14:ligatures w14:val="none"/>
+              </w:rPr>
+              <w:t>emove bar from view coursework</w:t>
+            </w:r>
+          </w:p>
+          <w:p>
+            <w:pPr>
+              <w:pStyle w:val="ListParagraph"/>
+              <w:numPr>
+                <w:ilvl w:val="1"/>
+                <w:numId w:val="3"/>
+              </w:numPr>
+              <w:spacing w:after="0" w:line="256" w:lineRule="auto"/>
+              <w:rPr>
+                <w:rFonts w:ascii="Arial" w:eastAsia="Times New Roman" w:hAnsi="Arial" w:cs="Arial"/>
+                <w:color w:val="000000" w:themeColor="dark1"/>
+                <w:sz w:val="24"/>
+                <w:szCs w:val="24"/>
+                <w:lang w:val="en-US" w:eastAsia="en-AE"/>
+                <w14:ligatures w14:val="none"/>
+              </w:rPr>
+            </w:pPr>
+            <w:r>
+              <w:rPr>
+                <w:rFonts w:ascii="Arial" w:eastAsia="Times New Roman" w:hAnsi="Arial" w:cs="Arial"/>
+                <w:color w:val="000000" w:themeColor="dark1"/>
+                <w:sz w:val="24"/>
+                <w:szCs w:val="24"/>
+                <w:lang w:val="en-US" w:eastAsia="en-AE"/>
+                <w14:ligatures w14:val="none"/>
+              </w:rPr>
+              <w:t>G</w:t>
+            </w:r>
+            <w:r>
+              <w:rPr>
+                <w:rFonts w:ascii="Arial" w:eastAsia="Times New Roman" w:hAnsi="Arial" w:cs="Arial"/>
+                <w:color w:val="000000" w:themeColor="dark1"/>
+                <w:sz w:val="24"/>
+                <w:szCs w:val="24"/>
+                <w:lang w:val="en-US" w:eastAsia="en-AE"/>
+                <w14:ligatures w14:val="none"/>
+              </w:rPr>
+              <w:t>uide students only to functional pages</w:t>
+            </w:r>
+          </w:p>
+          <w:p>
+            <w:pPr>
+              <w:pStyle w:val="ListParagraph"/>
+              <w:numPr>
+                <w:ilvl w:val="1"/>
+                <w:numId w:val="3"/>
+              </w:numPr>
+              <w:spacing w:after="0" w:line="256" w:lineRule="auto"/>
+              <w:rPr>
+                <w:rFonts w:ascii="Arial" w:eastAsia="Times New Roman" w:hAnsi="Arial" w:cs="Arial"/>
+                <w:color w:val="000000" w:themeColor="dark1"/>
+                <w:sz w:val="24"/>
+                <w:szCs w:val="24"/>
+                <w:lang w:val="en-US" w:eastAsia="en-AE"/>
+                <w14:ligatures w14:val="none"/>
+              </w:rPr>
+            </w:pPr>
+            <w:r>
+              <w:rPr>
+                <w:rFonts w:ascii="Arial" w:eastAsia="Times New Roman" w:hAnsi="Arial" w:cs="Arial"/>
+                <w:color w:val="000000" w:themeColor="dark1"/>
+                <w:sz w:val="24"/>
+                <w:szCs w:val="24"/>
+                <w:lang w:val="en-US" w:eastAsia="en-AE"/>
+                <w14:ligatures w14:val="none"/>
+              </w:rPr>
+              <w:t>Don’t keep more than 3 open-ended questions</w:t>
+            </w:r>
+          </w:p>
+          <w:p>
+            <w:pPr>
+              <w:pStyle w:val="ListParagraph"/>
+              <w:numPr>
+                <w:ilvl w:val="1"/>
+                <w:numId w:val="3"/>
+              </w:numPr>
+              <w:spacing w:after="0" w:line="256" w:lineRule="auto"/>
+              <w:rPr>
+                <w:rFonts w:ascii="Arial" w:eastAsia="Times New Roman" w:hAnsi="Arial" w:cs="Arial"/>
+                <w:color w:val="000000" w:themeColor="dark1"/>
+                <w:sz w:val="24"/>
+                <w:szCs w:val="24"/>
+                <w:lang w:val="en-US" w:eastAsia="en-AE"/>
+                <w14:ligatures w14:val="none"/>
+              </w:rPr>
+            </w:pPr>
+            <w:r>
+              <w:rPr>
+                <w:rFonts w:ascii="Arial" w:eastAsia="Times New Roman" w:hAnsi="Arial" w:cs="Arial"/>
+                <w:color w:val="000000" w:themeColor="dark1"/>
+                <w:sz w:val="24"/>
+                <w:szCs w:val="24"/>
+                <w:lang w:val="en-US" w:eastAsia="en-AE"/>
+                <w14:ligatures w14:val="none"/>
+              </w:rPr>
+              <w:t>Shift questions to Likert scale</w:t>
+            </w:r>
+          </w:p>
+          <w:p>
+            <w:pPr>
+              <w:pStyle w:val="ListParagraph"/>
+              <w:numPr>
+                <w:ilvl w:val="1"/>
+                <w:numId w:val="3"/>
+              </w:numPr>
+              <w:spacing w:after="0" w:line="256" w:lineRule="auto"/>
+              <w:rPr>
+                <w:rFonts w:ascii="Arial" w:eastAsia="Times New Roman" w:hAnsi="Arial" w:cs="Arial"/>
+                <w:color w:val="000000" w:themeColor="dark1"/>
+                <w:sz w:val="24"/>
+                <w:szCs w:val="24"/>
+                <w:lang w:val="en-US" w:eastAsia="en-AE"/>
+                <w14:ligatures w14:val="none"/>
+              </w:rPr>
+            </w:pPr>
+            <w:r>
+              <w:rPr>
+                <w:rFonts w:ascii="Arial" w:eastAsia="Times New Roman" w:hAnsi="Arial" w:cs="Arial"/>
+                <w:color w:val="000000" w:themeColor="dark1"/>
+                <w:sz w:val="24"/>
+                <w:szCs w:val="24"/>
+                <w:lang w:val="en-US" w:eastAsia="en-AE"/>
+                <w14:ligatures w14:val="none"/>
+              </w:rPr>
+              <w:t>Both questionnaire and survey can be online</w:t>
+            </w:r>
+          </w:p>
+          <w:p>
+            <w:pPr>
+              <w:pStyle w:val="ListParagraph"/>
+              <w:numPr>
+                <w:ilvl w:val="1"/>
+                <w:numId w:val="3"/>
+              </w:numPr>
+              <w:spacing w:after="0" w:line="256" w:lineRule="auto"/>
+              <w:rPr>
+                <w:rFonts w:ascii="Arial" w:eastAsia="Times New Roman" w:hAnsi="Arial" w:cs="Arial"/>
+                <w:color w:val="000000" w:themeColor="dark1"/>
+                <w:sz w:val="24"/>
+                <w:szCs w:val="24"/>
+                <w:lang w:val="en-US" w:eastAsia="en-AE"/>
+                <w14:ligatures w14:val="none"/>
+              </w:rPr>
+            </w:pPr>
+            <w:r>
+              <w:rPr>
+                <w:rFonts w:ascii="Arial" w:eastAsia="Times New Roman" w:hAnsi="Arial" w:cs="Arial"/>
+                <w:color w:val="000000" w:themeColor="dark1"/>
+                <w:sz w:val="24"/>
+                <w:szCs w:val="24"/>
+                <w:lang w:val="en-US" w:eastAsia="en-AE"/>
+                <w14:ligatures w14:val="none"/>
+              </w:rPr>
+              <w:t>Can screen record</w:t>
+            </w:r>
+          </w:p>
+          <w:p>
+            <w:pPr>
+              <w:pStyle w:val="ListParagraph"/>
+              <w:numPr>
+                <w:ilvl w:val="1"/>
+                <w:numId w:val="3"/>
+              </w:numPr>
+              <w:spacing w:after="0" w:line="256" w:lineRule="auto"/>
+              <w:rPr>
+                <w:rFonts w:ascii="Arial" w:eastAsia="Times New Roman" w:hAnsi="Arial" w:cs="Arial"/>
+                <w:color w:val="000000" w:themeColor="dark1"/>
+                <w:sz w:val="24"/>
+                <w:szCs w:val="24"/>
+                <w:lang w:val="en-US" w:eastAsia="en-AE"/>
+                <w14:ligatures w14:val="none"/>
+              </w:rPr>
+            </w:pPr>
+            <w:r>
+              <w:rPr>
+                <w:rFonts w:ascii="Arial" w:eastAsia="Times New Roman" w:hAnsi="Arial" w:cs="Arial"/>
+                <w:color w:val="000000" w:themeColor="dark1"/>
+                <w:sz w:val="24"/>
+                <w:szCs w:val="24"/>
+                <w:lang w:val="en-US" w:eastAsia="en-AE"/>
+                <w14:ligatures w14:val="none"/>
+              </w:rPr>
+              <w:t>Estimate time for testing (may be 30 mins)</w:t>
             </w:r>
           </w:p>
         </w:tc>
@@ -1746,7 +2173,31 @@
                 <w:lang w:val="en-US" w:eastAsia="en-AE"/>
                 <w14:ligatures w14:val="none"/>
               </w:rPr>
-              <w:t xml:space="preserve"> and stackoverflow: Help with coding</w:t>
+              <w:t xml:space="preserve"> and </w:t>
+            </w:r>
+            <w:proofErr w:type="spellStart"/>
+            <w:r>
+              <w:rPr>
+                <w:rFonts w:ascii="Arial" w:eastAsia="Times New Roman" w:hAnsi="Arial" w:cs="Arial"/>
+                <w:color w:val="000000" w:themeColor="dark1"/>
+                <w:sz w:val="24"/>
+                <w:szCs w:val="24"/>
+                <w:lang w:val="en-US" w:eastAsia="en-AE"/>
+                <w14:ligatures w14:val="none"/>
+              </w:rPr>
+              <w:t>stackoverflow</w:t>
+            </w:r>
+            <w:proofErr w:type="spellEnd"/>
+            <w:r>
+              <w:rPr>
+                <w:rFonts w:ascii="Arial" w:eastAsia="Times New Roman" w:hAnsi="Arial" w:cs="Arial"/>
+                <w:color w:val="000000" w:themeColor="dark1"/>
+                <w:sz w:val="24"/>
+                <w:szCs w:val="24"/>
+                <w:lang w:val="en-US" w:eastAsia="en-AE"/>
+                <w14:ligatures w14:val="none"/>
+              </w:rPr>
+              <w:t>: Help with coding</w:t>
             </w:r>
             <w:r>
               <w:rPr>
@@ -1846,7 +2297,7 @@
                 <w14:ligatures w14:val="none"/>
               </w:rPr>
             </w:pPr>
-            <w:hyperlink r:id="rId5" w:history="1">
+            <w:hyperlink r:id="rId5" w:anchor="website-homepage-usability-template" w:history="1">
               <w:r>
                 <w:rPr>
                   <w:rStyle w:val="Hyperlink"/>
@@ -2002,7 +2453,6 @@
                 <w:lang w:val="en-US" w:eastAsia="en-AE"/>
                 <w14:ligatures w14:val="none"/>
               </w:rPr>
-              <w:lastRenderedPageBreak/>
               <w:t xml:space="preserve">Tools </w:t>
             </w:r>
           </w:p>
@@ -2126,16 +2576,29 @@
                 <w14:ligatures w14:val="none"/>
               </w:rPr>
             </w:pPr>
-            <w:r>
-              <w:rPr>
-                <w:rFonts w:ascii="Arial" w:eastAsia="Times New Roman" w:hAnsi="Arial" w:cs="Arial"/>
-                <w:color w:val="000000" w:themeColor="dark1"/>
-                <w:sz w:val="24"/>
-                <w:szCs w:val="24"/>
-                <w:lang w:val="en-US" w:eastAsia="en-AE"/>
-                <w14:ligatures w14:val="none"/>
-              </w:rPr>
-              <w:t>Iconscout: For free icons</w:t>
+            <w:proofErr w:type="spellStart"/>
+            <w:r>
+              <w:rPr>
+                <w:rFonts w:ascii="Arial" w:eastAsia="Times New Roman" w:hAnsi="Arial" w:cs="Arial"/>
+                <w:color w:val="000000" w:themeColor="dark1"/>
+                <w:sz w:val="24"/>
+                <w:szCs w:val="24"/>
+                <w:lang w:val="en-US" w:eastAsia="en-AE"/>
+                <w14:ligatures w14:val="none"/>
+              </w:rPr>
+              <w:t>Iconscout</w:t>
+            </w:r>
+            <w:proofErr w:type="spellEnd"/>
+            <w:r>
+              <w:rPr>
+                <w:rFonts w:ascii="Arial" w:eastAsia="Times New Roman" w:hAnsi="Arial" w:cs="Arial"/>
+                <w:color w:val="000000" w:themeColor="dark1"/>
+                <w:sz w:val="24"/>
+                <w:szCs w:val="24"/>
+                <w:lang w:val="en-US" w:eastAsia="en-AE"/>
+                <w14:ligatures w14:val="none"/>
+              </w:rPr>
+              <w:t>: For free icons</w:t>
             </w:r>
             <w:r>
               <w:rPr>
@@ -2257,8 +2720,21 @@
                 <w:lang w:val="en-US" w:eastAsia="en-AE"/>
                 <w14:ligatures w14:val="none"/>
               </w:rPr>
-              <w:t>Postman: To test post apis</w:t>
-            </w:r>
+              <w:t xml:space="preserve">Postman: To test post </w:t>
+            </w:r>
+            <w:proofErr w:type="spellStart"/>
+            <w:r>
+              <w:rPr>
+                <w:rFonts w:ascii="Arial" w:eastAsia="Times New Roman" w:hAnsi="Arial" w:cs="Arial"/>
+                <w:color w:val="000000" w:themeColor="dark1"/>
+                <w:sz w:val="24"/>
+                <w:szCs w:val="24"/>
+                <w:lang w:val="en-US" w:eastAsia="en-AE"/>
+                <w14:ligatures w14:val="none"/>
+              </w:rPr>
+              <w:t>apis</w:t>
+            </w:r>
+            <w:proofErr w:type="spellEnd"/>
           </w:p>
           <w:p>
             <w:pPr>
@@ -2365,6 +2841,7 @@
                 <w:lang w:val="en-US" w:eastAsia="en-AE"/>
                 <w14:ligatures w14:val="none"/>
               </w:rPr>
+              <w:lastRenderedPageBreak/>
               <w:t>Other work carried out</w:t>
             </w:r>
           </w:p>
@@ -2598,29 +3075,61 @@
                 <w:lang w:val="en-US" w:eastAsia="en-AE"/>
                 <w14:ligatures w14:val="none"/>
               </w:rPr>
-              <w:t xml:space="preserve">Created testing </w:t>
-            </w:r>
-            <w:r>
-              <w:rPr>
-                <w:rFonts w:ascii="Arial" w:eastAsia="Times New Roman" w:hAnsi="Arial" w:cs="Arial"/>
-                <w:color w:val="000000" w:themeColor="dark1"/>
-                <w:sz w:val="24"/>
-                <w:szCs w:val="24"/>
-                <w:lang w:val="en-US" w:eastAsia="en-AE"/>
-                <w14:ligatures w14:val="none"/>
-              </w:rPr>
-              <w:t>information/</w:t>
-            </w:r>
-            <w:r>
-              <w:rPr>
-                <w:rFonts w:ascii="Arial" w:eastAsia="Times New Roman" w:hAnsi="Arial" w:cs="Arial"/>
-                <w:color w:val="000000" w:themeColor="dark1"/>
-                <w:sz w:val="24"/>
-                <w:szCs w:val="24"/>
-                <w:lang w:val="en-US" w:eastAsia="en-AE"/>
-                <w14:ligatures w14:val="none"/>
-              </w:rPr>
-              <w:t>task sheets for students</w:t>
+              <w:t xml:space="preserve">Created </w:t>
+            </w:r>
+            <w:r>
+              <w:rPr>
+                <w:rFonts w:ascii="Arial" w:eastAsia="Times New Roman" w:hAnsi="Arial" w:cs="Arial"/>
+                <w:color w:val="000000" w:themeColor="dark1"/>
+                <w:sz w:val="24"/>
+                <w:szCs w:val="24"/>
+                <w:lang w:val="en-US" w:eastAsia="en-AE"/>
+                <w14:ligatures w14:val="none"/>
+              </w:rPr>
+              <w:t>information sheet</w:t>
+            </w:r>
+          </w:p>
+          <w:p>
+            <w:pPr>
+              <w:pStyle w:val="ListParagraph"/>
+              <w:numPr>
+                <w:ilvl w:val="0"/>
+                <w:numId w:val="9"/>
+              </w:numPr>
+              <w:tabs>
+                <w:tab w:val="left" w:pos="5585"/>
+              </w:tabs>
+              <w:spacing w:after="0" w:line="256" w:lineRule="auto"/>
+              <w:rPr>
+                <w:rFonts w:ascii="Arial" w:eastAsia="Times New Roman" w:hAnsi="Arial" w:cs="Arial"/>
+                <w:color w:val="000000" w:themeColor="dark1"/>
+                <w:sz w:val="24"/>
+                <w:szCs w:val="24"/>
+                <w:lang w:val="en-US" w:eastAsia="en-AE"/>
+                <w14:ligatures w14:val="none"/>
+              </w:rPr>
+            </w:pPr>
+            <w:r>
+              <w:rPr>
+                <w:rFonts w:ascii="Arial" w:eastAsia="Times New Roman" w:hAnsi="Arial" w:cs="Arial"/>
+                <w:color w:val="000000" w:themeColor="dark1"/>
+                <w:sz w:val="24"/>
+                <w:szCs w:val="24"/>
+                <w:lang w:val="en-US" w:eastAsia="en-AE"/>
+                <w14:ligatures w14:val="none"/>
+              </w:rPr>
+              <w:t>Created t</w:t>
+            </w:r>
+            <w:r>
+              <w:rPr>
+                <w:rFonts w:ascii="Arial" w:eastAsia="Times New Roman" w:hAnsi="Arial" w:cs="Arial"/>
+                <w:color w:val="000000" w:themeColor="dark1"/>
+                <w:sz w:val="24"/>
+                <w:szCs w:val="24"/>
+                <w:lang w:val="en-US" w:eastAsia="en-AE"/>
+                <w14:ligatures w14:val="none"/>
+              </w:rPr>
+              <w:t>ask sheets for students</w:t>
             </w:r>
           </w:p>
           <w:p>
@@ -2766,7 +3275,6 @@
                 <w:lang w:val="en-US" w:eastAsia="en-AE"/>
                 <w14:ligatures w14:val="none"/>
               </w:rPr>
-              <w:lastRenderedPageBreak/>
               <w:t>Plan the next 2 to 3 weeks</w:t>
             </w:r>
           </w:p>
@@ -2931,7 +3439,31 @@
                 <w:lang w:eastAsia="en-AE"/>
                 <w14:ligatures w14:val="none"/>
               </w:rPr>
-              <w:t>Consult previous journals and Git commits to prepare final report (especially the testing phase which includes unit and integration). Also mention all struggles and issues faced and all new skills that needed to be acquired in order to complete the project</w:t>
+              <w:t xml:space="preserve">Consult previous journals and Git commits to prepare final report (especially the testing phase which includes unit and integration). Also mention all struggles and issues faced and all new skills that needed to be acquired </w:t>
+            </w:r>
+            <w:proofErr w:type="gramStart"/>
+            <w:r>
+              <w:rPr>
+                <w:rFonts w:ascii="Arial" w:eastAsia="Times New Roman" w:hAnsi="Arial" w:cs="Arial"/>
+                <w:kern w:val="0"/>
+                <w:sz w:val="24"/>
+                <w:szCs w:val="24"/>
+                <w:lang w:eastAsia="en-AE"/>
+                <w14:ligatures w14:val="none"/>
+              </w:rPr>
+              <w:t>in order to</w:t>
+            </w:r>
+            <w:proofErr w:type="gramEnd"/>
+            <w:r>
+              <w:rPr>
+                <w:rFonts w:ascii="Arial" w:eastAsia="Times New Roman" w:hAnsi="Arial" w:cs="Arial"/>
+                <w:kern w:val="0"/>
+                <w:sz w:val="24"/>
+                <w:szCs w:val="24"/>
+                <w:lang w:eastAsia="en-AE"/>
+                <w14:ligatures w14:val="none"/>
+              </w:rPr>
+              <w:t xml:space="preserve"> complete the project</w:t>
             </w:r>
           </w:p>
         </w:tc>
@@ -3050,7 +3582,127 @@
                 <w:lang w:val="en-US" w:eastAsia="en-AE"/>
                 <w14:ligatures w14:val="none"/>
               </w:rPr>
-              <w:t>It was difficult since I have never worked on backend and APIs. Some parts of the website are hardcoded due to time restrictions and increased complexity. Luckily, next js can be used for front and backend. I was afraid at first because of how there aren’t many tutorials on Next js 14 but it went fine. Especially, it saved me from learning node js and redux. That would have taken much longer I believe.</w:t>
+              <w:t xml:space="preserve">It was difficult since I have never worked on backend and APIs. Some parts of the website are hardcoded due to time restrictions and increased complexity. Luckily, </w:t>
+            </w:r>
+            <w:proofErr w:type="gramStart"/>
+            <w:r>
+              <w:rPr>
+                <w:rFonts w:ascii="Arial" w:eastAsia="Times New Roman" w:hAnsi="Arial" w:cs="Arial"/>
+                <w:color w:val="000000" w:themeColor="dark1"/>
+                <w:sz w:val="24"/>
+                <w:szCs w:val="24"/>
+                <w:lang w:val="en-US" w:eastAsia="en-AE"/>
+                <w14:ligatures w14:val="none"/>
+              </w:rPr>
+              <w:t>next</w:t>
+            </w:r>
+            <w:proofErr w:type="gramEnd"/>
+            <w:r>
+              <w:rPr>
+                <w:rFonts w:ascii="Arial" w:eastAsia="Times New Roman" w:hAnsi="Arial" w:cs="Arial"/>
+                <w:color w:val="000000" w:themeColor="dark1"/>
+                <w:sz w:val="24"/>
+                <w:szCs w:val="24"/>
+                <w:lang w:val="en-US" w:eastAsia="en-AE"/>
+                <w14:ligatures w14:val="none"/>
+              </w:rPr>
+              <w:t xml:space="preserve"> </w:t>
+            </w:r>
+            <w:proofErr w:type="spellStart"/>
+            <w:r>
+              <w:rPr>
+                <w:rFonts w:ascii="Arial" w:eastAsia="Times New Roman" w:hAnsi="Arial" w:cs="Arial"/>
+                <w:color w:val="000000" w:themeColor="dark1"/>
+                <w:sz w:val="24"/>
+                <w:szCs w:val="24"/>
+                <w:lang w:val="en-US" w:eastAsia="en-AE"/>
+                <w14:ligatures w14:val="none"/>
+              </w:rPr>
+              <w:t>js</w:t>
+            </w:r>
+            <w:proofErr w:type="spellEnd"/>
+            <w:r>
+              <w:rPr>
+                <w:rFonts w:ascii="Arial" w:eastAsia="Times New Roman" w:hAnsi="Arial" w:cs="Arial"/>
+                <w:color w:val="000000" w:themeColor="dark1"/>
+                <w:sz w:val="24"/>
+                <w:szCs w:val="24"/>
+                <w:lang w:val="en-US" w:eastAsia="en-AE"/>
+                <w14:ligatures w14:val="none"/>
+              </w:rPr>
+              <w:t xml:space="preserve"> can be used for front and backend. I was afraid at first because of how there aren’t many tutorials on Next </w:t>
+            </w:r>
+            <w:proofErr w:type="spellStart"/>
+            <w:r>
+              <w:rPr>
+                <w:rFonts w:ascii="Arial" w:eastAsia="Times New Roman" w:hAnsi="Arial" w:cs="Arial"/>
+                <w:color w:val="000000" w:themeColor="dark1"/>
+                <w:sz w:val="24"/>
+                <w:szCs w:val="24"/>
+                <w:lang w:val="en-US" w:eastAsia="en-AE"/>
+                <w14:ligatures w14:val="none"/>
+              </w:rPr>
+              <w:t>js</w:t>
+            </w:r>
+            <w:proofErr w:type="spellEnd"/>
+            <w:r>
+              <w:rPr>
+                <w:rFonts w:ascii="Arial" w:eastAsia="Times New Roman" w:hAnsi="Arial" w:cs="Arial"/>
+                <w:color w:val="000000" w:themeColor="dark1"/>
+                <w:sz w:val="24"/>
+                <w:szCs w:val="24"/>
+                <w:lang w:val="en-US" w:eastAsia="en-AE"/>
+                <w14:ligatures w14:val="none"/>
+              </w:rPr>
+              <w:t xml:space="preserve"> </w:t>
+            </w:r>
+            <w:proofErr w:type="gramStart"/>
+            <w:r>
+              <w:rPr>
+                <w:rFonts w:ascii="Arial" w:eastAsia="Times New Roman" w:hAnsi="Arial" w:cs="Arial"/>
+                <w:color w:val="000000" w:themeColor="dark1"/>
+                <w:sz w:val="24"/>
+                <w:szCs w:val="24"/>
+                <w:lang w:val="en-US" w:eastAsia="en-AE"/>
+                <w14:ligatures w14:val="none"/>
+              </w:rPr>
+              <w:t>14</w:t>
+            </w:r>
+            <w:proofErr w:type="gramEnd"/>
+            <w:r>
+              <w:rPr>
+                <w:rFonts w:ascii="Arial" w:eastAsia="Times New Roman" w:hAnsi="Arial" w:cs="Arial"/>
+                <w:color w:val="000000" w:themeColor="dark1"/>
+                <w:sz w:val="24"/>
+                <w:szCs w:val="24"/>
+                <w:lang w:val="en-US" w:eastAsia="en-AE"/>
+                <w14:ligatures w14:val="none"/>
+              </w:rPr>
+              <w:t xml:space="preserve"> but it went fine. Especially, it saved me from learning node </w:t>
+            </w:r>
+            <w:proofErr w:type="spellStart"/>
+            <w:r>
+              <w:rPr>
+                <w:rFonts w:ascii="Arial" w:eastAsia="Times New Roman" w:hAnsi="Arial" w:cs="Arial"/>
+                <w:color w:val="000000" w:themeColor="dark1"/>
+                <w:sz w:val="24"/>
+                <w:szCs w:val="24"/>
+                <w:lang w:val="en-US" w:eastAsia="en-AE"/>
+                <w14:ligatures w14:val="none"/>
+              </w:rPr>
+              <w:t>js</w:t>
+            </w:r>
+            <w:proofErr w:type="spellEnd"/>
+            <w:r>
+              <w:rPr>
+                <w:rFonts w:ascii="Arial" w:eastAsia="Times New Roman" w:hAnsi="Arial" w:cs="Arial"/>
+                <w:color w:val="000000" w:themeColor="dark1"/>
+                <w:sz w:val="24"/>
+                <w:szCs w:val="24"/>
+                <w:lang w:val="en-US" w:eastAsia="en-AE"/>
+                <w14:ligatures w14:val="none"/>
+              </w:rPr>
+              <w:t xml:space="preserve"> and redux. That would have taken much longer I believe.</w:t>
             </w:r>
           </w:p>
           <w:p>
@@ -3086,7 +3738,42 @@
                 <w14:ligatures w14:val="none"/>
               </w:rPr>
               <w:br/>
-              <w:t>However, I did make a few mistakes. I was using npm run dev the whole time since my focus was on development. The website is slower in development mode. Upon researching, I found out on the 17</w:t>
+            </w:r>
+            <w:r>
+              <w:rPr>
+                <w:rFonts w:ascii="Arial" w:eastAsia="Times New Roman" w:hAnsi="Arial" w:cs="Arial"/>
+                <w:color w:val="000000" w:themeColor="dark1"/>
+                <w:sz w:val="24"/>
+                <w:szCs w:val="24"/>
+                <w:lang w:val="en-US" w:eastAsia="en-AE"/>
+                <w14:ligatures w14:val="none"/>
+              </w:rPr>
+              <w:lastRenderedPageBreak/>
+              <w:t xml:space="preserve">However, I did make a few mistakes. I was using </w:t>
+            </w:r>
+            <w:proofErr w:type="spellStart"/>
+            <w:r>
+              <w:rPr>
+                <w:rFonts w:ascii="Arial" w:eastAsia="Times New Roman" w:hAnsi="Arial" w:cs="Arial"/>
+                <w:color w:val="000000" w:themeColor="dark1"/>
+                <w:sz w:val="24"/>
+                <w:szCs w:val="24"/>
+                <w:lang w:val="en-US" w:eastAsia="en-AE"/>
+                <w14:ligatures w14:val="none"/>
+              </w:rPr>
+              <w:t>npm</w:t>
+            </w:r>
+            <w:proofErr w:type="spellEnd"/>
+            <w:r>
+              <w:rPr>
+                <w:rFonts w:ascii="Arial" w:eastAsia="Times New Roman" w:hAnsi="Arial" w:cs="Arial"/>
+                <w:color w:val="000000" w:themeColor="dark1"/>
+                <w:sz w:val="24"/>
+                <w:szCs w:val="24"/>
+                <w:lang w:val="en-US" w:eastAsia="en-AE"/>
+                <w14:ligatures w14:val="none"/>
+              </w:rPr>
+              <w:t xml:space="preserve"> run dev the whole time since my focus was on development. The website is slower in development mode. Upon researching, I found out on the 17</w:t>
             </w:r>
             <w:r>
               <w:rPr>
@@ -3109,66 +3796,281 @@
                 <w:lang w:val="en-US" w:eastAsia="en-AE"/>
                 <w14:ligatures w14:val="none"/>
               </w:rPr>
-              <w:t xml:space="preserve"> of October that I can use npm run build and npm start to load my website in production mode. However, when I tried it, there were several warnings and errors regarding issues that needed to be resolved in order to build the app. This would take very long so I decided to proceed with npm run dev for testing. It will be slow but I can’t take major risks at this time. </w:t>
-            </w:r>
-            <w:r>
-              <w:rPr>
-                <w:rFonts w:ascii="Arial" w:eastAsia="Times New Roman" w:hAnsi="Arial" w:cs="Arial"/>
-                <w:color w:val="000000" w:themeColor="dark1"/>
-                <w:sz w:val="24"/>
-                <w:szCs w:val="24"/>
-                <w:lang w:val="en-US" w:eastAsia="en-AE"/>
-                <w14:ligatures w14:val="none"/>
-              </w:rPr>
-              <w:t>If I would have known earlier, I could have fixed those issues earlier during development. Making changes now will be very time consuming and the kanban API needs to be changed. Nope, can’t take the risk.</w:t>
-            </w:r>
-          </w:p>
-          <w:p>
-            <w:pPr>
-              <w:spacing w:after="0" w:line="256" w:lineRule="auto"/>
-              <w:rPr>
-                <w:rFonts w:ascii="Arial" w:eastAsia="Times New Roman" w:hAnsi="Arial" w:cs="Arial"/>
-                <w:color w:val="000000" w:themeColor="dark1"/>
-                <w:sz w:val="24"/>
-                <w:szCs w:val="24"/>
-                <w:lang w:val="en-US" w:eastAsia="en-AE"/>
-                <w14:ligatures w14:val="none"/>
-              </w:rPr>
-            </w:pPr>
-            <w:r>
-              <w:rPr>
-                <w:rFonts w:ascii="Arial" w:eastAsia="Times New Roman" w:hAnsi="Arial" w:cs="Arial"/>
-                <w:color w:val="000000" w:themeColor="dark1"/>
-                <w:sz w:val="24"/>
-                <w:szCs w:val="24"/>
-                <w:lang w:val="en-US" w:eastAsia="en-AE"/>
-                <w14:ligatures w14:val="none"/>
-              </w:rPr>
-              <w:t>The most difficult part for me was the kanban board and timeline. They took really long. Also, post is harder than get. That also took long because I did post at the end when I wanted to update the status, etc… It took me some time to get a hold of the backend like passing parameters and all.</w:t>
-            </w:r>
-          </w:p>
-          <w:p>
-            <w:pPr>
-              <w:spacing w:after="0" w:line="256" w:lineRule="auto"/>
-              <w:rPr>
-                <w:rFonts w:ascii="Arial" w:eastAsia="Times New Roman" w:hAnsi="Arial" w:cs="Arial"/>
-                <w:color w:val="000000" w:themeColor="dark1"/>
-                <w:sz w:val="24"/>
-                <w:szCs w:val="24"/>
-                <w:lang w:val="en-US" w:eastAsia="en-AE"/>
-                <w14:ligatures w14:val="none"/>
-              </w:rPr>
-            </w:pPr>
-            <w:r>
-              <w:rPr>
-                <w:rFonts w:ascii="Arial" w:eastAsia="Times New Roman" w:hAnsi="Arial" w:cs="Arial"/>
-                <w:color w:val="000000" w:themeColor="dark1"/>
-                <w:sz w:val="24"/>
-                <w:szCs w:val="24"/>
-                <w:lang w:val="en-US" w:eastAsia="en-AE"/>
-                <w14:ligatures w14:val="none"/>
-              </w:rPr>
-              <w:lastRenderedPageBreak/>
+              <w:t xml:space="preserve"> of October that I can use </w:t>
+            </w:r>
+            <w:proofErr w:type="spellStart"/>
+            <w:r>
+              <w:rPr>
+                <w:rFonts w:ascii="Arial" w:eastAsia="Times New Roman" w:hAnsi="Arial" w:cs="Arial"/>
+                <w:color w:val="000000" w:themeColor="dark1"/>
+                <w:sz w:val="24"/>
+                <w:szCs w:val="24"/>
+                <w:lang w:val="en-US" w:eastAsia="en-AE"/>
+                <w14:ligatures w14:val="none"/>
+              </w:rPr>
+              <w:t>npm</w:t>
+            </w:r>
+            <w:proofErr w:type="spellEnd"/>
+            <w:r>
+              <w:rPr>
+                <w:rFonts w:ascii="Arial" w:eastAsia="Times New Roman" w:hAnsi="Arial" w:cs="Arial"/>
+                <w:color w:val="000000" w:themeColor="dark1"/>
+                <w:sz w:val="24"/>
+                <w:szCs w:val="24"/>
+                <w:lang w:val="en-US" w:eastAsia="en-AE"/>
+                <w14:ligatures w14:val="none"/>
+              </w:rPr>
+              <w:t xml:space="preserve"> run build and </w:t>
+            </w:r>
+            <w:proofErr w:type="spellStart"/>
+            <w:r>
+              <w:rPr>
+                <w:rFonts w:ascii="Arial" w:eastAsia="Times New Roman" w:hAnsi="Arial" w:cs="Arial"/>
+                <w:color w:val="000000" w:themeColor="dark1"/>
+                <w:sz w:val="24"/>
+                <w:szCs w:val="24"/>
+                <w:lang w:val="en-US" w:eastAsia="en-AE"/>
+                <w14:ligatures w14:val="none"/>
+              </w:rPr>
+              <w:t>npm</w:t>
+            </w:r>
+            <w:proofErr w:type="spellEnd"/>
+            <w:r>
+              <w:rPr>
+                <w:rFonts w:ascii="Arial" w:eastAsia="Times New Roman" w:hAnsi="Arial" w:cs="Arial"/>
+                <w:color w:val="000000" w:themeColor="dark1"/>
+                <w:sz w:val="24"/>
+                <w:szCs w:val="24"/>
+                <w:lang w:val="en-US" w:eastAsia="en-AE"/>
+                <w14:ligatures w14:val="none"/>
+              </w:rPr>
+              <w:t xml:space="preserve"> start to load my website in production mode. However, when I tried it, there were several warnings and errors regarding issues that needed to be resolved </w:t>
+            </w:r>
+            <w:proofErr w:type="gramStart"/>
+            <w:r>
+              <w:rPr>
+                <w:rFonts w:ascii="Arial" w:eastAsia="Times New Roman" w:hAnsi="Arial" w:cs="Arial"/>
+                <w:color w:val="000000" w:themeColor="dark1"/>
+                <w:sz w:val="24"/>
+                <w:szCs w:val="24"/>
+                <w:lang w:val="en-US" w:eastAsia="en-AE"/>
+                <w14:ligatures w14:val="none"/>
+              </w:rPr>
+              <w:t>in order to</w:t>
+            </w:r>
+            <w:proofErr w:type="gramEnd"/>
+            <w:r>
+              <w:rPr>
+                <w:rFonts w:ascii="Arial" w:eastAsia="Times New Roman" w:hAnsi="Arial" w:cs="Arial"/>
+                <w:color w:val="000000" w:themeColor="dark1"/>
+                <w:sz w:val="24"/>
+                <w:szCs w:val="24"/>
+                <w:lang w:val="en-US" w:eastAsia="en-AE"/>
+                <w14:ligatures w14:val="none"/>
+              </w:rPr>
+              <w:t xml:space="preserve"> build the app. This would take very long so I decided to proceed with </w:t>
+            </w:r>
+            <w:proofErr w:type="spellStart"/>
+            <w:r>
+              <w:rPr>
+                <w:rFonts w:ascii="Arial" w:eastAsia="Times New Roman" w:hAnsi="Arial" w:cs="Arial"/>
+                <w:color w:val="000000" w:themeColor="dark1"/>
+                <w:sz w:val="24"/>
+                <w:szCs w:val="24"/>
+                <w:lang w:val="en-US" w:eastAsia="en-AE"/>
+                <w14:ligatures w14:val="none"/>
+              </w:rPr>
+              <w:t>npm</w:t>
+            </w:r>
+            <w:proofErr w:type="spellEnd"/>
+            <w:r>
+              <w:rPr>
+                <w:rFonts w:ascii="Arial" w:eastAsia="Times New Roman" w:hAnsi="Arial" w:cs="Arial"/>
+                <w:color w:val="000000" w:themeColor="dark1"/>
+                <w:sz w:val="24"/>
+                <w:szCs w:val="24"/>
+                <w:lang w:val="en-US" w:eastAsia="en-AE"/>
+                <w14:ligatures w14:val="none"/>
+              </w:rPr>
+              <w:t xml:space="preserve"> run dev for testing. It will be </w:t>
+            </w:r>
+            <w:proofErr w:type="gramStart"/>
+            <w:r>
+              <w:rPr>
+                <w:rFonts w:ascii="Arial" w:eastAsia="Times New Roman" w:hAnsi="Arial" w:cs="Arial"/>
+                <w:color w:val="000000" w:themeColor="dark1"/>
+                <w:sz w:val="24"/>
+                <w:szCs w:val="24"/>
+                <w:lang w:val="en-US" w:eastAsia="en-AE"/>
+                <w14:ligatures w14:val="none"/>
+              </w:rPr>
+              <w:t>slow</w:t>
+            </w:r>
+            <w:proofErr w:type="gramEnd"/>
+            <w:r>
+              <w:rPr>
+                <w:rFonts w:ascii="Arial" w:eastAsia="Times New Roman" w:hAnsi="Arial" w:cs="Arial"/>
+                <w:color w:val="000000" w:themeColor="dark1"/>
+                <w:sz w:val="24"/>
+                <w:szCs w:val="24"/>
+                <w:lang w:val="en-US" w:eastAsia="en-AE"/>
+                <w14:ligatures w14:val="none"/>
+              </w:rPr>
+              <w:t xml:space="preserve"> but I can’t take major risks at this time. </w:t>
+            </w:r>
+            <w:r>
+              <w:rPr>
+                <w:rFonts w:ascii="Arial" w:eastAsia="Times New Roman" w:hAnsi="Arial" w:cs="Arial"/>
+                <w:color w:val="000000" w:themeColor="dark1"/>
+                <w:sz w:val="24"/>
+                <w:szCs w:val="24"/>
+                <w:lang w:val="en-US" w:eastAsia="en-AE"/>
+                <w14:ligatures w14:val="none"/>
+              </w:rPr>
+              <w:t xml:space="preserve">If I </w:t>
+            </w:r>
+            <w:proofErr w:type="gramStart"/>
+            <w:r>
+              <w:rPr>
+                <w:rFonts w:ascii="Arial" w:eastAsia="Times New Roman" w:hAnsi="Arial" w:cs="Arial"/>
+                <w:color w:val="000000" w:themeColor="dark1"/>
+                <w:sz w:val="24"/>
+                <w:szCs w:val="24"/>
+                <w:lang w:val="en-US" w:eastAsia="en-AE"/>
+                <w14:ligatures w14:val="none"/>
+              </w:rPr>
+              <w:t>would have</w:t>
+            </w:r>
+            <w:proofErr w:type="gramEnd"/>
+            <w:r>
+              <w:rPr>
+                <w:rFonts w:ascii="Arial" w:eastAsia="Times New Roman" w:hAnsi="Arial" w:cs="Arial"/>
+                <w:color w:val="000000" w:themeColor="dark1"/>
+                <w:sz w:val="24"/>
+                <w:szCs w:val="24"/>
+                <w:lang w:val="en-US" w:eastAsia="en-AE"/>
+                <w14:ligatures w14:val="none"/>
+              </w:rPr>
+              <w:t xml:space="preserve"> known earlier, I could have fixed those issues earlier during development. Making changes now will be very time consuming and the kanban API needs to be changed. Nope, can’t take the risk.</w:t>
+            </w:r>
+          </w:p>
+          <w:p>
+            <w:pPr>
+              <w:spacing w:after="0" w:line="256" w:lineRule="auto"/>
+              <w:rPr>
+                <w:rFonts w:ascii="Arial" w:eastAsia="Times New Roman" w:hAnsi="Arial" w:cs="Arial"/>
+                <w:color w:val="000000" w:themeColor="dark1"/>
+                <w:sz w:val="24"/>
+                <w:szCs w:val="24"/>
+                <w:lang w:val="en-US" w:eastAsia="en-AE"/>
+                <w14:ligatures w14:val="none"/>
+              </w:rPr>
+            </w:pPr>
+            <w:r>
+              <w:rPr>
+                <w:rFonts w:ascii="Arial" w:eastAsia="Times New Roman" w:hAnsi="Arial" w:cs="Arial"/>
+                <w:color w:val="000000" w:themeColor="dark1"/>
+                <w:sz w:val="24"/>
+                <w:szCs w:val="24"/>
+                <w:lang w:val="en-US" w:eastAsia="en-AE"/>
+                <w14:ligatures w14:val="none"/>
+              </w:rPr>
+              <w:t xml:space="preserve">The most difficult part for me was the kanban board and timeline. They took </w:t>
+            </w:r>
+            <w:proofErr w:type="gramStart"/>
+            <w:r>
+              <w:rPr>
+                <w:rFonts w:ascii="Arial" w:eastAsia="Times New Roman" w:hAnsi="Arial" w:cs="Arial"/>
+                <w:color w:val="000000" w:themeColor="dark1"/>
+                <w:sz w:val="24"/>
+                <w:szCs w:val="24"/>
+                <w:lang w:val="en-US" w:eastAsia="en-AE"/>
+                <w14:ligatures w14:val="none"/>
+              </w:rPr>
+              <w:t>really long</w:t>
+            </w:r>
+            <w:proofErr w:type="gramEnd"/>
+            <w:r>
+              <w:rPr>
+                <w:rFonts w:ascii="Arial" w:eastAsia="Times New Roman" w:hAnsi="Arial" w:cs="Arial"/>
+                <w:color w:val="000000" w:themeColor="dark1"/>
+                <w:sz w:val="24"/>
+                <w:szCs w:val="24"/>
+                <w:lang w:val="en-US" w:eastAsia="en-AE"/>
+                <w14:ligatures w14:val="none"/>
+              </w:rPr>
+              <w:t xml:space="preserve">. Also, </w:t>
+            </w:r>
+            <w:proofErr w:type="gramStart"/>
+            <w:r>
+              <w:rPr>
+                <w:rFonts w:ascii="Arial" w:eastAsia="Times New Roman" w:hAnsi="Arial" w:cs="Arial"/>
+                <w:color w:val="000000" w:themeColor="dark1"/>
+                <w:sz w:val="24"/>
+                <w:szCs w:val="24"/>
+                <w:lang w:val="en-US" w:eastAsia="en-AE"/>
+                <w14:ligatures w14:val="none"/>
+              </w:rPr>
+              <w:t>post</w:t>
+            </w:r>
+            <w:proofErr w:type="gramEnd"/>
+            <w:r>
+              <w:rPr>
+                <w:rFonts w:ascii="Arial" w:eastAsia="Times New Roman" w:hAnsi="Arial" w:cs="Arial"/>
+                <w:color w:val="000000" w:themeColor="dark1"/>
+                <w:sz w:val="24"/>
+                <w:szCs w:val="24"/>
+                <w:lang w:val="en-US" w:eastAsia="en-AE"/>
+                <w14:ligatures w14:val="none"/>
+              </w:rPr>
+              <w:t xml:space="preserve"> is harder than get. That also took long because I did post at the end when I wanted to update the status, </w:t>
+            </w:r>
+            <w:proofErr w:type="spellStart"/>
+            <w:r>
+              <w:rPr>
+                <w:rFonts w:ascii="Arial" w:eastAsia="Times New Roman" w:hAnsi="Arial" w:cs="Arial"/>
+                <w:color w:val="000000" w:themeColor="dark1"/>
+                <w:sz w:val="24"/>
+                <w:szCs w:val="24"/>
+                <w:lang w:val="en-US" w:eastAsia="en-AE"/>
+                <w14:ligatures w14:val="none"/>
+              </w:rPr>
+              <w:t>etc</w:t>
+            </w:r>
+            <w:proofErr w:type="spellEnd"/>
+            <w:r>
+              <w:rPr>
+                <w:rFonts w:ascii="Arial" w:eastAsia="Times New Roman" w:hAnsi="Arial" w:cs="Arial"/>
+                <w:color w:val="000000" w:themeColor="dark1"/>
+                <w:sz w:val="24"/>
+                <w:szCs w:val="24"/>
+                <w:lang w:val="en-US" w:eastAsia="en-AE"/>
+                <w14:ligatures w14:val="none"/>
+              </w:rPr>
+              <w:t>… It took me some time to get a hold of the backend like passing parameters and all.</w:t>
+            </w:r>
+          </w:p>
+          <w:p>
+            <w:pPr>
+              <w:spacing w:after="0" w:line="256" w:lineRule="auto"/>
+              <w:rPr>
+                <w:rFonts w:ascii="Arial" w:eastAsia="Times New Roman" w:hAnsi="Arial" w:cs="Arial"/>
+                <w:color w:val="000000" w:themeColor="dark1"/>
+                <w:sz w:val="24"/>
+                <w:szCs w:val="24"/>
+                <w:lang w:val="en-US" w:eastAsia="en-AE"/>
+                <w14:ligatures w14:val="none"/>
+              </w:rPr>
+            </w:pPr>
+            <w:r>
+              <w:rPr>
+                <w:rFonts w:ascii="Arial" w:eastAsia="Times New Roman" w:hAnsi="Arial" w:cs="Arial"/>
+                <w:color w:val="000000" w:themeColor="dark1"/>
+                <w:sz w:val="24"/>
+                <w:szCs w:val="24"/>
+                <w:lang w:val="en-US" w:eastAsia="en-AE"/>
+                <w14:ligatures w14:val="none"/>
+              </w:rPr>
               <w:t>I also added tailwind for help but that backfired because I added it almost at the end of the front-end development and tailwind has its own default styles. This completely changed my website’s styling so then I had to remove it from my website code. It is still there in the config file but I’m not using it.</w:t>
             </w:r>
           </w:p>

</xml_diff>